<commit_message>
Updated serial port openning for Linux Changed 'Steve' ID to match RFID card Added some setup and startup files for Linux
</commit_message>
<xml_diff>
--- a/Design doc.docx
+++ b/Design doc.docx
@@ -21,7 +21,75 @@
         <w:pStyle w:val="Heading2"/>
       </w:pPr>
       <w:r>
-        <w:t>Google Sheets interface</w:t>
+        <w:t>Introduction</w:t>
+      </w:r>
+    </w:p>
+    <w:p>
+      <w:r>
+        <w:t>Attendance tracker is a simple Python program to track the attendance of students, mentors, coaches and volunteers to/from events for the purpose of being able to note hours given to our local community.</w:t>
+      </w:r>
+    </w:p>
+    <w:p>
+      <w:r>
+        <w:t xml:space="preserve">This tracker does NOT track any precise location data other than a generic tag such as “Workshop”, “RoughRiders 2025”, “Library June 2025” </w:t>
+      </w:r>
+      <w:proofErr w:type="gramStart"/>
+      <w:r>
+        <w:t>etc..</w:t>
+      </w:r>
+      <w:proofErr w:type="gramEnd"/>
+    </w:p>
+    <w:p>
+      <w:r>
+        <w:t xml:space="preserve">Data collected is stored locally on each ‘device’ that has been given access to the ‘Track Database’. Optionally the data can be stored on a Google Sheet workbook (to allow multiple ‘devices’ to access at the same time) and optionally in a </w:t>
+      </w:r>
+      <w:proofErr w:type="spellStart"/>
+      <w:r>
+        <w:t>github</w:t>
+      </w:r>
+      <w:proofErr w:type="spellEnd"/>
+      <w:r>
+        <w:t xml:space="preserve"> repository. Both Google Sheets access and </w:t>
+      </w:r>
+      <w:proofErr w:type="spellStart"/>
+      <w:r>
+        <w:t>github</w:t>
+      </w:r>
+      <w:proofErr w:type="spellEnd"/>
+      <w:r>
+        <w:t xml:space="preserve"> access should be configured accordingly to ensure the data is not exposed outside the organizational requirements. (</w:t>
+      </w:r>
+      <w:proofErr w:type="gramStart"/>
+      <w:r>
+        <w:t>i.e.</w:t>
+      </w:r>
+      <w:proofErr w:type="gramEnd"/>
+      <w:r>
+        <w:t xml:space="preserve"> DO NOT MAKE THE </w:t>
+      </w:r>
+      <w:proofErr w:type="spellStart"/>
+      <w:r>
+        <w:t>github</w:t>
+      </w:r>
+      <w:proofErr w:type="spellEnd"/>
+      <w:r>
+        <w:t xml:space="preserve"> repository public!!!)</w:t>
+      </w:r>
+      <w:r>
+        <w:t xml:space="preserve">. Encryption of the local and </w:t>
+      </w:r>
+      <w:proofErr w:type="spellStart"/>
+      <w:r>
+        <w:t>github</w:t>
+      </w:r>
+      <w:proofErr w:type="spellEnd"/>
+      <w:r>
+        <w:t xml:space="preserve"> data is currently on the list of things to do. The Google Sheet is purposely NOT encrypted in order to allow data processing within the Google environment but should have sufficient protections implicit in the google workflow.</w:t>
+      </w:r>
+    </w:p>
+    <w:p>
+      <w:r>
+        <w:t xml:space="preserve">The ‘Track Database’ contains a unique ID for each ‘trackable member’ along with their name (for display purposes) and optionally a photo.jpg display image. </w:t>
       </w:r>
     </w:p>
     <w:p>
@@ -29,7 +97,12 @@
         <w:pStyle w:val="Heading3"/>
       </w:pPr>
       <w:r>
-        <w:t>Google sheets limits</w:t>
+        <w:t>Features</w:t>
+      </w:r>
+    </w:p>
+    <w:p>
+      <w:r>
+        <w:t>The attendance tracker is meant to be a simple to setup/configure, simple to operate real time attendance tracking system for small organizations. The initial design requirements are as follows…</w:t>
       </w:r>
     </w:p>
     <w:p>
@@ -37,173 +110,6 @@
         <w:pStyle w:val="Heading4"/>
       </w:pPr>
       <w:r>
-        <w:t>Workbooks</w:t>
-      </w:r>
-    </w:p>
-    <w:p>
-      <w:r>
-        <w:t>10 million cells</w:t>
-      </w:r>
-    </w:p>
-    <w:p>
-      <w:r>
-        <w:t>18,278 columns</w:t>
-      </w:r>
-    </w:p>
-    <w:p>
-      <w:r>
-        <w:t>200 sheets</w:t>
-      </w:r>
-    </w:p>
-    <w:p>
-      <w:r>
-        <w:t xml:space="preserve">Update 40,000 rows at once </w:t>
-      </w:r>
-    </w:p>
-    <w:p>
-      <w:pPr>
-        <w:pStyle w:val="Heading4"/>
-      </w:pPr>
-      <w:r>
-        <w:t>Data transfer</w:t>
-      </w:r>
-    </w:p>
-    <w:p>
-      <w:r>
-        <w:t>Read requests</w:t>
-      </w:r>
-    </w:p>
-    <w:p>
-      <w:r>
-        <w:tab/>
-        <w:t>300 per minute per project</w:t>
-      </w:r>
-      <w:r>
-        <w:br/>
-      </w:r>
-      <w:r>
-        <w:tab/>
-        <w:t>60 per minute per user per project * (This is effectively the limit for attendance tracker)</w:t>
-      </w:r>
-      <w:r>
-        <w:br/>
-        <w:t>Write requests</w:t>
-      </w:r>
-    </w:p>
-    <w:p>
-      <w:r>
-        <w:tab/>
-        <w:t>300 per minute per project</w:t>
-      </w:r>
-      <w:r>
-        <w:br/>
-      </w:r>
-      <w:r>
-        <w:tab/>
-        <w:t>60 per minute per user per project * (This is effectively the limit for attendance tracker)</w:t>
-      </w:r>
-      <w:r>
-        <w:br/>
-      </w:r>
-      <w:r>
-        <w:tab/>
-      </w:r>
-    </w:p>
-    <w:p>
-      <w:pPr>
-        <w:pStyle w:val="Heading2"/>
-      </w:pPr>
-      <w:r>
-        <w:t>Introduction</w:t>
-      </w:r>
-    </w:p>
-    <w:p>
-      <w:r>
-        <w:t>Attendance tracker is a simple Python program to track the attendance of students, mentors, coaches and volunteers to/from events for the purpose of being able to note hours given to our local community.</w:t>
-      </w:r>
-    </w:p>
-    <w:p>
-      <w:r>
-        <w:t xml:space="preserve">This tracker does NOT track any precise location data other than a generic tag such as “Workshop”, “RoughRiders 2025”, “Library June 2025” </w:t>
-      </w:r>
-      <w:proofErr w:type="gramStart"/>
-      <w:r>
-        <w:t>etc..</w:t>
-      </w:r>
-      <w:proofErr w:type="gramEnd"/>
-    </w:p>
-    <w:p>
-      <w:r>
-        <w:t xml:space="preserve">Data collected is stored locally on each ‘device’ that has been given access to the ‘Track Database’. Optionally the data can be stored on a Google Sheet workbook (to allow multiple ‘devices’ to access at the same time) and optionally in a </w:t>
-      </w:r>
-      <w:proofErr w:type="spellStart"/>
-      <w:r>
-        <w:t>github</w:t>
-      </w:r>
-      <w:proofErr w:type="spellEnd"/>
-      <w:r>
-        <w:t xml:space="preserve"> repository. Both Google Sheets access and </w:t>
-      </w:r>
-      <w:proofErr w:type="spellStart"/>
-      <w:r>
-        <w:t>github</w:t>
-      </w:r>
-      <w:proofErr w:type="spellEnd"/>
-      <w:r>
-        <w:t xml:space="preserve"> access should be configured accordingly to ensure the data is not exposed outside the organizational requirements. (</w:t>
-      </w:r>
-      <w:proofErr w:type="gramStart"/>
-      <w:r>
-        <w:t>i.e.</w:t>
-      </w:r>
-      <w:proofErr w:type="gramEnd"/>
-      <w:r>
-        <w:t xml:space="preserve"> DO NOT MAKE THE </w:t>
-      </w:r>
-      <w:proofErr w:type="spellStart"/>
-      <w:r>
-        <w:t>github</w:t>
-      </w:r>
-      <w:proofErr w:type="spellEnd"/>
-      <w:r>
-        <w:t xml:space="preserve"> repository public!!!)</w:t>
-      </w:r>
-      <w:r>
-        <w:t xml:space="preserve">. Encryption of the local and </w:t>
-      </w:r>
-      <w:proofErr w:type="spellStart"/>
-      <w:r>
-        <w:t>github</w:t>
-      </w:r>
-      <w:proofErr w:type="spellEnd"/>
-      <w:r>
-        <w:t xml:space="preserve"> data is currently on the list of things to do. The Google Sheet is purposely NOT encrypted in order to allow data processing within the Google environment but should have sufficient protections implicit in the google workflow.</w:t>
-      </w:r>
-    </w:p>
-    <w:p>
-      <w:r>
-        <w:t xml:space="preserve">The ‘Track Database’ contains a unique ID for each ‘trackable member’ along with their name (for display purposes) and optionally a photo.jpg display image. </w:t>
-      </w:r>
-    </w:p>
-    <w:p>
-      <w:pPr>
-        <w:pStyle w:val="Heading3"/>
-      </w:pPr>
-      <w:r>
-        <w:t>Features</w:t>
-      </w:r>
-    </w:p>
-    <w:p>
-      <w:r>
-        <w:t>The attendance tracker is meant to be a simple to setup/configure, simple to operate real time attendance tracking system for small organizations. The initial design requirements are as follows…</w:t>
-      </w:r>
-    </w:p>
-    <w:p>
-      <w:pPr>
-        <w:pStyle w:val="Heading4"/>
-      </w:pPr>
-      <w:r>
-        <w:lastRenderedPageBreak/>
         <w:t>Primary features</w:t>
       </w:r>
     </w:p>
@@ -410,7 +316,24 @@
         <w:pStyle w:val="Heading2"/>
       </w:pPr>
       <w:r>
-        <w:t>Setup</w:t>
+        <w:lastRenderedPageBreak/>
+        <w:t>Software s</w:t>
+      </w:r>
+      <w:r>
+        <w:t>etup</w:t>
+      </w:r>
+    </w:p>
+    <w:p>
+      <w:r>
+        <w:t xml:space="preserve">If you are planning on using a </w:t>
+      </w:r>
+      <w:proofErr w:type="gramStart"/>
+      <w:r>
+        <w:t>stand alone</w:t>
+      </w:r>
+      <w:proofErr w:type="gramEnd"/>
+      <w:r>
+        <w:t xml:space="preserve"> Raspberry Pi with touch screen LCD first follow the “Build an Attendance Tracker” section before continuing with the following software installation and configuration.</w:t>
       </w:r>
     </w:p>
     <w:p>
@@ -524,7 +447,6 @@
         <w:rPr>
           <w:noProof/>
         </w:rPr>
-        <w:lastRenderedPageBreak/>
         <w:drawing>
           <wp:inline distT="0" distB="0" distL="0" distR="0" wp14:anchorId="106A2ACD" wp14:editId="272CF1A2">
             <wp:extent cx="3100000" cy="1315844"/>
@@ -611,6 +533,7 @@
     </w:p>
     <w:p>
       <w:r>
+        <w:lastRenderedPageBreak/>
         <w:t>This tells us that Python version 3.13.2 is installed.</w:t>
       </w:r>
     </w:p>
@@ -627,7 +550,13 @@
     </w:p>
     <w:p>
       <w:r>
-        <w:t xml:space="preserve">If Python is not installed, or the version is lower than V3.13 then visit the Python community web page at </w:t>
+        <w:t>If Python is not installed, or the version is lower than V3.1</w:t>
+      </w:r>
+      <w:r>
+        <w:t>0.7</w:t>
+      </w:r>
+      <w:r>
+        <w:t xml:space="preserve"> then visit the Python community web page at </w:t>
       </w:r>
       <w:hyperlink r:id="rId8" w:history="1">
         <w:r>
@@ -671,6 +600,7 @@
         <w:t>…</w:t>
       </w:r>
     </w:p>
+    <w:p/>
     <w:p>
       <w:r>
         <w:t>On Raspberry Pi systems open a terminal window (</w:t>
@@ -754,7 +684,6 @@
     </w:p>
     <w:p>
       <w:r>
-        <w:lastRenderedPageBreak/>
         <w:t>If you already have a Google account that you want to use for your tracking database then you can use that account. Be aware that there may be security concerns by linking the tracker application to your Google account that I am not aware of. I don’t think it is an issue, but I am not an expert.</w:t>
       </w:r>
     </w:p>
@@ -845,7 +774,11 @@
       </w:r>
       <w:proofErr w:type="gramEnd"/>
       <w:r>
-        <w:t xml:space="preserve"> The next time you go to this link “Enable should have changed to “Manage”, indicating that the Sheets API access has been activated. Remember this link. It is VERY useful</w:t>
+        <w:t xml:space="preserve"> The next time you go to this link “Enable </w:t>
+      </w:r>
+      <w:r>
+        <w:lastRenderedPageBreak/>
+        <w:t>should have changed to “Manage”, indicating that the Sheets API access has been activated. Remember this link. It is VERY useful</w:t>
       </w:r>
       <w:r>
         <w:t xml:space="preserve"> since navigation is so fundamentally broken in my mind!!</w:t>
@@ -918,7 +851,6 @@
         <w:rPr>
           <w:noProof/>
         </w:rPr>
-        <w:lastRenderedPageBreak/>
         <w:drawing>
           <wp:inline distT="0" distB="0" distL="0" distR="0" wp14:anchorId="2218721E" wp14:editId="7E547C71">
             <wp:extent cx="2646556" cy="1802001"/>
@@ -992,6 +924,7 @@
         <w:rPr>
           <w:noProof/>
         </w:rPr>
+        <w:lastRenderedPageBreak/>
         <w:drawing>
           <wp:inline distT="0" distB="0" distL="0" distR="0" wp14:anchorId="5DEF4C0D" wp14:editId="7D4DE186">
             <wp:extent cx="3531220" cy="2280532"/>
@@ -1104,7 +1037,6 @@
     </w:p>
     <w:p>
       <w:r>
-        <w:lastRenderedPageBreak/>
         <w:t>On the next screen click the tab “Keys”, then “Add key” and select “Create new key”</w:t>
       </w:r>
       <w:r>
@@ -1171,6 +1103,7 @@
         <w:rPr>
           <w:noProof/>
         </w:rPr>
+        <w:lastRenderedPageBreak/>
         <w:drawing>
           <wp:inline distT="0" distB="0" distL="0" distR="0" wp14:anchorId="27C503A5" wp14:editId="683BE680">
             <wp:extent cx="2713463" cy="1626918"/>
@@ -1336,7 +1269,6 @@
     </w:p>
     <w:p>
       <w:r>
-        <w:lastRenderedPageBreak/>
         <w:t>“ID”, “Name”, “Type”, “Status”</w:t>
       </w:r>
     </w:p>
@@ -1426,6 +1358,7 @@
     </w:p>
     <w:p>
       <w:r>
+        <w:lastRenderedPageBreak/>
         <w:t xml:space="preserve">For access to a Google </w:t>
       </w:r>
       <w:proofErr w:type="gramStart"/>
@@ -1491,14 +1424,1901 @@
       </w:r>
     </w:p>
     <w:p/>
-    <w:p/>
+    <w:p>
+      <w:pPr>
+        <w:rPr>
+          <w:rFonts w:asciiTheme="majorHAnsi" w:eastAsiaTheme="majorEastAsia" w:hAnsiTheme="majorHAnsi" w:cstheme="majorBidi"/>
+          <w:color w:val="2F5496" w:themeColor="accent1" w:themeShade="BF"/>
+          <w:sz w:val="26"/>
+          <w:szCs w:val="26"/>
+        </w:rPr>
+      </w:pPr>
+      <w:r>
+        <w:br w:type="page"/>
+      </w:r>
+    </w:p>
     <w:p>
       <w:pPr>
         <w:pStyle w:val="Heading2"/>
       </w:pPr>
+      <w:r>
+        <w:lastRenderedPageBreak/>
+        <w:t xml:space="preserve">Build </w:t>
+      </w:r>
+      <w:r>
+        <w:t>a</w:t>
+      </w:r>
+      <w:r>
+        <w:t>n Attendance Tracker</w:t>
+      </w:r>
+    </w:p>
+    <w:p>
+      <w:pPr>
+        <w:pStyle w:val="Heading3"/>
+      </w:pPr>
+      <w:r>
+        <w:t>Introduction</w:t>
+      </w:r>
+    </w:p>
+    <w:p>
+      <w:r>
+        <w:t xml:space="preserve">If </w:t>
+      </w:r>
+      <w:proofErr w:type="gramStart"/>
+      <w:r>
+        <w:t>you</w:t>
+      </w:r>
+      <w:proofErr w:type="gramEnd"/>
+      <w:r>
+        <w:t xml:space="preserve"> wand a fairly cheap, stand alone, dedicated Attendance Tracker station then you can build one using a Raspberry Pi (Pi5 recommended although at a pinch even a Pi Zero2 W could be used, it just takes ages to boot</w:t>
+      </w:r>
+      <w:r>
+        <w:t xml:space="preserve"> and animations </w:t>
+      </w:r>
+      <w:r>
+        <w:t>probably turned off</w:t>
+      </w:r>
+      <w:r>
+        <w:t>!!).</w:t>
+      </w:r>
+    </w:p>
+    <w:p>
+      <w:r>
+        <w:t>The stations we built are composed of the following components</w:t>
+      </w:r>
+      <w:r>
+        <w:t xml:space="preserve"> and totaled approximately $150</w:t>
+      </w:r>
+      <w:r>
+        <w:t xml:space="preserve"> each</w:t>
+      </w:r>
+      <w:r>
+        <w:t>.</w:t>
+      </w:r>
+    </w:p>
+    <w:p>
+      <w:pPr>
+        <w:spacing w:after="0"/>
+        <w:ind w:left="720" w:hanging="720"/>
+      </w:pPr>
+      <w:r>
+        <w:t>Raspberry Pi5 2GB</w:t>
+      </w:r>
+      <w:r>
+        <w:tab/>
+      </w:r>
+      <w:r>
+        <w:tab/>
+      </w:r>
+      <w:r>
+        <w:tab/>
+      </w:r>
+      <w:r>
+        <w:tab/>
+      </w:r>
+      <w:r>
+        <w:tab/>
+      </w:r>
+      <w:r>
+        <w:tab/>
+        <w:t>$50.00</w:t>
+      </w:r>
+    </w:p>
+    <w:p>
+      <w:pPr>
+        <w:spacing w:after="0"/>
+        <w:ind w:left="720"/>
+      </w:pPr>
+      <w:hyperlink r:id="rId21" w:history="1">
+        <w:r>
+          <w:rPr>
+            <w:rStyle w:val="Hyperlink"/>
+          </w:rPr>
+          <w:t>https://www.microcenter.com/product/683269/raspberry-pi-5</w:t>
+        </w:r>
+      </w:hyperlink>
+    </w:p>
+    <w:p>
+      <w:pPr>
+        <w:spacing w:after="0"/>
+      </w:pPr>
+      <w:r>
+        <w:t>Pi5 fan</w:t>
+      </w:r>
+      <w:r>
+        <w:tab/>
+      </w:r>
+      <w:r>
+        <w:tab/>
+      </w:r>
+      <w:r>
+        <w:tab/>
+      </w:r>
+      <w:r>
+        <w:tab/>
+      </w:r>
+      <w:r>
+        <w:tab/>
+      </w:r>
+      <w:r>
+        <w:tab/>
+      </w:r>
+      <w:r>
+        <w:tab/>
+      </w:r>
+      <w:r>
+        <w:tab/>
+        <w:t>$10.00</w:t>
+      </w:r>
+    </w:p>
+    <w:p>
+      <w:pPr>
+        <w:spacing w:after="0"/>
+      </w:pPr>
+      <w:r>
+        <w:tab/>
+      </w:r>
+      <w:hyperlink r:id="rId22" w:history="1">
+        <w:r>
+          <w:rPr>
+            <w:rStyle w:val="Hyperlink"/>
+          </w:rPr>
+          <w:t>https://www.amazon.com/dp/B0CZLPX2HC?psc=1&amp;smid=A3B0XDFTVR980O</w:t>
+        </w:r>
+      </w:hyperlink>
+    </w:p>
+    <w:p>
+      <w:pPr>
+        <w:spacing w:after="0"/>
+      </w:pPr>
+      <w:r>
+        <w:t>Micro SD card (10 pack)</w:t>
+      </w:r>
+      <w:r>
+        <w:tab/>
+      </w:r>
+      <w:r>
+        <w:tab/>
+      </w:r>
+      <w:r>
+        <w:tab/>
+      </w:r>
+      <w:r>
+        <w:tab/>
+      </w:r>
+      <w:r>
+        <w:tab/>
+      </w:r>
+      <w:r>
+        <w:tab/>
+        <w:t>$40.00</w:t>
+      </w:r>
+    </w:p>
+    <w:p>
+      <w:pPr>
+        <w:spacing w:after="0"/>
+      </w:pPr>
+      <w:r>
+        <w:tab/>
+      </w:r>
+      <w:hyperlink r:id="rId23" w:history="1">
+        <w:r>
+          <w:rPr>
+            <w:rStyle w:val="Hyperlink"/>
+          </w:rPr>
+          <w:t>https://www.amazon.com/gp/product/B07RVFZ3F3/ref=ox_sc_act_title_1</w:t>
+        </w:r>
+      </w:hyperlink>
+    </w:p>
+    <w:p>
+      <w:pPr>
+        <w:spacing w:after="0"/>
+      </w:pPr>
+      <w:r>
+        <w:t xml:space="preserve">12” HDMI to </w:t>
+      </w:r>
+      <w:proofErr w:type="gramStart"/>
+      <w:r>
+        <w:t>micro HDMI</w:t>
+      </w:r>
+      <w:proofErr w:type="gramEnd"/>
+      <w:r>
+        <w:t xml:space="preserve"> cable (2 pack)</w:t>
+      </w:r>
+      <w:r>
+        <w:tab/>
+      </w:r>
+      <w:r>
+        <w:tab/>
+      </w:r>
+      <w:r>
+        <w:tab/>
+      </w:r>
+      <w:r>
+        <w:tab/>
+        <w:t>$</w:t>
+      </w:r>
+      <w:r>
+        <w:t>13.00</w:t>
+      </w:r>
+    </w:p>
+    <w:p>
+      <w:pPr>
+        <w:spacing w:after="0"/>
+      </w:pPr>
+      <w:r>
+        <w:tab/>
+      </w:r>
+      <w:hyperlink r:id="rId24" w:history="1">
+        <w:r>
+          <w:rPr>
+            <w:rStyle w:val="Hyperlink"/>
+          </w:rPr>
+          <w:t>https://www.amazon.com/dp/B0CMTR9S3Y?ref=ppx_yo2ov_dt_b_fed_asin_title&amp;th=1</w:t>
+        </w:r>
+      </w:hyperlink>
+    </w:p>
+    <w:p>
+      <w:pPr>
+        <w:spacing w:after="0"/>
+      </w:pPr>
+      <w:r>
+        <w:t>LIR2032 battery holder (6 pack)</w:t>
+      </w:r>
+      <w:r>
+        <w:tab/>
+      </w:r>
+      <w:r>
+        <w:tab/>
+      </w:r>
+      <w:r>
+        <w:tab/>
+      </w:r>
+      <w:r>
+        <w:tab/>
+      </w:r>
+      <w:r>
+        <w:tab/>
+        <w:t>$9.00</w:t>
+      </w:r>
+    </w:p>
+    <w:p>
+      <w:pPr>
+        <w:spacing w:after="0"/>
+        <w:ind w:firstLine="720"/>
+      </w:pPr>
+      <w:hyperlink r:id="rId25" w:history="1">
+        <w:r>
+          <w:rPr>
+            <w:rStyle w:val="Hyperlink"/>
+          </w:rPr>
+          <w:t>https://www.amazon.com/dp/B0D93Z7KD8?ref=ppx_yo2ov_dt_b_fed_asin_title</w:t>
+        </w:r>
+      </w:hyperlink>
+    </w:p>
+    <w:p>
+      <w:pPr>
+        <w:spacing w:after="0"/>
+      </w:pPr>
+      <w:r>
+        <w:t xml:space="preserve">LIR2032 rechargeable batteries (5 pack) </w:t>
+      </w:r>
+      <w:r>
+        <w:tab/>
+      </w:r>
+      <w:r>
+        <w:tab/>
+      </w:r>
+      <w:r>
+        <w:tab/>
+      </w:r>
+      <w:r>
+        <w:tab/>
+        <w:t>$8.00</w:t>
+      </w:r>
+    </w:p>
+    <w:p>
+      <w:pPr>
+        <w:spacing w:after="0"/>
+      </w:pPr>
+      <w:r>
+        <w:tab/>
+      </w:r>
+      <w:hyperlink r:id="rId26" w:history="1">
+        <w:r>
+          <w:rPr>
+            <w:rStyle w:val="Hyperlink"/>
+          </w:rPr>
+          <w:t>https://www.amazon.com/dp/B0BBY5G57W?ref=ppx_yo2ov_dt_b_fed_asin_title</w:t>
+        </w:r>
+      </w:hyperlink>
+    </w:p>
+    <w:p>
+      <w:pPr>
+        <w:spacing w:after="0"/>
+      </w:pPr>
+      <w:r>
+        <w:t>USB Type-C 12” extension cable (2 pack)</w:t>
+      </w:r>
+      <w:r>
+        <w:tab/>
+      </w:r>
+      <w:r>
+        <w:tab/>
+      </w:r>
+      <w:r>
+        <w:tab/>
+      </w:r>
+      <w:r>
+        <w:tab/>
+        <w:t>$10.00</w:t>
+      </w:r>
+    </w:p>
+    <w:p>
+      <w:pPr>
+        <w:spacing w:after="0"/>
+      </w:pPr>
+      <w:r>
+        <w:tab/>
+      </w:r>
+      <w:hyperlink r:id="rId27" w:history="1">
+        <w:r>
+          <w:rPr>
+            <w:rStyle w:val="Hyperlink"/>
+          </w:rPr>
+          <w:t>https://www.amazon.com/dp/B0D73CSC5C?ref=ppx_yo2ov_dt_b_fed_asin_title&amp;th=1</w:t>
+        </w:r>
+      </w:hyperlink>
+    </w:p>
+    <w:p>
+      <w:pPr>
+        <w:spacing w:after="0"/>
+      </w:pPr>
+      <w:r>
+        <w:t xml:space="preserve">7” </w:t>
+      </w:r>
+      <w:r>
+        <w:t>LCD touch screen</w:t>
+      </w:r>
+      <w:r>
+        <w:tab/>
+      </w:r>
+      <w:r>
+        <w:tab/>
+      </w:r>
+      <w:r>
+        <w:tab/>
+      </w:r>
+      <w:r>
+        <w:tab/>
+      </w:r>
+      <w:r>
+        <w:tab/>
+      </w:r>
+      <w:r>
+        <w:tab/>
+        <w:t>$40.00</w:t>
+      </w:r>
+    </w:p>
+    <w:p>
+      <w:pPr>
+        <w:spacing w:after="0"/>
+      </w:pPr>
+      <w:r>
+        <w:tab/>
+      </w:r>
+      <w:hyperlink r:id="rId28" w:history="1">
+        <w:r>
+          <w:rPr>
+            <w:rStyle w:val="Hyperlink"/>
+          </w:rPr>
+          <w:t>https://www.amazon.com/dp/B0CRRB1GFN?ref=ppx_yo2ov_dt_b_fed_asin_title</w:t>
+        </w:r>
+      </w:hyperlink>
+    </w:p>
+    <w:p>
+      <w:pPr>
+        <w:spacing w:after="0"/>
+      </w:pPr>
+      <w:r>
+        <w:t>13MHz RFID reader</w:t>
+      </w:r>
+      <w:r>
+        <w:t xml:space="preserve"> (5 pack)</w:t>
+      </w:r>
+      <w:r>
+        <w:tab/>
+      </w:r>
+      <w:r>
+        <w:tab/>
+      </w:r>
+      <w:r>
+        <w:tab/>
+      </w:r>
+      <w:r>
+        <w:tab/>
+      </w:r>
+      <w:r>
+        <w:tab/>
+        <w:t>$10.00</w:t>
+      </w:r>
+    </w:p>
+    <w:p>
+      <w:pPr>
+        <w:spacing w:after="0"/>
+      </w:pPr>
+      <w:r>
+        <w:tab/>
+      </w:r>
+      <w:hyperlink r:id="rId29" w:history="1">
+        <w:r>
+          <w:rPr>
+            <w:rStyle w:val="Hyperlink"/>
+          </w:rPr>
+          <w:t>https://www.amazon.com/dp/B0CCF4SNMF?ref=ppx_yo2ov_dt_b_fed_asin_title</w:t>
+        </w:r>
+      </w:hyperlink>
+    </w:p>
+    <w:p>
+      <w:pPr>
+        <w:spacing w:after="0"/>
+      </w:pPr>
+      <w:r>
+        <w:t>Raspberry Pi Pico Zero</w:t>
+      </w:r>
+      <w:r>
+        <w:t xml:space="preserve"> (3 pack)</w:t>
+      </w:r>
+      <w:r>
+        <w:tab/>
+      </w:r>
+      <w:r>
+        <w:tab/>
+      </w:r>
+      <w:r>
+        <w:tab/>
+      </w:r>
+      <w:r>
+        <w:tab/>
+      </w:r>
+      <w:r>
+        <w:tab/>
+        <w:t>$12.00</w:t>
+      </w:r>
+    </w:p>
+    <w:p>
+      <w:pPr>
+        <w:spacing w:after="0"/>
+      </w:pPr>
+      <w:r>
+        <w:tab/>
+      </w:r>
+      <w:hyperlink r:id="rId30" w:history="1">
+        <w:r>
+          <w:rPr>
+            <w:rStyle w:val="Hyperlink"/>
+          </w:rPr>
+          <w:t>https://www.amazon.com/dp/B0CDWWH8HK?ref=ppx_yo2ov_dt_b_fed_asin_title</w:t>
+        </w:r>
+      </w:hyperlink>
+    </w:p>
+    <w:p>
+      <w:pPr>
+        <w:spacing w:after="0"/>
+      </w:pPr>
+      <w:r>
+        <w:t>Micro USB cable</w:t>
+      </w:r>
+    </w:p>
+    <w:p>
+      <w:pPr>
+        <w:spacing w:after="0"/>
+      </w:pPr>
+      <w:r>
+        <w:t>Various 13MHz RFID tags</w:t>
+      </w:r>
+    </w:p>
+    <w:p>
+      <w:pPr>
+        <w:spacing w:after="0"/>
+      </w:pPr>
+      <w:r>
+        <w:t>USB Type-C power supply (25W</w:t>
+      </w:r>
+      <w:r>
+        <w:t>+</w:t>
+      </w:r>
+      <w:r>
+        <w:t>)</w:t>
+      </w:r>
+    </w:p>
+    <w:p>
+      <w:pPr>
+        <w:spacing w:after="0"/>
+      </w:pPr>
+      <w:r>
+        <w:t>Micro SD card reader/writer</w:t>
+      </w:r>
+    </w:p>
+    <w:p>
+      <w:pPr>
+        <w:spacing w:after="0"/>
+      </w:pPr>
+      <w:r>
+        <w:t>Sticky foam pads</w:t>
+      </w:r>
+      <w:r>
+        <w:tab/>
+      </w:r>
+      <w:r>
+        <w:tab/>
+      </w:r>
+      <w:r>
+        <w:tab/>
+      </w:r>
+      <w:r>
+        <w:tab/>
+      </w:r>
+      <w:r>
+        <w:tab/>
+      </w:r>
+      <w:r>
+        <w:tab/>
+        <w:t>$6.00</w:t>
+      </w:r>
+    </w:p>
+    <w:p>
+      <w:pPr>
+        <w:spacing w:after="0"/>
+      </w:pPr>
+      <w:r>
+        <w:tab/>
+      </w:r>
+      <w:hyperlink r:id="rId31" w:history="1">
+        <w:r>
+          <w:rPr>
+            <w:rStyle w:val="Hyperlink"/>
+          </w:rPr>
+          <w:t>https://www.amazon.com/dp/B0BCJWMGR1?ref=ppx_yo2ov_dt_b_fed_asin_title&amp;th=1</w:t>
+        </w:r>
+      </w:hyperlink>
+    </w:p>
+    <w:p>
+      <w:pPr>
+        <w:spacing w:after="0"/>
+      </w:pPr>
+      <w:r>
+        <w:t>3D printed case</w:t>
+      </w:r>
+    </w:p>
+    <w:p>
+      <w:pPr>
+        <w:spacing w:after="0"/>
+      </w:pPr>
+    </w:p>
+    <w:p>
+      <w:pPr>
+        <w:pStyle w:val="Heading3"/>
+      </w:pPr>
+      <w:r>
+        <w:t>Pi software setup</w:t>
+      </w:r>
+    </w:p>
+    <w:p>
+      <w:pPr>
+        <w:spacing w:after="0"/>
+      </w:pPr>
+      <w:proofErr w:type="gramStart"/>
+      <w:r>
+        <w:t>First</w:t>
+      </w:r>
+      <w:proofErr w:type="gramEnd"/>
+      <w:r>
+        <w:t xml:space="preserve"> we need to create an operating system </w:t>
+      </w:r>
+      <w:r>
+        <w:t>SD</w:t>
+      </w:r>
+      <w:r>
+        <w:t xml:space="preserve"> card for the Raspberry Pi. </w:t>
+      </w:r>
+    </w:p>
+    <w:p>
+      <w:pPr>
+        <w:spacing w:after="0"/>
+      </w:pPr>
+      <w:r>
+        <w:t>Side note: If you are planning on setting up multiple stations then the easiest way to achieve this is to start off configuring a station using the SMALEST SD card (</w:t>
+      </w:r>
+      <w:proofErr w:type="gramStart"/>
+      <w:r>
+        <w:t>e.g.</w:t>
+      </w:r>
+      <w:proofErr w:type="gramEnd"/>
+      <w:r>
+        <w:t xml:space="preserve"> 2G). Due to an awkward quirk of the Raspberry Pi ecosystem the SD card image we are about to create will automatically expand to fill the entire SD card when it is first used. Due to slight variations in SD card sizes (they are not all exactly, say, 4GB!!) it means you may not easily be able to copy one 4G card to another 4G card. You can, however always copy from a smaller card to a larger card, so make your ‘golden’ card as small as possible so you </w:t>
+      </w:r>
+      <w:r>
+        <w:lastRenderedPageBreak/>
+        <w:t>can easily copy to other SD cards later without any issues.</w:t>
+      </w:r>
+      <w:r>
+        <w:t xml:space="preserve"> </w:t>
+      </w:r>
+      <w:proofErr w:type="gramStart"/>
+      <w:r>
+        <w:t>Alternatively</w:t>
+      </w:r>
+      <w:proofErr w:type="gramEnd"/>
+      <w:r>
+        <w:t xml:space="preserve"> you can just go through this entire process for each station, but I am lazy!!</w:t>
+      </w:r>
+    </w:p>
+    <w:p>
+      <w:pPr>
+        <w:spacing w:after="0"/>
+      </w:pPr>
+      <w:r>
+        <w:t xml:space="preserve">Go to </w:t>
+      </w:r>
+      <w:hyperlink r:id="rId32" w:history="1">
+        <w:r>
+          <w:rPr>
+            <w:rStyle w:val="Hyperlink"/>
+          </w:rPr>
+          <w:t>https://www.raspberrypi.com/software/</w:t>
+        </w:r>
+      </w:hyperlink>
+      <w:r>
+        <w:t xml:space="preserve"> and download the Raspberry Pi imager. </w:t>
+      </w:r>
+    </w:p>
+    <w:p>
+      <w:pPr>
+        <w:spacing w:after="0"/>
+      </w:pPr>
+      <w:r>
+        <w:t>Run the image creator installer, then run the actual creator. Put an SD card in your SD card writer and plug in to your computer.</w:t>
+      </w:r>
+    </w:p>
+    <w:p>
+      <w:pPr>
+        <w:spacing w:after="0"/>
+      </w:pPr>
+      <w:r>
+        <w:t xml:space="preserve">Set the following settings, then click “Choose Storage” to select your </w:t>
+      </w:r>
+      <w:proofErr w:type="gramStart"/>
+      <w:r>
+        <w:t>micro SD</w:t>
+      </w:r>
+      <w:proofErr w:type="gramEnd"/>
+      <w:r>
+        <w:t xml:space="preserve"> card. </w:t>
+      </w:r>
+    </w:p>
+    <w:p>
+      <w:pPr>
+        <w:spacing w:after="0"/>
+      </w:pPr>
+      <w:r>
+        <w:t>MAKE SURE YOU SELECT YOUR MICRO SD CARD AND NOT ANY OTHER DRIVES YOU MIGHT HAVE CONNECTED TO YOUR COMPUTER!!! THIS IS VERY&lt; VERY IMPORTANT!!! WHICHEVER DRIVE YOU SELECT WILL BE COMPLETELY REFORMATTED AND ALL EXISTING DATA DELETED IN A VERY PERMANENT WAY!!!</w:t>
+      </w:r>
+    </w:p>
+    <w:p>
+      <w:pPr>
+        <w:spacing w:after="0"/>
+        <w:jc w:val="center"/>
+      </w:pPr>
+      <w:r>
+        <w:drawing>
+          <wp:inline distT="0" distB="0" distL="0" distR="0" wp14:anchorId="1DE10B9F" wp14:editId="48B0547E">
+            <wp:extent cx="3858322" cy="2030153"/>
+            <wp:effectExtent l="0" t="0" r="8890" b="8255"/>
+            <wp:docPr id="5" name="Picture 5"/>
+            <wp:cNvGraphicFramePr>
+              <a:graphicFrameLocks xmlns:a="http://schemas.openxmlformats.org/drawingml/2006/main" noChangeAspect="1"/>
+            </wp:cNvGraphicFramePr>
+            <a:graphic xmlns:a="http://schemas.openxmlformats.org/drawingml/2006/main">
+              <a:graphicData uri="http://schemas.openxmlformats.org/drawingml/2006/picture">
+                <pic:pic xmlns:pic="http://schemas.openxmlformats.org/drawingml/2006/picture">
+                  <pic:nvPicPr>
+                    <pic:cNvPr id="1" name=""/>
+                    <pic:cNvPicPr/>
+                  </pic:nvPicPr>
+                  <pic:blipFill>
+                    <a:blip r:embed="rId33"/>
+                    <a:stretch>
+                      <a:fillRect/>
+                    </a:stretch>
+                  </pic:blipFill>
+                  <pic:spPr>
+                    <a:xfrm>
+                      <a:off x="0" y="0"/>
+                      <a:ext cx="3870402" cy="2036509"/>
+                    </a:xfrm>
+                    <a:prstGeom prst="rect">
+                      <a:avLst/>
+                    </a:prstGeom>
+                  </pic:spPr>
+                </pic:pic>
+              </a:graphicData>
+            </a:graphic>
+          </wp:inline>
+        </w:drawing>
+      </w:r>
+    </w:p>
+    <w:p>
+      <w:pPr>
+        <w:spacing w:after="0"/>
+      </w:pPr>
+      <w:r>
+        <w:t>Click “Next” then select “Edit Settings”</w:t>
+      </w:r>
+    </w:p>
+    <w:p>
+      <w:pPr>
+        <w:spacing w:after="0"/>
+        <w:jc w:val="center"/>
+      </w:pPr>
+      <w:r>
+        <w:rPr>
+          <w:noProof/>
+        </w:rPr>
+        <w:drawing>
+          <wp:inline distT="0" distB="0" distL="0" distR="0" wp14:anchorId="6F9BF261" wp14:editId="66FB373F">
+            <wp:extent cx="3875064" cy="2036956"/>
+            <wp:effectExtent l="0" t="0" r="0" b="1905"/>
+            <wp:docPr id="12" name="Picture 12"/>
+            <wp:cNvGraphicFramePr>
+              <a:graphicFrameLocks xmlns:a="http://schemas.openxmlformats.org/drawingml/2006/main" noChangeAspect="1"/>
+            </wp:cNvGraphicFramePr>
+            <a:graphic xmlns:a="http://schemas.openxmlformats.org/drawingml/2006/main">
+              <a:graphicData uri="http://schemas.openxmlformats.org/drawingml/2006/picture">
+                <pic:pic xmlns:pic="http://schemas.openxmlformats.org/drawingml/2006/picture">
+                  <pic:nvPicPr>
+                    <pic:cNvPr id="0" name="Picture 1"/>
+                    <pic:cNvPicPr>
+                      <a:picLocks noChangeAspect="1" noChangeArrowheads="1"/>
+                    </pic:cNvPicPr>
+                  </pic:nvPicPr>
+                  <pic:blipFill>
+                    <a:blip r:embed="rId34" cstate="print">
+                      <a:extLst>
+                        <a:ext uri="{28A0092B-C50C-407E-A947-70E740481C1C}">
+                          <a14:useLocalDpi xmlns:a14="http://schemas.microsoft.com/office/drawing/2010/main" val="0"/>
+                        </a:ext>
+                      </a:extLst>
+                    </a:blip>
+                    <a:srcRect/>
+                    <a:stretch>
+                      <a:fillRect/>
+                    </a:stretch>
+                  </pic:blipFill>
+                  <pic:spPr bwMode="auto">
+                    <a:xfrm>
+                      <a:off x="0" y="0"/>
+                      <a:ext cx="3887741" cy="2043620"/>
+                    </a:xfrm>
+                    <a:prstGeom prst="rect">
+                      <a:avLst/>
+                    </a:prstGeom>
+                    <a:noFill/>
+                    <a:ln>
+                      <a:noFill/>
+                    </a:ln>
+                  </pic:spPr>
+                </pic:pic>
+              </a:graphicData>
+            </a:graphic>
+          </wp:inline>
+        </w:drawing>
+      </w:r>
+    </w:p>
+    <w:p>
+      <w:pPr>
+        <w:spacing w:after="0"/>
+      </w:pPr>
+      <w:r>
+        <w:t xml:space="preserve">In the OS customization </w:t>
+      </w:r>
+      <w:proofErr w:type="spellStart"/>
+      <w:r>
+        <w:t>oage</w:t>
+      </w:r>
+      <w:proofErr w:type="spellEnd"/>
+      <w:r>
+        <w:t xml:space="preserve"> select the “General” tab and enter all the settings shown below.</w:t>
+      </w:r>
+    </w:p>
+    <w:p>
+      <w:pPr>
+        <w:spacing w:after="0"/>
+      </w:pPr>
+      <w:r>
+        <w:t>The “hostname” is what this Attendance Tracker ‘station’ will be called on your network. If you have multiple stations then they should all have their own name.</w:t>
+      </w:r>
+      <w:r>
+        <w:t xml:space="preserve"> If you use the ‘copy SD card’ method for multiple stations then don’t forget to change their host names!</w:t>
+      </w:r>
+    </w:p>
+    <w:p>
+      <w:pPr>
+        <w:spacing w:after="0"/>
+      </w:pPr>
+      <w:r>
+        <w:t>The username and password will be the credentials needed to log in to the Attendance Tracker station and will be needed to make changes and/or updates to the station. It is recommended that these credentials be the same for all Attendance Tracker stations, but as with all usernames and passwords they should be guarded with the utmost care and never divulged to anyone you don’t want to have access to not only the Attendance Tracker station, but your connected network.</w:t>
+      </w:r>
+    </w:p>
+    <w:p>
+      <w:pPr>
+        <w:spacing w:after="0"/>
+      </w:pPr>
+      <w:r>
+        <w:t xml:space="preserve">To simplify the setup </w:t>
+      </w:r>
+      <w:proofErr w:type="gramStart"/>
+      <w:r>
+        <w:t>process</w:t>
+      </w:r>
+      <w:proofErr w:type="gramEnd"/>
+      <w:r>
+        <w:t xml:space="preserve"> it is also recommended to configure the wireless LAN, so enter the </w:t>
+      </w:r>
+      <w:proofErr w:type="spellStart"/>
+      <w:r>
+        <w:t>WiFi</w:t>
+      </w:r>
+      <w:proofErr w:type="spellEnd"/>
+      <w:r>
+        <w:t xml:space="preserve"> credentials for the network that this station will generally connect to. More can be added later if necessary (different locations, hotspots for remote access </w:t>
+      </w:r>
+      <w:proofErr w:type="spellStart"/>
+      <w:r>
+        <w:t>etc</w:t>
+      </w:r>
+      <w:proofErr w:type="spellEnd"/>
+      <w:r>
+        <w:t>…).</w:t>
+      </w:r>
+    </w:p>
+    <w:p>
+      <w:pPr>
+        <w:spacing w:after="0"/>
+      </w:pPr>
+      <w:r>
+        <w:lastRenderedPageBreak/>
+        <w:t>S</w:t>
+      </w:r>
+      <w:r>
+        <w:t xml:space="preserve">et the locale settings to match your country, </w:t>
+      </w:r>
+      <w:proofErr w:type="spellStart"/>
+      <w:r>
+        <w:t>timezone</w:t>
+      </w:r>
+      <w:proofErr w:type="spellEnd"/>
+      <w:r>
+        <w:t xml:space="preserve"> and keyboard.</w:t>
+      </w:r>
+    </w:p>
+    <w:p>
+      <w:pPr>
+        <w:spacing w:after="0"/>
+        <w:jc w:val="center"/>
+      </w:pPr>
+      <w:r>
+        <w:rPr>
+          <w:noProof/>
+        </w:rPr>
+        <w:drawing>
+          <wp:inline distT="0" distB="0" distL="0" distR="0" wp14:anchorId="55C314EE" wp14:editId="35056B1D">
+            <wp:extent cx="2765502" cy="3755335"/>
+            <wp:effectExtent l="0" t="0" r="0" b="0"/>
+            <wp:docPr id="13" name="Picture 13"/>
+            <wp:cNvGraphicFramePr>
+              <a:graphicFrameLocks xmlns:a="http://schemas.openxmlformats.org/drawingml/2006/main" noChangeAspect="1"/>
+            </wp:cNvGraphicFramePr>
+            <a:graphic xmlns:a="http://schemas.openxmlformats.org/drawingml/2006/main">
+              <a:graphicData uri="http://schemas.openxmlformats.org/drawingml/2006/picture">
+                <pic:pic xmlns:pic="http://schemas.openxmlformats.org/drawingml/2006/picture">
+                  <pic:nvPicPr>
+                    <pic:cNvPr id="0" name="Picture 2"/>
+                    <pic:cNvPicPr>
+                      <a:picLocks noChangeAspect="1" noChangeArrowheads="1"/>
+                    </pic:cNvPicPr>
+                  </pic:nvPicPr>
+                  <pic:blipFill>
+                    <a:blip r:embed="rId35" cstate="print">
+                      <a:extLst>
+                        <a:ext uri="{28A0092B-C50C-407E-A947-70E740481C1C}">
+                          <a14:useLocalDpi xmlns:a14="http://schemas.microsoft.com/office/drawing/2010/main" val="0"/>
+                        </a:ext>
+                      </a:extLst>
+                    </a:blip>
+                    <a:srcRect/>
+                    <a:stretch>
+                      <a:fillRect/>
+                    </a:stretch>
+                  </pic:blipFill>
+                  <pic:spPr bwMode="auto">
+                    <a:xfrm>
+                      <a:off x="0" y="0"/>
+                      <a:ext cx="2776789" cy="3770662"/>
+                    </a:xfrm>
+                    <a:prstGeom prst="rect">
+                      <a:avLst/>
+                    </a:prstGeom>
+                    <a:noFill/>
+                    <a:ln>
+                      <a:noFill/>
+                    </a:ln>
+                  </pic:spPr>
+                </pic:pic>
+              </a:graphicData>
+            </a:graphic>
+          </wp:inline>
+        </w:drawing>
+      </w:r>
+    </w:p>
+    <w:p>
+      <w:pPr>
+        <w:spacing w:after="0"/>
+      </w:pPr>
+      <w:r>
+        <w:t>Next, click the “Service” tab and check “Enable SSH”</w:t>
+      </w:r>
+      <w:r>
+        <w:t xml:space="preserve"> with password authentication selected</w:t>
+      </w:r>
+      <w:r>
+        <w:t>. This will make later configuration MUCH simpler.</w:t>
+      </w:r>
+    </w:p>
+    <w:p>
+      <w:pPr>
+        <w:spacing w:after="0"/>
+        <w:jc w:val="center"/>
+      </w:pPr>
+      <w:r>
+        <w:drawing>
+          <wp:inline distT="0" distB="0" distL="0" distR="0" wp14:anchorId="17F37C24" wp14:editId="001E0086">
+            <wp:extent cx="2520176" cy="2044143"/>
+            <wp:effectExtent l="0" t="0" r="0" b="0"/>
+            <wp:docPr id="14" name="Picture 14"/>
+            <wp:cNvGraphicFramePr>
+              <a:graphicFrameLocks xmlns:a="http://schemas.openxmlformats.org/drawingml/2006/main" noChangeAspect="1"/>
+            </wp:cNvGraphicFramePr>
+            <a:graphic xmlns:a="http://schemas.openxmlformats.org/drawingml/2006/main">
+              <a:graphicData uri="http://schemas.openxmlformats.org/drawingml/2006/picture">
+                <pic:pic xmlns:pic="http://schemas.openxmlformats.org/drawingml/2006/picture">
+                  <pic:nvPicPr>
+                    <pic:cNvPr id="1" name=""/>
+                    <pic:cNvPicPr/>
+                  </pic:nvPicPr>
+                  <pic:blipFill>
+                    <a:blip r:embed="rId36"/>
+                    <a:stretch>
+                      <a:fillRect/>
+                    </a:stretch>
+                  </pic:blipFill>
+                  <pic:spPr>
+                    <a:xfrm>
+                      <a:off x="0" y="0"/>
+                      <a:ext cx="2534950" cy="2056126"/>
+                    </a:xfrm>
+                    <a:prstGeom prst="rect">
+                      <a:avLst/>
+                    </a:prstGeom>
+                  </pic:spPr>
+                </pic:pic>
+              </a:graphicData>
+            </a:graphic>
+          </wp:inline>
+        </w:drawing>
+      </w:r>
+    </w:p>
+    <w:p>
+      <w:pPr>
+        <w:spacing w:after="0"/>
+      </w:pPr>
+      <w:r>
+        <w:t>Click “Save” then click “Yes”.</w:t>
+      </w:r>
+    </w:p>
+    <w:p>
+      <w:pPr>
+        <w:spacing w:after="0"/>
+        <w:jc w:val="center"/>
+      </w:pPr>
+      <w:r>
+        <w:rPr>
+          <w:noProof/>
+        </w:rPr>
+        <w:drawing>
+          <wp:inline distT="0" distB="0" distL="0" distR="0" wp14:anchorId="2FCF1298" wp14:editId="126A7E43">
+            <wp:extent cx="3501483" cy="1191867"/>
+            <wp:effectExtent l="0" t="0" r="3810" b="8890"/>
+            <wp:docPr id="15" name="Picture 15"/>
+            <wp:cNvGraphicFramePr>
+              <a:graphicFrameLocks xmlns:a="http://schemas.openxmlformats.org/drawingml/2006/main" noChangeAspect="1"/>
+            </wp:cNvGraphicFramePr>
+            <a:graphic xmlns:a="http://schemas.openxmlformats.org/drawingml/2006/main">
+              <a:graphicData uri="http://schemas.openxmlformats.org/drawingml/2006/picture">
+                <pic:pic xmlns:pic="http://schemas.openxmlformats.org/drawingml/2006/picture">
+                  <pic:nvPicPr>
+                    <pic:cNvPr id="0" name="Picture 3"/>
+                    <pic:cNvPicPr>
+                      <a:picLocks noChangeAspect="1" noChangeArrowheads="1"/>
+                    </pic:cNvPicPr>
+                  </pic:nvPicPr>
+                  <pic:blipFill>
+                    <a:blip r:embed="rId37" cstate="print">
+                      <a:extLst>
+                        <a:ext uri="{28A0092B-C50C-407E-A947-70E740481C1C}">
+                          <a14:useLocalDpi xmlns:a14="http://schemas.microsoft.com/office/drawing/2010/main" val="0"/>
+                        </a:ext>
+                      </a:extLst>
+                    </a:blip>
+                    <a:srcRect/>
+                    <a:stretch>
+                      <a:fillRect/>
+                    </a:stretch>
+                  </pic:blipFill>
+                  <pic:spPr bwMode="auto">
+                    <a:xfrm>
+                      <a:off x="0" y="0"/>
+                      <a:ext cx="3519316" cy="1197937"/>
+                    </a:xfrm>
+                    <a:prstGeom prst="rect">
+                      <a:avLst/>
+                    </a:prstGeom>
+                    <a:noFill/>
+                    <a:ln>
+                      <a:noFill/>
+                    </a:ln>
+                  </pic:spPr>
+                </pic:pic>
+              </a:graphicData>
+            </a:graphic>
+          </wp:inline>
+        </w:drawing>
+      </w:r>
+    </w:p>
+    <w:p>
+      <w:pPr>
+        <w:spacing w:after="0"/>
+      </w:pPr>
+      <w:r>
+        <w:t>At the next dialog check that you really have the correct SD card inserted since it WILL be erased. Once 100%sure, click “Yes” again and wait for the SD card write and verify to complete.</w:t>
+      </w:r>
+    </w:p>
+    <w:p>
+      <w:pPr>
+        <w:spacing w:after="0"/>
+      </w:pPr>
+      <w:r>
+        <w:lastRenderedPageBreak/>
+        <w:t>Once the SD card write has been verified and is all good remove the SD card from your computer</w:t>
+      </w:r>
+      <w:r>
+        <w:t xml:space="preserve"> and plug in to your Raspberry Pi</w:t>
+      </w:r>
+      <w:r>
+        <w:t>.</w:t>
+      </w:r>
+    </w:p>
+    <w:p>
+      <w:pPr>
+        <w:spacing w:after="0"/>
+      </w:pPr>
+      <w:r>
+        <w:t>The first time you power up the Raspberry Pi it will reboot a few times. Do not worry, this is normal and should only happen the first time you power things up.</w:t>
+      </w:r>
+    </w:p>
+    <w:p>
+      <w:pPr>
+        <w:spacing w:after="0"/>
+      </w:pPr>
+      <w:r>
+        <w:t xml:space="preserve">Once the Raspberry Pi is up and running you should then see a somewhat normal looking desktop on the LCD. Hopefully the </w:t>
+      </w:r>
+      <w:proofErr w:type="spellStart"/>
+      <w:r>
+        <w:t>WiFi</w:t>
+      </w:r>
+      <w:proofErr w:type="spellEnd"/>
+      <w:r>
+        <w:t xml:space="preserve"> connection worked too. If connected then you should momentarily see a message in the top right corner of the desktop indicating the “IP Address” that the Raspberry Pi was given. Make a not of this number. It is usually in the form ‘192.168.0.xxx’ where xxx can change occasionally.</w:t>
+      </w:r>
+    </w:p>
+    <w:p>
+      <w:pPr>
+        <w:spacing w:after="0"/>
+      </w:pPr>
+      <w:r>
+        <w:t xml:space="preserve">If the </w:t>
+      </w:r>
+      <w:proofErr w:type="spellStart"/>
+      <w:r>
+        <w:t>WiFi</w:t>
+      </w:r>
+      <w:proofErr w:type="spellEnd"/>
+      <w:r>
+        <w:t xml:space="preserve"> is not connected then you can connect a mouse and keyboard to the Raspberry Pi, click on the </w:t>
+      </w:r>
+      <w:proofErr w:type="spellStart"/>
+      <w:r>
+        <w:t>WiFi</w:t>
+      </w:r>
+      <w:proofErr w:type="spellEnd"/>
+      <w:r>
+        <w:t xml:space="preserve"> icon in the top right of the desktop and connect to your desired </w:t>
+      </w:r>
+      <w:proofErr w:type="spellStart"/>
+      <w:r>
+        <w:t>WiFi</w:t>
+      </w:r>
+      <w:proofErr w:type="spellEnd"/>
+      <w:r>
+        <w:t>.</w:t>
+      </w:r>
+    </w:p>
+    <w:p>
+      <w:pPr>
+        <w:spacing w:after="0"/>
+      </w:pPr>
+      <w:r>
+        <w:t xml:space="preserve">Once you are connected to your </w:t>
+      </w:r>
       <w:proofErr w:type="spellStart"/>
       <w:proofErr w:type="gramStart"/>
       <w:r>
+        <w:t>WiFi</w:t>
+      </w:r>
+      <w:proofErr w:type="spellEnd"/>
+      <w:proofErr w:type="gramEnd"/>
+      <w:r>
+        <w:t xml:space="preserve"> we can use your ‘regular’ computer on the same </w:t>
+      </w:r>
+      <w:proofErr w:type="spellStart"/>
+      <w:r>
+        <w:t>WiFi</w:t>
+      </w:r>
+      <w:proofErr w:type="spellEnd"/>
+      <w:r>
+        <w:t xml:space="preserve"> network to complete the remaining setup.</w:t>
+      </w:r>
+    </w:p>
+    <w:p>
+      <w:pPr>
+        <w:spacing w:after="0"/>
+      </w:pPr>
+      <w:r>
+        <w:t xml:space="preserve">On your ‘normal’ computer we now need to install a ‘terminal’ program. On Windows the recommended program is called “Putty”. Putty </w:t>
+      </w:r>
+      <w:r>
+        <w:t xml:space="preserve">can be downloaded from here </w:t>
+      </w:r>
+      <w:hyperlink r:id="rId38" w:history="1">
+        <w:r>
+          <w:rPr>
+            <w:rStyle w:val="Hyperlink"/>
+          </w:rPr>
+          <w:t>https://www.putty.org/</w:t>
+        </w:r>
+      </w:hyperlink>
+      <w:r>
+        <w:t xml:space="preserve"> </w:t>
+      </w:r>
+    </w:p>
+    <w:p>
+      <w:pPr>
+        <w:spacing w:after="0"/>
+      </w:pPr>
+      <w:r>
+        <w:t>If you are familiar with another terminal program that supports “SSH” then feel free to use that.</w:t>
+      </w:r>
+    </w:p>
+    <w:p>
+      <w:pPr>
+        <w:spacing w:after="0"/>
+      </w:pPr>
+      <w:r>
+        <w:t>Launch “Putty” and enter the following information…</w:t>
+      </w:r>
+    </w:p>
+    <w:p>
+      <w:pPr>
+        <w:spacing w:after="0"/>
+        <w:jc w:val="center"/>
+      </w:pPr>
+      <w:r>
+        <w:drawing>
+          <wp:inline distT="0" distB="0" distL="0" distR="0" wp14:anchorId="5BFC643A" wp14:editId="56D7A649">
+            <wp:extent cx="2668859" cy="2668859"/>
+            <wp:effectExtent l="0" t="0" r="0" b="0"/>
+            <wp:docPr id="16" name="Picture 16"/>
+            <wp:cNvGraphicFramePr>
+              <a:graphicFrameLocks xmlns:a="http://schemas.openxmlformats.org/drawingml/2006/main" noChangeAspect="1"/>
+            </wp:cNvGraphicFramePr>
+            <a:graphic xmlns:a="http://schemas.openxmlformats.org/drawingml/2006/main">
+              <a:graphicData uri="http://schemas.openxmlformats.org/drawingml/2006/picture">
+                <pic:pic xmlns:pic="http://schemas.openxmlformats.org/drawingml/2006/picture">
+                  <pic:nvPicPr>
+                    <pic:cNvPr id="1" name=""/>
+                    <pic:cNvPicPr/>
+                  </pic:nvPicPr>
+                  <pic:blipFill>
+                    <a:blip r:embed="rId39"/>
+                    <a:stretch>
+                      <a:fillRect/>
+                    </a:stretch>
+                  </pic:blipFill>
+                  <pic:spPr>
+                    <a:xfrm>
+                      <a:off x="0" y="0"/>
+                      <a:ext cx="2675301" cy="2675301"/>
+                    </a:xfrm>
+                    <a:prstGeom prst="rect">
+                      <a:avLst/>
+                    </a:prstGeom>
+                  </pic:spPr>
+                </pic:pic>
+              </a:graphicData>
+            </a:graphic>
+          </wp:inline>
+        </w:drawing>
+      </w:r>
+    </w:p>
+    <w:p>
+      <w:pPr>
+        <w:spacing w:after="0"/>
+      </w:pPr>
+      <w:r>
+        <w:t>Replace ‘192.168.0.155’ with the IP that was displayed earlier when you powered up the Raspberry Pi, make sure SSH is selected and click “Open”.</w:t>
+      </w:r>
+    </w:p>
+    <w:p>
+      <w:pPr>
+        <w:spacing w:after="0"/>
+      </w:pPr>
+      <w:r>
+        <w:t>The first time you connect to the station you will get the following warning.</w:t>
+      </w:r>
+    </w:p>
+    <w:p>
+      <w:pPr>
+        <w:spacing w:after="0"/>
+        <w:jc w:val="center"/>
+      </w:pPr>
+      <w:r>
+        <w:lastRenderedPageBreak/>
+        <w:drawing>
+          <wp:inline distT="0" distB="0" distL="0" distR="0" wp14:anchorId="0CFF0F52" wp14:editId="31C009FE">
+            <wp:extent cx="2891160" cy="2295939"/>
+            <wp:effectExtent l="0" t="0" r="4445" b="9525"/>
+            <wp:docPr id="17" name="Picture 17"/>
+            <wp:cNvGraphicFramePr>
+              <a:graphicFrameLocks xmlns:a="http://schemas.openxmlformats.org/drawingml/2006/main" noChangeAspect="1"/>
+            </wp:cNvGraphicFramePr>
+            <a:graphic xmlns:a="http://schemas.openxmlformats.org/drawingml/2006/main">
+              <a:graphicData uri="http://schemas.openxmlformats.org/drawingml/2006/picture">
+                <pic:pic xmlns:pic="http://schemas.openxmlformats.org/drawingml/2006/picture">
+                  <pic:nvPicPr>
+                    <pic:cNvPr id="1" name=""/>
+                    <pic:cNvPicPr/>
+                  </pic:nvPicPr>
+                  <pic:blipFill>
+                    <a:blip r:embed="rId40"/>
+                    <a:stretch>
+                      <a:fillRect/>
+                    </a:stretch>
+                  </pic:blipFill>
+                  <pic:spPr>
+                    <a:xfrm>
+                      <a:off x="0" y="0"/>
+                      <a:ext cx="2901572" cy="2304207"/>
+                    </a:xfrm>
+                    <a:prstGeom prst="rect">
+                      <a:avLst/>
+                    </a:prstGeom>
+                  </pic:spPr>
+                </pic:pic>
+              </a:graphicData>
+            </a:graphic>
+          </wp:inline>
+        </w:drawing>
+      </w:r>
+    </w:p>
+    <w:p>
+      <w:pPr>
+        <w:spacing w:after="0"/>
+      </w:pPr>
+      <w:r>
+        <w:t>Click “Accept”.</w:t>
+      </w:r>
+    </w:p>
+    <w:p>
+      <w:pPr>
+        <w:spacing w:after="0"/>
+      </w:pPr>
+      <w:r>
+        <w:t>You should now see a login screen similar to the below.</w:t>
+      </w:r>
+    </w:p>
+    <w:p>
+      <w:pPr>
+        <w:spacing w:after="0"/>
+        <w:jc w:val="center"/>
+      </w:pPr>
+      <w:r>
+        <w:drawing>
+          <wp:inline distT="0" distB="0" distL="0" distR="0" wp14:anchorId="372776AB" wp14:editId="2EDA03A3">
+            <wp:extent cx="3203176" cy="1880839"/>
+            <wp:effectExtent l="0" t="0" r="0" b="5715"/>
+            <wp:docPr id="18" name="Picture 18"/>
+            <wp:cNvGraphicFramePr>
+              <a:graphicFrameLocks xmlns:a="http://schemas.openxmlformats.org/drawingml/2006/main" noChangeAspect="1"/>
+            </wp:cNvGraphicFramePr>
+            <a:graphic xmlns:a="http://schemas.openxmlformats.org/drawingml/2006/main">
+              <a:graphicData uri="http://schemas.openxmlformats.org/drawingml/2006/picture">
+                <pic:pic xmlns:pic="http://schemas.openxmlformats.org/drawingml/2006/picture">
+                  <pic:nvPicPr>
+                    <pic:cNvPr id="1" name=""/>
+                    <pic:cNvPicPr/>
+                  </pic:nvPicPr>
+                  <pic:blipFill>
+                    <a:blip r:embed="rId41"/>
+                    <a:stretch>
+                      <a:fillRect/>
+                    </a:stretch>
+                  </pic:blipFill>
+                  <pic:spPr>
+                    <a:xfrm>
+                      <a:off x="0" y="0"/>
+                      <a:ext cx="3212437" cy="1886277"/>
+                    </a:xfrm>
+                    <a:prstGeom prst="rect">
+                      <a:avLst/>
+                    </a:prstGeom>
+                  </pic:spPr>
+                </pic:pic>
+              </a:graphicData>
+            </a:graphic>
+          </wp:inline>
+        </w:drawing>
+      </w:r>
+    </w:p>
+    <w:p>
+      <w:pPr>
+        <w:spacing w:after="0"/>
+      </w:pPr>
+      <w:r>
+        <w:t>Enter the Attendance Tracker account credentials you established and you should see a screen similar to below.</w:t>
+      </w:r>
+    </w:p>
+    <w:p>
+      <w:pPr>
+        <w:spacing w:after="0"/>
+        <w:jc w:val="center"/>
+      </w:pPr>
+      <w:r>
+        <w:rPr>
+          <w:noProof/>
+        </w:rPr>
+        <w:drawing>
+          <wp:inline distT="0" distB="0" distL="0" distR="0" wp14:anchorId="21D58722" wp14:editId="522695DE">
+            <wp:extent cx="3494049" cy="2046600"/>
+            <wp:effectExtent l="0" t="0" r="0" b="0"/>
+            <wp:docPr id="20" name="Picture 20"/>
+            <wp:cNvGraphicFramePr>
+              <a:graphicFrameLocks xmlns:a="http://schemas.openxmlformats.org/drawingml/2006/main" noChangeAspect="1"/>
+            </wp:cNvGraphicFramePr>
+            <a:graphic xmlns:a="http://schemas.openxmlformats.org/drawingml/2006/main">
+              <a:graphicData uri="http://schemas.openxmlformats.org/drawingml/2006/picture">
+                <pic:pic xmlns:pic="http://schemas.openxmlformats.org/drawingml/2006/picture">
+                  <pic:nvPicPr>
+                    <pic:cNvPr id="0" name="Picture 4"/>
+                    <pic:cNvPicPr>
+                      <a:picLocks noChangeAspect="1" noChangeArrowheads="1"/>
+                    </pic:cNvPicPr>
+                  </pic:nvPicPr>
+                  <pic:blipFill>
+                    <a:blip r:embed="rId42" cstate="print">
+                      <a:extLst>
+                        <a:ext uri="{28A0092B-C50C-407E-A947-70E740481C1C}">
+                          <a14:useLocalDpi xmlns:a14="http://schemas.microsoft.com/office/drawing/2010/main" val="0"/>
+                        </a:ext>
+                      </a:extLst>
+                    </a:blip>
+                    <a:srcRect/>
+                    <a:stretch>
+                      <a:fillRect/>
+                    </a:stretch>
+                  </pic:blipFill>
+                  <pic:spPr bwMode="auto">
+                    <a:xfrm>
+                      <a:off x="0" y="0"/>
+                      <a:ext cx="3504975" cy="2053000"/>
+                    </a:xfrm>
+                    <a:prstGeom prst="rect">
+                      <a:avLst/>
+                    </a:prstGeom>
+                    <a:noFill/>
+                    <a:ln>
+                      <a:noFill/>
+                    </a:ln>
+                  </pic:spPr>
+                </pic:pic>
+              </a:graphicData>
+            </a:graphic>
+          </wp:inline>
+        </w:drawing>
+      </w:r>
+    </w:p>
+    <w:p>
+      <w:pPr>
+        <w:spacing w:after="0"/>
+      </w:pPr>
+      <w:proofErr w:type="gramStart"/>
+      <w:r>
+        <w:t>First</w:t>
+      </w:r>
+      <w:proofErr w:type="gramEnd"/>
+      <w:r>
+        <w:t xml:space="preserve"> we are now going to make sure that the Raspberry Pi operating system is updated to the latest.</w:t>
+      </w:r>
+    </w:p>
+    <w:p>
+      <w:pPr>
+        <w:spacing w:after="0"/>
+      </w:pPr>
+      <w:r>
+        <w:t>Type the following commands.</w:t>
+      </w:r>
+    </w:p>
+    <w:p>
+      <w:pPr>
+        <w:spacing w:after="0"/>
+      </w:pPr>
+    </w:p>
+    <w:p>
+      <w:pPr>
+        <w:spacing w:after="0"/>
+        <w:rPr>
+          <w:rFonts w:ascii="Courier New" w:hAnsi="Courier New" w:cs="Courier New"/>
+          <w:sz w:val="24"/>
+          <w:szCs w:val="24"/>
+        </w:rPr>
+      </w:pPr>
+      <w:proofErr w:type="spellStart"/>
+      <w:r>
+        <w:rPr>
+          <w:rFonts w:ascii="Courier New" w:hAnsi="Courier New" w:cs="Courier New"/>
+          <w:sz w:val="24"/>
+          <w:szCs w:val="24"/>
+        </w:rPr>
+        <w:t>sudo</w:t>
+      </w:r>
+      <w:proofErr w:type="spellEnd"/>
+      <w:r>
+        <w:rPr>
+          <w:rFonts w:ascii="Courier New" w:hAnsi="Courier New" w:cs="Courier New"/>
+          <w:sz w:val="24"/>
+          <w:szCs w:val="24"/>
+        </w:rPr>
+        <w:t xml:space="preserve"> apt update</w:t>
+      </w:r>
+    </w:p>
+    <w:p>
+      <w:pPr>
+        <w:spacing w:after="0"/>
+      </w:pPr>
+      <w:proofErr w:type="spellStart"/>
+      <w:r>
+        <w:rPr>
+          <w:rFonts w:ascii="Courier New" w:hAnsi="Courier New" w:cs="Courier New"/>
+          <w:sz w:val="24"/>
+          <w:szCs w:val="24"/>
+        </w:rPr>
+        <w:t>sudo</w:t>
+      </w:r>
+      <w:proofErr w:type="spellEnd"/>
+      <w:r>
+        <w:rPr>
+          <w:rFonts w:ascii="Courier New" w:hAnsi="Courier New" w:cs="Courier New"/>
+          <w:sz w:val="24"/>
+          <w:szCs w:val="24"/>
+        </w:rPr>
+        <w:t xml:space="preserve"> apt </w:t>
+      </w:r>
+      <w:proofErr w:type="spellStart"/>
+      <w:r>
+        <w:rPr>
+          <w:rFonts w:ascii="Courier New" w:hAnsi="Courier New" w:cs="Courier New"/>
+          <w:sz w:val="24"/>
+          <w:szCs w:val="24"/>
+        </w:rPr>
+        <w:t>ugrade</w:t>
+      </w:r>
+      <w:proofErr w:type="spellEnd"/>
+    </w:p>
+    <w:p>
+      <w:pPr>
+        <w:spacing w:after="0"/>
+      </w:pPr>
+      <w:r>
+        <w:lastRenderedPageBreak/>
+        <w:t>Now we are going to make some changes to enable things like the real time clock (RTC) and the UART interface to the RFID interface.</w:t>
+      </w:r>
+    </w:p>
+    <w:p>
+      <w:pPr>
+        <w:spacing w:after="0"/>
+      </w:pPr>
+      <w:r>
+        <w:t xml:space="preserve">By </w:t>
+      </w:r>
+      <w:proofErr w:type="gramStart"/>
+      <w:r>
+        <w:t>default</w:t>
+      </w:r>
+      <w:proofErr w:type="gramEnd"/>
+      <w:r>
+        <w:t xml:space="preserve"> this will use a text editor called “VI”. This editor can be a little confusing to use if not used to it, but for our purposes it is just fine. Just make sure to follow the instructions below very carefully.</w:t>
+      </w:r>
+    </w:p>
+    <w:p>
+      <w:pPr>
+        <w:spacing w:after="0"/>
+      </w:pPr>
+      <w:r>
+        <w:t>Type “</w:t>
+      </w:r>
+      <w:proofErr w:type="spellStart"/>
+      <w:r>
+        <w:t>sudo</w:t>
+      </w:r>
+      <w:proofErr w:type="spellEnd"/>
+      <w:r>
+        <w:t xml:space="preserve"> edit </w:t>
+      </w:r>
+      <w:r>
+        <w:t>/boot/firmware/config.txt</w:t>
+      </w:r>
+      <w:r>
+        <w:t>” to open the configuration file for editing.</w:t>
+      </w:r>
+    </w:p>
+    <w:p>
+      <w:pPr>
+        <w:spacing w:after="0"/>
+      </w:pPr>
+      <w:r>
+        <w:t>Using the cursor keys scroll down to the bottom of the file.</w:t>
+      </w:r>
+    </w:p>
+    <w:p>
+      <w:pPr>
+        <w:spacing w:after="0"/>
+      </w:pPr>
+      <w:r>
+        <w:t>Once at the end of the file press ‘shift’ &amp; ‘A’ together (this puts VI into edit mode, placing the cursor After the end of the line.</w:t>
+      </w:r>
+    </w:p>
+    <w:p>
+      <w:pPr>
+        <w:spacing w:after="0"/>
+      </w:pPr>
+      <w:r>
+        <w:t>Next press ‘</w:t>
+      </w:r>
+      <w:proofErr w:type="gramStart"/>
+      <w:r>
+        <w:t>Enter</w:t>
+      </w:r>
+      <w:proofErr w:type="gramEnd"/>
+      <w:r>
+        <w:t>’ to move to the next line and type the following</w:t>
+      </w:r>
+      <w:r>
+        <w:t xml:space="preserve"> 2 lines of parameters</w:t>
+      </w:r>
+      <w:r>
+        <w:t>.</w:t>
+      </w:r>
+    </w:p>
+    <w:p>
+      <w:pPr>
+        <w:spacing w:after="0"/>
+      </w:pPr>
+    </w:p>
+    <w:p>
+      <w:pPr>
+        <w:spacing w:after="0"/>
+        <w:rPr>
+          <w:rFonts w:ascii="Courier New" w:hAnsi="Courier New" w:cs="Courier New"/>
+          <w:sz w:val="24"/>
+          <w:szCs w:val="24"/>
+        </w:rPr>
+      </w:pPr>
+      <w:proofErr w:type="spellStart"/>
+      <w:r>
+        <w:rPr>
+          <w:rFonts w:ascii="Courier New" w:hAnsi="Courier New" w:cs="Courier New"/>
+          <w:sz w:val="24"/>
+          <w:szCs w:val="24"/>
+        </w:rPr>
+        <w:t>dtparam</w:t>
+      </w:r>
+      <w:proofErr w:type="spellEnd"/>
+      <w:r>
+        <w:rPr>
+          <w:rFonts w:ascii="Courier New" w:hAnsi="Courier New" w:cs="Courier New"/>
+          <w:sz w:val="24"/>
+          <w:szCs w:val="24"/>
+        </w:rPr>
+        <w:t>=</w:t>
+      </w:r>
+      <w:proofErr w:type="spellStart"/>
+      <w:r>
+        <w:rPr>
+          <w:rFonts w:ascii="Courier New" w:hAnsi="Courier New" w:cs="Courier New"/>
+          <w:sz w:val="24"/>
+          <w:szCs w:val="24"/>
+        </w:rPr>
+        <w:t>rtc_bbat_vchg</w:t>
+      </w:r>
+      <w:proofErr w:type="spellEnd"/>
+      <w:r>
+        <w:rPr>
+          <w:rFonts w:ascii="Courier New" w:hAnsi="Courier New" w:cs="Courier New"/>
+          <w:sz w:val="24"/>
+          <w:szCs w:val="24"/>
+        </w:rPr>
+        <w:t>=3000000</w:t>
+      </w:r>
+    </w:p>
+    <w:p>
+      <w:pPr>
+        <w:spacing w:after="0"/>
+        <w:rPr>
+          <w:rFonts w:ascii="Courier New" w:hAnsi="Courier New" w:cs="Courier New"/>
+          <w:sz w:val="24"/>
+          <w:szCs w:val="24"/>
+        </w:rPr>
+      </w:pPr>
+      <w:proofErr w:type="spellStart"/>
+      <w:r>
+        <w:rPr>
+          <w:rFonts w:ascii="Courier New" w:hAnsi="Courier New" w:cs="Courier New"/>
+          <w:sz w:val="24"/>
+          <w:szCs w:val="24"/>
+        </w:rPr>
+        <w:t>dtparam</w:t>
+      </w:r>
+      <w:proofErr w:type="spellEnd"/>
+      <w:r>
+        <w:rPr>
+          <w:rFonts w:ascii="Courier New" w:hAnsi="Courier New" w:cs="Courier New"/>
+          <w:sz w:val="24"/>
+          <w:szCs w:val="24"/>
+        </w:rPr>
+        <w:t>=uart0</w:t>
+      </w:r>
+    </w:p>
+    <w:p>
+      <w:pPr>
+        <w:spacing w:after="0"/>
+      </w:pPr>
+    </w:p>
+    <w:p>
+      <w:pPr>
+        <w:spacing w:after="0"/>
+      </w:pPr>
+      <w:r>
+        <w:t>Followed by ‘Enter’</w:t>
+      </w:r>
+    </w:p>
+    <w:p>
+      <w:pPr>
+        <w:spacing w:after="0"/>
+      </w:pPr>
+      <w:r>
+        <w:t xml:space="preserve">Next, press ‘Esc’ then </w:t>
+      </w:r>
+      <w:proofErr w:type="gramStart"/>
+      <w:r>
+        <w:t>“:</w:t>
+      </w:r>
+      <w:proofErr w:type="spellStart"/>
+      <w:r>
+        <w:t>wq</w:t>
+      </w:r>
+      <w:proofErr w:type="spellEnd"/>
+      <w:proofErr w:type="gramEnd"/>
+      <w:r>
+        <w:t>” and ‘Enter’. ‘Esc’ escapes from edit mode, the ‘:’ tell VI you are about to ask it to do something, the ‘w’ means ‘write the file and ‘q’ means quit.</w:t>
+      </w:r>
+    </w:p>
+    <w:p>
+      <w:pPr>
+        <w:spacing w:after="0"/>
+      </w:pPr>
+      <w:r>
+        <w:t>Now we are going to download the Attendance Tracker application.</w:t>
+      </w:r>
+    </w:p>
+    <w:p>
+      <w:pPr>
+        <w:spacing w:after="0"/>
+      </w:pPr>
+      <w:r>
+        <w:t>Type the following commands</w:t>
+      </w:r>
+    </w:p>
+    <w:p>
+      <w:pPr>
+        <w:spacing w:after="0"/>
+      </w:pPr>
+    </w:p>
+    <w:p>
+      <w:pPr>
+        <w:spacing w:after="0"/>
+      </w:pPr>
+      <w:r>
+        <w:t>cd</w:t>
+      </w:r>
+    </w:p>
+    <w:p>
+      <w:pPr>
+        <w:spacing w:after="0"/>
+      </w:pPr>
+      <w:r>
+        <w:t xml:space="preserve">git clone </w:t>
+      </w:r>
+    </w:p>
+    <w:p>
+      <w:pPr>
+        <w:rPr>
+          <w:rFonts w:asciiTheme="majorHAnsi" w:eastAsiaTheme="majorEastAsia" w:hAnsiTheme="majorHAnsi" w:cstheme="majorBidi"/>
+          <w:color w:val="2F5496" w:themeColor="accent1" w:themeShade="BF"/>
+          <w:sz w:val="26"/>
+          <w:szCs w:val="26"/>
+        </w:rPr>
+      </w:pPr>
+      <w:r>
+        <w:br w:type="page"/>
+      </w:r>
+    </w:p>
+    <w:p>
+      <w:pPr>
+        <w:pStyle w:val="Heading2"/>
+      </w:pPr>
+      <w:r>
+        <w:lastRenderedPageBreak/>
+        <w:t>Google Sheets interface</w:t>
+      </w:r>
+    </w:p>
+    <w:p>
+      <w:pPr>
+        <w:pStyle w:val="Heading3"/>
+      </w:pPr>
+      <w:r>
+        <w:t>Google sheets limits</w:t>
+      </w:r>
+    </w:p>
+    <w:p>
+      <w:pPr>
+        <w:pStyle w:val="Heading4"/>
+      </w:pPr>
+      <w:r>
+        <w:t>Workbooks</w:t>
+      </w:r>
+    </w:p>
+    <w:p>
+      <w:r>
+        <w:t>10 million cells</w:t>
+      </w:r>
+    </w:p>
+    <w:p>
+      <w:r>
+        <w:t>18,278 columns</w:t>
+      </w:r>
+    </w:p>
+    <w:p>
+      <w:r>
+        <w:t>200 sheets</w:t>
+      </w:r>
+    </w:p>
+    <w:p>
+      <w:r>
+        <w:t xml:space="preserve">Update 40,000 rows at once </w:t>
+      </w:r>
+    </w:p>
+    <w:p>
+      <w:pPr>
+        <w:pStyle w:val="Heading4"/>
+      </w:pPr>
+      <w:r>
+        <w:t>Data transfer</w:t>
+      </w:r>
+    </w:p>
+    <w:p>
+      <w:r>
+        <w:t>Read requests</w:t>
+      </w:r>
+    </w:p>
+    <w:p>
+      <w:r>
+        <w:tab/>
+        <w:t>300 per minute per project</w:t>
+      </w:r>
+      <w:r>
+        <w:br/>
+      </w:r>
+      <w:r>
+        <w:tab/>
+        <w:t>60 per minute per user per project * (This is effectively the limit for attendance tracker unless each station is configured as a different user</w:t>
+      </w:r>
+      <w:r>
+        <w:t>)</w:t>
+      </w:r>
+      <w:r>
+        <w:br/>
+        <w:t>Write requests</w:t>
+      </w:r>
+    </w:p>
+    <w:p>
+      <w:r>
+        <w:tab/>
+        <w:t>300 per minute per project</w:t>
+      </w:r>
+      <w:r>
+        <w:br/>
+      </w:r>
+      <w:r>
+        <w:tab/>
+        <w:t>60 per minute per user per project * (This is effectively the limit for attendance tracker</w:t>
+      </w:r>
+      <w:r>
+        <w:t xml:space="preserve"> unless each station is configured as a different user</w:t>
+      </w:r>
+      <w:r>
+        <w:t>)</w:t>
+      </w:r>
+      <w:r>
+        <w:br/>
+      </w:r>
+    </w:p>
+    <w:p>
+      <w:pPr>
+        <w:pStyle w:val="Heading2"/>
+      </w:pPr>
+      <w:proofErr w:type="spellStart"/>
+      <w:proofErr w:type="gramStart"/>
+      <w:r>
         <w:t>ToDo</w:t>
       </w:r>
       <w:proofErr w:type="spellEnd"/>
@@ -1546,7 +3366,13 @@
         <w:pStyle w:val="Heading2"/>
       </w:pPr>
       <w:r>
-        <w:t xml:space="preserve">Pi5 pinouts </w:t>
+        <w:t>Pi5 pinouts</w:t>
+      </w:r>
+      <w:r>
+        <w:t>, UART</w:t>
+      </w:r>
+      <w:r>
+        <w:t xml:space="preserve"> </w:t>
       </w:r>
       <w:proofErr w:type="spellStart"/>
       <w:r>
@@ -1558,7 +3384,7 @@
       </w:r>
     </w:p>
     <w:p>
-      <w:hyperlink r:id="rId21" w:history="1">
+      <w:hyperlink r:id="rId43" w:history="1">
         <w:r>
           <w:rPr>
             <w:rStyle w:val="Hyperlink"/>
@@ -1567,7 +3393,42 @@
         </w:r>
       </w:hyperlink>
     </w:p>
-    <w:p/>
+    <w:p>
+      <w:hyperlink r:id="rId44" w:history="1">
+        <w:r>
+          <w:rPr>
+            <w:rStyle w:val="Hyperlink"/>
+          </w:rPr>
+          <w:t>https://www.youtube.com/watch?v=27p4XHE3iyw&amp;t=451s</w:t>
+        </w:r>
+      </w:hyperlink>
+    </w:p>
+    <w:p>
+      <w:pPr>
+        <w:rPr>
+          <w:b/>
+          <w:bCs/>
+        </w:rPr>
+      </w:pPr>
+      <w:hyperlink r:id="rId45" w:history="1">
+        <w:r>
+          <w:rPr>
+            <w:rStyle w:val="Hyperlink"/>
+            <w:b/>
+            <w:bCs/>
+          </w:rPr>
+          <w:t>https://www.raspberrypi.com/documentation/computers/raspberry-pi.html#real-time-clock-rtc</w:t>
+        </w:r>
+      </w:hyperlink>
+    </w:p>
+    <w:p>
+      <w:pPr>
+        <w:rPr>
+          <w:b/>
+          <w:bCs/>
+        </w:rPr>
+      </w:pPr>
+    </w:p>
     <w:sectPr>
       <w:pgSz w:w="12240" w:h="15840"/>
       <w:pgMar w:top="1440" w:right="1440" w:bottom="1440" w:left="1440" w:header="720" w:footer="720" w:gutter="0"/>
@@ -2552,7 +4413,6 @@
   <w:style w:type="character" w:default="1" w:styleId="DefaultParagraphFont">
     <w:name w:val="Default Paragraph Font"/>
     <w:uiPriority w:val="1"/>
-    <w:semiHidden/>
     <w:unhideWhenUsed/>
   </w:style>
   <w:style w:type="table" w:default="1" w:styleId="TableNormal">
@@ -2671,6 +4531,18 @@
     <w:rPr>
       <w:rFonts w:asciiTheme="majorHAnsi" w:eastAsiaTheme="majorEastAsia" w:hAnsiTheme="majorHAnsi" w:cstheme="majorBidi"/>
       <w:color w:val="2F5496" w:themeColor="accent1" w:themeShade="BF"/>
+    </w:rPr>
+  </w:style>
+  <w:style w:type="character" w:styleId="FollowedHyperlink">
+    <w:name w:val="FollowedHyperlink"/>
+    <w:basedOn w:val="DefaultParagraphFont"/>
+    <w:uiPriority w:val="99"/>
+    <w:semiHidden/>
+    <w:unhideWhenUsed/>
+    <w:rsid w:val="0079426B"/>
+    <w:rPr>
+      <w:color w:val="954F72" w:themeColor="followedHyperlink"/>
+      <w:u w:val="single"/>
     </w:rPr>
   </w:style>
 </w:styles>

</xml_diff>

<commit_message>
Debugging why autostart doesn't work
</commit_message>
<xml_diff>
--- a/Design doc.docx
+++ b/Design doc.docx
@@ -2998,14 +2998,17 @@
       </w:r>
       <w:proofErr w:type="spellStart"/>
       <w:r>
+        <w:rPr>
+          <w:rFonts w:ascii="Courier New" w:hAnsi="Courier New" w:cs="Courier New"/>
+        </w:rPr>
         <w:t>sudo</w:t>
       </w:r>
       <w:proofErr w:type="spellEnd"/>
       <w:r>
-        <w:t xml:space="preserve"> edit </w:t>
-      </w:r>
-      <w:r>
-        <w:t>/boot/firmware/config.txt</w:t>
+        <w:rPr>
+          <w:rFonts w:ascii="Courier New" w:hAnsi="Courier New" w:cs="Courier New"/>
+        </w:rPr>
+        <w:t xml:space="preserve"> edit /boot/firmware/config.txt</w:t>
       </w:r>
       <w:r>
         <w:t>” to open the configuration file for editing.</w:t>
@@ -3024,7 +3027,20 @@
         <w:spacing w:after="0"/>
       </w:pPr>
       <w:r>
-        <w:t>Once at the end of the file press ‘shift’ &amp; ‘A’ together (this puts VI into edit mode, placing the cursor After the end of the line.</w:t>
+        <w:t xml:space="preserve">Once at the end of the file press ‘shift’ &amp; ‘A’ together (this puts VI into edit mode, placing the cursor </w:t>
+      </w:r>
+      <w:r>
+        <w:rPr>
+          <w:rFonts w:ascii="Courier New" w:hAnsi="Courier New" w:cs="Courier New"/>
+          <w:b/>
+          <w:bCs/>
+          <w:i/>
+          <w:iCs/>
+        </w:rPr>
+        <w:t>A</w:t>
+      </w:r>
+      <w:r>
+        <w:t>fter the end of the line.</w:t>
       </w:r>
     </w:p>
     <w:p>
@@ -3198,6 +3214,217 @@
       <w:r>
         <w:t xml:space="preserve">git clone </w:t>
       </w:r>
+      <w:r>
+        <w:t>&lt;Repository location&gt;</w:t>
+      </w:r>
+    </w:p>
+    <w:p>
+      <w:pPr>
+        <w:spacing w:after="0"/>
+      </w:pPr>
+    </w:p>
+    <w:p>
+      <w:pPr>
+        <w:spacing w:after="0"/>
+      </w:pPr>
+      <w:r>
+        <w:t>You should see something like the following.</w:t>
+      </w:r>
+    </w:p>
+    <w:p>
+      <w:pPr>
+        <w:spacing w:after="0"/>
+      </w:pPr>
+      <w:r>
+        <w:rPr>
+          <w:noProof/>
+        </w:rPr>
+        <w:drawing>
+          <wp:inline distT="0" distB="0" distL="0" distR="0" wp14:anchorId="74B27694" wp14:editId="4740437E">
+            <wp:extent cx="4078010" cy="735980"/>
+            <wp:effectExtent l="0" t="0" r="0" b="6985"/>
+            <wp:docPr id="21" name="Picture 21"/>
+            <wp:cNvGraphicFramePr>
+              <a:graphicFrameLocks xmlns:a="http://schemas.openxmlformats.org/drawingml/2006/main" noChangeAspect="1"/>
+            </wp:cNvGraphicFramePr>
+            <a:graphic xmlns:a="http://schemas.openxmlformats.org/drawingml/2006/main">
+              <a:graphicData uri="http://schemas.openxmlformats.org/drawingml/2006/picture">
+                <pic:pic xmlns:pic="http://schemas.openxmlformats.org/drawingml/2006/picture">
+                  <pic:nvPicPr>
+                    <pic:cNvPr id="0" name="Picture 5"/>
+                    <pic:cNvPicPr>
+                      <a:picLocks noChangeAspect="1" noChangeArrowheads="1"/>
+                    </pic:cNvPicPr>
+                  </pic:nvPicPr>
+                  <pic:blipFill>
+                    <a:blip r:embed="rId43" cstate="print">
+                      <a:extLst>
+                        <a:ext uri="{28A0092B-C50C-407E-A947-70E740481C1C}">
+                          <a14:useLocalDpi xmlns:a14="http://schemas.microsoft.com/office/drawing/2010/main" val="0"/>
+                        </a:ext>
+                      </a:extLst>
+                    </a:blip>
+                    <a:srcRect/>
+                    <a:stretch>
+                      <a:fillRect/>
+                    </a:stretch>
+                  </pic:blipFill>
+                  <pic:spPr bwMode="auto">
+                    <a:xfrm>
+                      <a:off x="0" y="0"/>
+                      <a:ext cx="4089890" cy="738124"/>
+                    </a:xfrm>
+                    <a:prstGeom prst="rect">
+                      <a:avLst/>
+                    </a:prstGeom>
+                    <a:noFill/>
+                    <a:ln>
+                      <a:noFill/>
+                    </a:ln>
+                  </pic:spPr>
+                </pic:pic>
+              </a:graphicData>
+            </a:graphic>
+          </wp:inline>
+        </w:drawing>
+      </w:r>
+    </w:p>
+    <w:p>
+      <w:pPr>
+        <w:spacing w:after="0"/>
+      </w:pPr>
+    </w:p>
+    <w:p>
+      <w:pPr>
+        <w:spacing w:after="0"/>
+      </w:pPr>
+      <w:r>
+        <w:t>Now we need to make the program launch when the Raspberry Pi has loaded the desktop.</w:t>
+      </w:r>
+    </w:p>
+    <w:p>
+      <w:pPr>
+        <w:spacing w:after="0"/>
+      </w:pPr>
+      <w:r>
+        <w:t>Type the following commands</w:t>
+      </w:r>
+    </w:p>
+    <w:p>
+      <w:pPr>
+        <w:spacing w:after="0"/>
+      </w:pPr>
+    </w:p>
+    <w:p>
+      <w:pPr>
+        <w:spacing w:after="0"/>
+      </w:pPr>
+      <w:r>
+        <w:t>cd</w:t>
+      </w:r>
+    </w:p>
+    <w:p>
+      <w:pPr>
+        <w:spacing w:after="0"/>
+      </w:pPr>
+      <w:r>
+        <w:t>cd    .config</w:t>
+      </w:r>
+    </w:p>
+    <w:p>
+      <w:pPr>
+        <w:spacing w:after="0"/>
+      </w:pPr>
+      <w:proofErr w:type="spellStart"/>
+      <w:r>
+        <w:t>mkdir</w:t>
+      </w:r>
+      <w:proofErr w:type="spellEnd"/>
+      <w:r>
+        <w:t xml:space="preserve"> </w:t>
+      </w:r>
+      <w:proofErr w:type="spellStart"/>
+      <w:r>
+        <w:t>autostart</w:t>
+      </w:r>
+      <w:proofErr w:type="spellEnd"/>
+    </w:p>
+    <w:p>
+      <w:pPr>
+        <w:spacing w:after="0"/>
+      </w:pPr>
+    </w:p>
+    <w:p>
+      <w:pPr>
+        <w:spacing w:after="0"/>
+      </w:pPr>
+      <w:r>
+        <w:t>Next type the following to reboot the Attendance Tracker and implement the changes we have made.</w:t>
+      </w:r>
+    </w:p>
+    <w:p>
+      <w:pPr>
+        <w:spacing w:after="0"/>
+      </w:pPr>
+    </w:p>
+    <w:p>
+      <w:pPr>
+        <w:spacing w:after="0"/>
+        <w:rPr>
+          <w:rFonts w:ascii="Courier New" w:hAnsi="Courier New" w:cs="Courier New"/>
+        </w:rPr>
+      </w:pPr>
+      <w:proofErr w:type="spellStart"/>
+      <w:r>
+        <w:rPr>
+          <w:rFonts w:ascii="Courier New" w:hAnsi="Courier New" w:cs="Courier New"/>
+        </w:rPr>
+        <w:t>sudo</w:t>
+      </w:r>
+      <w:proofErr w:type="spellEnd"/>
+      <w:r>
+        <w:rPr>
+          <w:rFonts w:ascii="Courier New" w:hAnsi="Courier New" w:cs="Courier New"/>
+        </w:rPr>
+        <w:t xml:space="preserve"> reboot now</w:t>
+      </w:r>
+    </w:p>
+    <w:p>
+      <w:pPr>
+        <w:spacing w:after="0"/>
+      </w:pPr>
+    </w:p>
+    <w:p>
+      <w:pPr>
+        <w:spacing w:after="0"/>
+      </w:pPr>
+      <w:r>
+        <w:t>Note you will lose the connection we have been using in Putty, so don’t worry about the ‘Fatal error’ from Putty. Just close Putty for the moment.</w:t>
+      </w:r>
+    </w:p>
+    <w:p>
+      <w:pPr>
+        <w:spacing w:after="0"/>
+      </w:pPr>
+      <w:r>
+        <w:t>Once the Raspberry Pi has rebooted and the desktop is showing again on the LCD launch Putty again and log in as before.</w:t>
+      </w:r>
+    </w:p>
+    <w:p>
+      <w:pPr>
+        <w:spacing w:after="0"/>
+      </w:pPr>
+    </w:p>
+    <w:p>
+      <w:pPr>
+        <w:spacing w:after="0"/>
+        <w:jc w:val="center"/>
+      </w:pPr>
+    </w:p>
+    <w:p>
+      <w:pPr>
+        <w:spacing w:after="0"/>
+      </w:pPr>
     </w:p>
     <w:p>
       <w:pPr>
@@ -3384,7 +3611,7 @@
       </w:r>
     </w:p>
     <w:p>
-      <w:hyperlink r:id="rId43" w:history="1">
+      <w:hyperlink r:id="rId44" w:history="1">
         <w:r>
           <w:rPr>
             <w:rStyle w:val="Hyperlink"/>
@@ -3394,7 +3621,7 @@
       </w:hyperlink>
     </w:p>
     <w:p>
-      <w:hyperlink r:id="rId44" w:history="1">
+      <w:hyperlink r:id="rId45" w:history="1">
         <w:r>
           <w:rPr>
             <w:rStyle w:val="Hyperlink"/>
@@ -3404,31 +3631,51 @@
       </w:hyperlink>
     </w:p>
     <w:p>
-      <w:pPr>
-        <w:rPr>
-          <w:b/>
-          <w:bCs/>
-        </w:rPr>
-      </w:pPr>
-      <w:hyperlink r:id="rId45" w:history="1">
+      <w:hyperlink r:id="rId46" w:history="1">
         <w:r>
           <w:rPr>
             <w:rStyle w:val="Hyperlink"/>
-            <w:b/>
-            <w:bCs/>
           </w:rPr>
           <w:t>https://www.raspberrypi.com/documentation/computers/raspberry-pi.html#real-time-clock-rtc</w:t>
         </w:r>
       </w:hyperlink>
     </w:p>
     <w:p>
-      <w:pPr>
-        <w:rPr>
-          <w:b/>
-          <w:bCs/>
-        </w:rPr>
-      </w:pPr>
-    </w:p>
+      <w:r>
+        <w:t>Auto-start threads</w:t>
+      </w:r>
+    </w:p>
+    <w:p>
+      <w:hyperlink r:id="rId47" w:history="1">
+        <w:r>
+          <w:rPr>
+            <w:rStyle w:val="Hyperlink"/>
+          </w:rPr>
+          <w:t>https://forums.raspberrypi.com/viewtopic.php?t=357858</w:t>
+        </w:r>
+      </w:hyperlink>
+    </w:p>
+    <w:p>
+      <w:hyperlink r:id="rId48" w:history="1">
+        <w:r>
+          <w:rPr>
+            <w:rStyle w:val="Hyperlink"/>
+          </w:rPr>
+          <w:t>https://forums.raspberrypi.com/viewtopic.php?t=294014</w:t>
+        </w:r>
+      </w:hyperlink>
+    </w:p>
+    <w:p>
+      <w:hyperlink r:id="rId49" w:history="1">
+        <w:r>
+          <w:rPr>
+            <w:rStyle w:val="Hyperlink"/>
+          </w:rPr>
+          <w:t>https://www.reddit.com/r/raspberry_pi/comments/1cxmw64/raspberry_pi_5_running_bookworm_autostart_issues/</w:t>
+        </w:r>
+      </w:hyperlink>
+    </w:p>
+    <w:p/>
     <w:sectPr>
       <w:pgSz w:w="12240" w:h="15840"/>
       <w:pgMar w:top="1440" w:right="1440" w:bottom="1440" w:left="1440" w:header="720" w:footer="720" w:gutter="0"/>

</xml_diff>

<commit_message>
Auto launch seems good now on Bookworm
</commit_message>
<xml_diff>
--- a/Design doc.docx
+++ b/Design doc.docx
@@ -31,60 +31,15 @@
     </w:p>
     <w:p>
       <w:r>
-        <w:t xml:space="preserve">This tracker does NOT track any precise location data other than a generic tag such as “Workshop”, “RoughRiders 2025”, “Library June 2025” </w:t>
-      </w:r>
-      <w:proofErr w:type="gramStart"/>
-      <w:r>
-        <w:t>etc..</w:t>
-      </w:r>
-      <w:proofErr w:type="gramEnd"/>
-    </w:p>
-    <w:p>
-      <w:r>
-        <w:t xml:space="preserve">Data collected is stored locally on each ‘device’ that has been given access to the ‘Track Database’. Optionally the data can be stored on a Google Sheet workbook (to allow multiple ‘devices’ to access at the same time) and optionally in a </w:t>
-      </w:r>
-      <w:proofErr w:type="spellStart"/>
-      <w:r>
-        <w:t>github</w:t>
-      </w:r>
-      <w:proofErr w:type="spellEnd"/>
-      <w:r>
-        <w:t xml:space="preserve"> repository. Both Google Sheets access and </w:t>
-      </w:r>
-      <w:proofErr w:type="spellStart"/>
-      <w:r>
-        <w:t>github</w:t>
-      </w:r>
-      <w:proofErr w:type="spellEnd"/>
-      <w:r>
-        <w:t xml:space="preserve"> access should be configured accordingly to ensure the data is not exposed outside the organizational requirements. (</w:t>
-      </w:r>
-      <w:proofErr w:type="gramStart"/>
-      <w:r>
-        <w:t>i.e.</w:t>
-      </w:r>
-      <w:proofErr w:type="gramEnd"/>
-      <w:r>
-        <w:t xml:space="preserve"> DO NOT MAKE THE </w:t>
-      </w:r>
-      <w:proofErr w:type="spellStart"/>
-      <w:r>
-        <w:t>github</w:t>
-      </w:r>
-      <w:proofErr w:type="spellEnd"/>
-      <w:r>
-        <w:t xml:space="preserve"> repository public!!!)</w:t>
-      </w:r>
-      <w:r>
-        <w:t xml:space="preserve">. Encryption of the local and </w:t>
-      </w:r>
-      <w:proofErr w:type="spellStart"/>
-      <w:r>
-        <w:t>github</w:t>
-      </w:r>
-      <w:proofErr w:type="spellEnd"/>
-      <w:r>
-        <w:t xml:space="preserve"> data is currently on the list of things to do. The Google Sheet is purposely NOT encrypted in order to allow data processing within the Google environment but should have sufficient protections implicit in the google workflow.</w:t>
+        <w:t>This tracker does NOT track any precise location data other than a generic tag such as “Workshop”, “RoughRiders 2025”, “Library June 2025” etc..</w:t>
+      </w:r>
+    </w:p>
+    <w:p>
+      <w:r>
+        <w:t>Data collected is stored locally on each ‘device’ that has been given access to the ‘Track Database’. Optionally the data can be stored on a Google Sheet workbook (to allow multiple ‘devices’ to access at the same time) and optionally in a github repository. Both Google Sheets access and github access should be configured accordingly to ensure the data is not exposed outside the organizational requirements. (i.e. DO NOT MAKE THE github repository public!!!)</w:t>
+      </w:r>
+      <w:r>
+        <w:t>. Encryption of the local and github data is currently on the list of things to do. The Google Sheet is purposely NOT encrypted in order to allow data processing within the Google environment but should have sufficient protections implicit in the google workflow.</w:t>
       </w:r>
     </w:p>
     <w:p>
@@ -182,15 +137,7 @@
         </w:numPr>
       </w:pPr>
       <w:r>
-        <w:t xml:space="preserve">Support easy data processing for reports </w:t>
-      </w:r>
-      <w:proofErr w:type="spellStart"/>
-      <w:r>
-        <w:t>etc</w:t>
-      </w:r>
-      <w:proofErr w:type="spellEnd"/>
-      <w:r>
-        <w:t>…</w:t>
+        <w:t>Support easy data processing for reports etc…</w:t>
       </w:r>
     </w:p>
     <w:p>
@@ -214,15 +161,7 @@
         </w:numPr>
       </w:pPr>
       <w:r>
-        <w:t xml:space="preserve">Able to operate without additional accounts/servers/fees </w:t>
-      </w:r>
-      <w:proofErr w:type="spellStart"/>
-      <w:r>
-        <w:t>etc</w:t>
-      </w:r>
-      <w:proofErr w:type="spellEnd"/>
-      <w:r>
-        <w:t>… (depending on features needed)</w:t>
+        <w:t>Able to operate without additional accounts/servers/fees etc… (depending on features needed)</w:t>
       </w:r>
     </w:p>
     <w:p>
@@ -300,15 +239,7 @@
         <w:t>The attendance tracker is not meant to be a fully featured, all singing, all dancing access tracker. Other options available seem to cost many $100s</w:t>
       </w:r>
       <w:r>
-        <w:t xml:space="preserve"> (even $1000s!!) and/or require provider accounts, server costs </w:t>
-      </w:r>
-      <w:proofErr w:type="spellStart"/>
-      <w:r>
-        <w:t>etc</w:t>
-      </w:r>
-      <w:proofErr w:type="spellEnd"/>
-      <w:r>
-        <w:t>… It is not massively complex, does not inherently provide any data analysis</w:t>
+        <w:t xml:space="preserve"> (even $1000s!!) and/or require provider accounts, server costs etc… It is not massively complex, does not inherently provide any data analysis</w:t>
       </w:r>
     </w:p>
     <w:p>
@@ -325,15 +256,7 @@
     </w:p>
     <w:p>
       <w:r>
-        <w:t xml:space="preserve">If you are planning on using a </w:t>
-      </w:r>
-      <w:proofErr w:type="gramStart"/>
-      <w:r>
-        <w:t>stand alone</w:t>
-      </w:r>
-      <w:proofErr w:type="gramEnd"/>
-      <w:r>
-        <w:t xml:space="preserve"> Raspberry Pi with touch screen LCD first follow the “Build an Attendance Tracker” section before continuing with the following software installation and configuration.</w:t>
+        <w:t>If you are planning on using a stand alone Raspberry Pi with touch screen LCD first follow the “Build an Attendance Tracker” section before continuing with the following software installation and configuration.</w:t>
       </w:r>
     </w:p>
     <w:p>
@@ -384,15 +307,7 @@
         <w:t xml:space="preserve">Windows </w:t>
       </w:r>
       <w:r>
-        <w:t>search type “</w:t>
-      </w:r>
-      <w:proofErr w:type="spellStart"/>
-      <w:r>
-        <w:t>cmd</w:t>
-      </w:r>
-      <w:proofErr w:type="spellEnd"/>
-      <w:r>
-        <w:t>”. You should see the following appear…</w:t>
+        <w:t>search type “cmd”. You should see the following appear…</w:t>
       </w:r>
     </w:p>
     <w:p>
@@ -589,29 +504,13 @@
     </w:p>
     <w:p>
       <w:r>
-        <w:t xml:space="preserve">Once Python has been installed it is necessary to add some additional software ‘packages’ that Python needs to be able to run Attendance Tracker. These packages are needed for things like graphics, serial port access, Google access </w:t>
-      </w:r>
-      <w:proofErr w:type="spellStart"/>
-      <w:r>
-        <w:t>etc</w:t>
-      </w:r>
-      <w:proofErr w:type="spellEnd"/>
-      <w:r>
-        <w:t>…</w:t>
+        <w:t>Once Python has been installed it is necessary to add some additional software ‘packages’ that Python needs to be able to run Attendance Tracker. These packages are needed for things like graphics, serial port access, Google access etc…</w:t>
       </w:r>
     </w:p>
     <w:p/>
     <w:p>
       <w:r>
-        <w:t>On Raspberry Pi systems open a terminal window (</w:t>
-      </w:r>
-      <w:proofErr w:type="spellStart"/>
-      <w:r>
-        <w:t>ToDo</w:t>
-      </w:r>
-      <w:proofErr w:type="spellEnd"/>
-      <w:r>
-        <w:t>)</w:t>
+        <w:t>On Raspberry Pi systems open a terminal window (ToDo)</w:t>
       </w:r>
     </w:p>
     <w:p>
@@ -629,37 +528,16 @@
     </w:p>
     <w:p>
       <w:r>
-        <w:t xml:space="preserve">“pip install </w:t>
-      </w:r>
-      <w:proofErr w:type="spellStart"/>
-      <w:r>
-        <w:t>pygame</w:t>
-      </w:r>
-      <w:proofErr w:type="spellEnd"/>
-      <w:r>
-        <w:t>”</w:t>
+        <w:t>“pip install pygame”</w:t>
       </w:r>
       <w:r>
         <w:br/>
-        <w:t xml:space="preserve">“pip install </w:t>
-      </w:r>
-      <w:proofErr w:type="spellStart"/>
-      <w:r>
-        <w:t>pyserial</w:t>
-      </w:r>
-      <w:proofErr w:type="spellEnd"/>
-      <w:r>
-        <w:t>”</w:t>
+        <w:t>“pip install pyserial”</w:t>
       </w:r>
       <w:r>
         <w:br/>
-        <w:t xml:space="preserve">“pip </w:t>
-      </w:r>
-      <w:proofErr w:type="gramStart"/>
-      <w:r>
-        <w:t>install ”</w:t>
-      </w:r>
-      <w:proofErr w:type="gramEnd"/>
+        <w:t>“pip install ”</w:t>
+      </w:r>
     </w:p>
     <w:p>
       <w:pPr>
@@ -694,15 +572,7 @@
     </w:p>
     <w:p>
       <w:r>
-        <w:t xml:space="preserve">To create a </w:t>
-      </w:r>
-      <w:proofErr w:type="gramStart"/>
-      <w:r>
-        <w:t>project</w:t>
-      </w:r>
-      <w:proofErr w:type="gramEnd"/>
-      <w:r>
-        <w:t xml:space="preserve"> go to </w:t>
+        <w:t xml:space="preserve">To create a project go to </w:t>
       </w:r>
       <w:hyperlink r:id="rId9" w:history="1">
         <w:r>
@@ -713,13 +583,8 @@
         </w:r>
       </w:hyperlink>
       <w:r>
-        <w:t xml:space="preserve">. I have not worked out how to get here by navigation from the mail </w:t>
-      </w:r>
-      <w:proofErr w:type="gramStart"/>
-      <w:r>
-        <w:t>account !!!</w:t>
-      </w:r>
-      <w:proofErr w:type="gramEnd"/>
+        <w:t>. I have not worked out how to get here by navigation from the mail account !!!</w:t>
+      </w:r>
     </w:p>
     <w:p>
       <w:r>
@@ -766,15 +631,7 @@
         </w:r>
       </w:hyperlink>
       <w:r>
-        <w:t xml:space="preserve"> then click “Enable”. Again, I have no clue how to get here through </w:t>
-      </w:r>
-      <w:proofErr w:type="gramStart"/>
-      <w:r>
-        <w:t>navigation !!!</w:t>
-      </w:r>
-      <w:proofErr w:type="gramEnd"/>
-      <w:r>
-        <w:t xml:space="preserve"> The next time you go to this link “Enable </w:t>
+        <w:t xml:space="preserve"> then click “Enable”. Again, I have no clue how to get here through navigation !!! The next time you go to this link “Enable </w:t>
       </w:r>
       <w:r>
         <w:lastRenderedPageBreak/>
@@ -903,15 +760,7 @@
     </w:p>
     <w:p>
       <w:r>
-        <w:t xml:space="preserve">On the next screen in the “Select role” dropdown type “editor” then select the Editor entry from the </w:t>
-      </w:r>
-      <w:proofErr w:type="gramStart"/>
-      <w:r>
-        <w:t>drop down</w:t>
-      </w:r>
-      <w:proofErr w:type="gramEnd"/>
-      <w:r>
-        <w:t xml:space="preserve"> list” then click “continue” then finally “Done”.</w:t>
+        <w:t>On the next screen in the “Select role” dropdown type “editor” then select the Editor entry from the drop down list” then click “continue” then finally “Done”.</w:t>
       </w:r>
     </w:p>
     <w:p>
@@ -1154,25 +1003,12 @@
         <w:t>Attendance</w:t>
       </w:r>
       <w:r>
-        <w:t xml:space="preserve"> Tracker Python program location. Finally rename the file as “</w:t>
-      </w:r>
-      <w:proofErr w:type="spellStart"/>
-      <w:r>
-        <w:t>Credentials.json</w:t>
-      </w:r>
-      <w:proofErr w:type="spellEnd"/>
-      <w:r>
-        <w:t>”.</w:t>
-      </w:r>
-    </w:p>
-    <w:p>
-      <w:proofErr w:type="gramStart"/>
-      <w:r>
-        <w:t>NOTE :</w:t>
-      </w:r>
-      <w:proofErr w:type="gramEnd"/>
-      <w:r>
-        <w:t xml:space="preserve"> KEEP THIS FILE SAFE. DO NOT DISTRIBUTE IT TO ANYONE. THIS FILE CONTAINS THE KEYS TO ACCESS THE GOOGLE PROJECT WE JUST CREATED.</w:t>
+        <w:t xml:space="preserve"> Tracker Python program location. Finally rename the file as “Credentials.json”.</w:t>
+      </w:r>
+    </w:p>
+    <w:p>
+      <w:r>
+        <w:t>NOTE : KEEP THIS FILE SAFE. DO NOT DISTRIBUTE IT TO ANYONE. THIS FILE CONTAINS THE KEYS TO ACCESS THE GOOGLE PROJECT WE JUST CREATED.</w:t>
       </w:r>
     </w:p>
     <w:p>
@@ -1242,24 +1078,14 @@
       <w:r>
         <w:t>Once you have a Google account activated that you want to use for your tracking database create a Google Sheet called “</w:t>
       </w:r>
-      <w:proofErr w:type="spellStart"/>
       <w:r>
         <w:t>Attendance</w:t>
       </w:r>
       <w:r>
         <w:t>Tracker</w:t>
       </w:r>
-      <w:proofErr w:type="spellEnd"/>
-      <w:r>
-        <w:t>”. In this workbook name the first sheet “Members” and add a second sheet and name it “</w:t>
-      </w:r>
-      <w:proofErr w:type="spellStart"/>
-      <w:r>
-        <w:t>MasterActivity</w:t>
-      </w:r>
-      <w:proofErr w:type="spellEnd"/>
-      <w:r>
-        <w:t>”</w:t>
+      <w:r>
+        <w:t>”. In this workbook name the first sheet “Members” and add a second sheet and name it “MasterActivity”</w:t>
       </w:r>
     </w:p>
     <w:p>
@@ -1277,15 +1103,7 @@
         <w:t xml:space="preserve">On the </w:t>
       </w:r>
       <w:r>
-        <w:t>“</w:t>
-      </w:r>
-      <w:proofErr w:type="spellStart"/>
-      <w:r>
-        <w:t>MasterActivity</w:t>
-      </w:r>
-      <w:proofErr w:type="spellEnd"/>
-      <w:r>
-        <w:t>” sheet add the following headers, starting at cell A1…</w:t>
+        <w:t>“MasterActivity” sheet add the following headers, starting at cell A1…</w:t>
       </w:r>
     </w:p>
     <w:p>
@@ -1314,36 +1132,12 @@
         <w:t xml:space="preserve">Attendance </w:t>
       </w:r>
       <w:r>
-        <w:t>Tracker to be able to talk to your Google Sheet workbook it is necessary to give it ‘</w:t>
-      </w:r>
-      <w:proofErr w:type="gramStart"/>
-      <w:r>
-        <w:t>permissions’</w:t>
-      </w:r>
-      <w:proofErr w:type="gramEnd"/>
-      <w:r>
-        <w:t xml:space="preserve"> and a ‘key’. </w:t>
-      </w:r>
-      <w:proofErr w:type="gramStart"/>
-      <w:r>
-        <w:t>Unfortunately</w:t>
-      </w:r>
-      <w:proofErr w:type="gramEnd"/>
-      <w:r>
-        <w:t xml:space="preserve"> this process cannot be automated due to security concerns, but it is fairly straight forward.</w:t>
-      </w:r>
-    </w:p>
-    <w:p>
-      <w:r>
-        <w:t>For those interested in some of the details you can refer to this article, but don’t worry if not. (</w:t>
-      </w:r>
-      <w:proofErr w:type="gramStart"/>
-      <w:r>
-        <w:t>optional</w:t>
-      </w:r>
-      <w:proofErr w:type="gramEnd"/>
-      <w:r>
-        <w:t xml:space="preserve"> reading)</w:t>
+        <w:t>Tracker to be able to talk to your Google Sheet workbook it is necessary to give it ‘permissions’ and a ‘key’. Unfortunately this process cannot be automated due to security concerns, but it is fairly straight forward.</w:t>
+      </w:r>
+    </w:p>
+    <w:p>
+      <w:r>
+        <w:t>For those interested in some of the details you can refer to this article, but don’t worry if not. (optional reading)</w:t>
       </w:r>
     </w:p>
     <w:p>
@@ -1359,15 +1153,7 @@
     <w:p>
       <w:r>
         <w:lastRenderedPageBreak/>
-        <w:t xml:space="preserve">For access to a Google </w:t>
-      </w:r>
-      <w:proofErr w:type="gramStart"/>
-      <w:r>
-        <w:t>Sheet</w:t>
-      </w:r>
-      <w:proofErr w:type="gramEnd"/>
-      <w:r>
-        <w:t xml:space="preserve"> it needs to be part of a “Google Project” (More information here for those interested </w:t>
+        <w:t xml:space="preserve">For access to a Google Sheet it needs to be part of a “Google Project” (More information here for those interested </w:t>
       </w:r>
       <w:hyperlink r:id="rId20" w:history="1">
         <w:r>
@@ -1462,15 +1248,7 @@
     </w:p>
     <w:p>
       <w:r>
-        <w:t xml:space="preserve">If </w:t>
-      </w:r>
-      <w:proofErr w:type="gramStart"/>
-      <w:r>
-        <w:t>you</w:t>
-      </w:r>
-      <w:proofErr w:type="gramEnd"/>
-      <w:r>
-        <w:t xml:space="preserve"> wand a fairly cheap, stand alone, dedicated Attendance Tracker station then you can build one using a Raspberry Pi (Pi5 recommended although at a pinch even a Pi Zero2 W could be used, it just takes ages to boot</w:t>
+        <w:t>If you wand a fairly cheap, stand alone, dedicated Attendance Tracker station then you can build one using a Raspberry Pi (Pi5 recommended although at a pinch even a Pi Zero2 W could be used, it just takes ages to boot</w:t>
       </w:r>
       <w:r>
         <w:t xml:space="preserve"> and animations </w:t>
@@ -1635,15 +1413,7 @@
         <w:spacing w:after="0"/>
       </w:pPr>
       <w:r>
-        <w:t xml:space="preserve">12” HDMI to </w:t>
-      </w:r>
-      <w:proofErr w:type="gramStart"/>
-      <w:r>
-        <w:t>micro HDMI</w:t>
-      </w:r>
-      <w:proofErr w:type="gramEnd"/>
-      <w:r>
-        <w:t xml:space="preserve"> cable (2 pack)</w:t>
+        <w:t>12” HDMI to micro HDMI cable (2 pack)</w:t>
       </w:r>
       <w:r>
         <w:tab/>
@@ -2028,13 +1798,8 @@
       <w:pPr>
         <w:spacing w:after="0"/>
       </w:pPr>
-      <w:proofErr w:type="gramStart"/>
-      <w:r>
-        <w:t>First</w:t>
-      </w:r>
-      <w:proofErr w:type="gramEnd"/>
-      <w:r>
-        <w:t xml:space="preserve"> we need to create an operating system </w:t>
+      <w:r>
+        <w:t xml:space="preserve">First we need to create an operating system </w:t>
       </w:r>
       <w:r>
         <w:t>SD</w:t>
@@ -2048,15 +1813,7 @@
         <w:spacing w:after="0"/>
       </w:pPr>
       <w:r>
-        <w:t>Side note: If you are planning on setting up multiple stations then the easiest way to achieve this is to start off configuring a station using the SMALEST SD card (</w:t>
-      </w:r>
-      <w:proofErr w:type="gramStart"/>
-      <w:r>
-        <w:t>e.g.</w:t>
-      </w:r>
-      <w:proofErr w:type="gramEnd"/>
-      <w:r>
-        <w:t xml:space="preserve"> 2G). Due to an awkward quirk of the Raspberry Pi ecosystem the SD card image we are about to create will automatically expand to fill the entire SD card when it is first used. Due to slight variations in SD card sizes (they are not all exactly, say, 4GB!!) it means you may not easily be able to copy one 4G card to another 4G card. You can, however always copy from a smaller card to a larger card, so make your ‘golden’ card as small as possible so you </w:t>
+        <w:t xml:space="preserve">Side note: If you are planning on setting up multiple stations then the easiest way to achieve this is to start off configuring a station using the SMALEST SD card (e.g. 2G). Due to an awkward quirk of the Raspberry Pi ecosystem the SD card image we are about to create will automatically expand to fill the entire SD card when it is first used. Due to slight variations in SD card sizes (they are not all exactly, say, 4GB!!) it means you may not easily be able to copy one 4G card to another 4G card. You can, however always copy from a smaller card to a larger card, so make your ‘golden’ card as small as possible so you </w:t>
       </w:r>
       <w:r>
         <w:lastRenderedPageBreak/>
@@ -2065,13 +1822,8 @@
       <w:r>
         <w:t xml:space="preserve"> </w:t>
       </w:r>
-      <w:proofErr w:type="gramStart"/>
-      <w:r>
-        <w:t>Alternatively</w:t>
-      </w:r>
-      <w:proofErr w:type="gramEnd"/>
-      <w:r>
-        <w:t xml:space="preserve"> you can just go through this entire process for each station, but I am lazy!!</w:t>
+      <w:r>
+        <w:t>Alternatively you can just go through this entire process for each station, but I am lazy!!</w:t>
       </w:r>
     </w:p>
     <w:p>
@@ -2106,15 +1858,7 @@
         <w:spacing w:after="0"/>
       </w:pPr>
       <w:r>
-        <w:t xml:space="preserve">Set the following settings, then click “Choose Storage” to select your </w:t>
-      </w:r>
-      <w:proofErr w:type="gramStart"/>
-      <w:r>
-        <w:t>micro SD</w:t>
-      </w:r>
-      <w:proofErr w:type="gramEnd"/>
-      <w:r>
-        <w:t xml:space="preserve"> card. </w:t>
+        <w:t xml:space="preserve">Set the following settings, then click “Choose Storage” to select your micro SD card. </w:t>
       </w:r>
     </w:p>
     <w:p>
@@ -2240,15 +1984,7 @@
         <w:spacing w:after="0"/>
       </w:pPr>
       <w:r>
-        <w:t xml:space="preserve">In the OS customization </w:t>
-      </w:r>
-      <w:proofErr w:type="spellStart"/>
-      <w:r>
-        <w:t>oage</w:t>
-      </w:r>
-      <w:proofErr w:type="spellEnd"/>
-      <w:r>
-        <w:t xml:space="preserve"> select the “General” tab and enter all the settings shown below.</w:t>
+        <w:t>In the OS customization oage select the “General” tab and enter all the settings shown below.</w:t>
       </w:r>
     </w:p>
     <w:p>
@@ -2275,31 +2011,7 @@
         <w:spacing w:after="0"/>
       </w:pPr>
       <w:r>
-        <w:t xml:space="preserve">To simplify the setup </w:t>
-      </w:r>
-      <w:proofErr w:type="gramStart"/>
-      <w:r>
-        <w:t>process</w:t>
-      </w:r>
-      <w:proofErr w:type="gramEnd"/>
-      <w:r>
-        <w:t xml:space="preserve"> it is also recommended to configure the wireless LAN, so enter the </w:t>
-      </w:r>
-      <w:proofErr w:type="spellStart"/>
-      <w:r>
-        <w:t>WiFi</w:t>
-      </w:r>
-      <w:proofErr w:type="spellEnd"/>
-      <w:r>
-        <w:t xml:space="preserve"> credentials for the network that this station will generally connect to. More can be added later if necessary (different locations, hotspots for remote access </w:t>
-      </w:r>
-      <w:proofErr w:type="spellStart"/>
-      <w:r>
-        <w:t>etc</w:t>
-      </w:r>
-      <w:proofErr w:type="spellEnd"/>
-      <w:r>
-        <w:t>…).</w:t>
+        <w:t>To simplify the setup process it is also recommended to configure the wireless LAN, so enter the WiFi credentials for the network that this station will generally connect to. More can be added later if necessary (different locations, hotspots for remote access etc…).</w:t>
       </w:r>
     </w:p>
     <w:p>
@@ -2311,15 +2023,7 @@
         <w:t>S</w:t>
       </w:r>
       <w:r>
-        <w:t xml:space="preserve">et the locale settings to match your country, </w:t>
-      </w:r>
-      <w:proofErr w:type="spellStart"/>
-      <w:r>
-        <w:t>timezone</w:t>
-      </w:r>
-      <w:proofErr w:type="spellEnd"/>
-      <w:r>
-        <w:t xml:space="preserve"> and keyboard.</w:t>
+        <w:t>et the locale settings to match your country, timezone and keyboard.</w:t>
       </w:r>
     </w:p>
     <w:p>
@@ -2541,73 +2245,23 @@
         <w:spacing w:after="0"/>
       </w:pPr>
       <w:r>
-        <w:t xml:space="preserve">Once the Raspberry Pi is up and running you should then see a somewhat normal looking desktop on the LCD. Hopefully the </w:t>
-      </w:r>
-      <w:proofErr w:type="spellStart"/>
-      <w:r>
-        <w:t>WiFi</w:t>
-      </w:r>
-      <w:proofErr w:type="spellEnd"/>
-      <w:r>
-        <w:t xml:space="preserve"> connection worked too. If connected then you should momentarily see a message in the top right corner of the desktop indicating the “IP Address” that the Raspberry Pi was given. Make a not of this number. It is usually in the form ‘192.168.0.xxx’ where xxx can change occasionally.</w:t>
-      </w:r>
-    </w:p>
-    <w:p>
-      <w:pPr>
-        <w:spacing w:after="0"/>
-      </w:pPr>
-      <w:r>
-        <w:t xml:space="preserve">If the </w:t>
-      </w:r>
-      <w:proofErr w:type="spellStart"/>
-      <w:r>
-        <w:t>WiFi</w:t>
-      </w:r>
-      <w:proofErr w:type="spellEnd"/>
-      <w:r>
-        <w:t xml:space="preserve"> is not connected then you can connect a mouse and keyboard to the Raspberry Pi, click on the </w:t>
-      </w:r>
-      <w:proofErr w:type="spellStart"/>
-      <w:r>
-        <w:t>WiFi</w:t>
-      </w:r>
-      <w:proofErr w:type="spellEnd"/>
-      <w:r>
-        <w:t xml:space="preserve"> icon in the top right of the desktop and connect to your desired </w:t>
-      </w:r>
-      <w:proofErr w:type="spellStart"/>
-      <w:r>
-        <w:t>WiFi</w:t>
-      </w:r>
-      <w:proofErr w:type="spellEnd"/>
-      <w:r>
-        <w:t>.</w:t>
-      </w:r>
-    </w:p>
-    <w:p>
-      <w:pPr>
-        <w:spacing w:after="0"/>
-      </w:pPr>
-      <w:r>
-        <w:t xml:space="preserve">Once you are connected to your </w:t>
-      </w:r>
-      <w:proofErr w:type="spellStart"/>
-      <w:proofErr w:type="gramStart"/>
-      <w:r>
-        <w:t>WiFi</w:t>
-      </w:r>
-      <w:proofErr w:type="spellEnd"/>
-      <w:proofErr w:type="gramEnd"/>
-      <w:r>
-        <w:t xml:space="preserve"> we can use your ‘regular’ computer on the same </w:t>
-      </w:r>
-      <w:proofErr w:type="spellStart"/>
-      <w:r>
-        <w:t>WiFi</w:t>
-      </w:r>
-      <w:proofErr w:type="spellEnd"/>
-      <w:r>
-        <w:t xml:space="preserve"> network to complete the remaining setup.</w:t>
+        <w:t>Once the Raspberry Pi is up and running you should then see a somewhat normal looking desktop on the LCD. Hopefully the WiFi connection worked too. If connected then you should momentarily see a message in the top right corner of the desktop indicating the “IP Address” that the Raspberry Pi was given. Make a not of this number. It is usually in the form ‘192.168.0.xxx’ where xxx can change occasionally.</w:t>
+      </w:r>
+    </w:p>
+    <w:p>
+      <w:pPr>
+        <w:spacing w:after="0"/>
+      </w:pPr>
+      <w:r>
+        <w:t>If the WiFi is not connected then you can connect a mouse and keyboard to the Raspberry Pi, click on the WiFi icon in the top right of the desktop and connect to your desired WiFi.</w:t>
+      </w:r>
+    </w:p>
+    <w:p>
+      <w:pPr>
+        <w:spacing w:after="0"/>
+      </w:pPr>
+      <w:r>
+        <w:t>Once you are connected to your WiFi we can use your ‘regular’ computer on the same WiFi network to complete the remaining setup.</w:t>
       </w:r>
     </w:p>
     <w:p>
@@ -2881,13 +2535,8 @@
       <w:pPr>
         <w:spacing w:after="0"/>
       </w:pPr>
-      <w:proofErr w:type="gramStart"/>
-      <w:r>
-        <w:t>First</w:t>
-      </w:r>
-      <w:proofErr w:type="gramEnd"/>
-      <w:r>
-        <w:t xml:space="preserve"> we are now going to make sure that the Raspberry Pi operating system is updated to the latest.</w:t>
+      <w:r>
+        <w:t>First we are now going to make sure that the Raspberry Pi operating system is updated to the latest.</w:t>
       </w:r>
     </w:p>
     <w:p>
@@ -2912,236 +2561,133 @@
           <w:szCs w:val="24"/>
         </w:rPr>
       </w:pPr>
-      <w:proofErr w:type="spellStart"/>
       <w:r>
         <w:rPr>
           <w:rFonts w:ascii="Courier New" w:hAnsi="Courier New" w:cs="Courier New"/>
           <w:sz w:val="24"/>
           <w:szCs w:val="24"/>
         </w:rPr>
-        <w:t>sudo</w:t>
-      </w:r>
-      <w:proofErr w:type="spellEnd"/>
+        <w:t>sudo apt update</w:t>
+      </w:r>
+    </w:p>
+    <w:p>
+      <w:pPr>
+        <w:spacing w:after="0"/>
+      </w:pPr>
       <w:r>
         <w:rPr>
           <w:rFonts w:ascii="Courier New" w:hAnsi="Courier New" w:cs="Courier New"/>
           <w:sz w:val="24"/>
           <w:szCs w:val="24"/>
         </w:rPr>
-        <w:t xml:space="preserve"> apt update</w:t>
-      </w:r>
-    </w:p>
-    <w:p>
-      <w:pPr>
-        <w:spacing w:after="0"/>
-      </w:pPr>
-      <w:proofErr w:type="spellStart"/>
-      <w:r>
+        <w:t>sudo apt ugrade</w:t>
+      </w:r>
+    </w:p>
+    <w:p>
+      <w:pPr>
+        <w:spacing w:after="0"/>
+      </w:pPr>
+      <w:r>
+        <w:lastRenderedPageBreak/>
+        <w:t>Now we are going to make some changes to enable things like the real time clock (RTC) and the UART interface to the RFID interface.</w:t>
+      </w:r>
+    </w:p>
+    <w:p>
+      <w:pPr>
+        <w:spacing w:after="0"/>
+      </w:pPr>
+      <w:r>
+        <w:t>Type “</w:t>
+      </w:r>
+      <w:r>
+        <w:rPr>
+          <w:rFonts w:ascii="Courier New" w:hAnsi="Courier New" w:cs="Courier New"/>
+        </w:rPr>
+        <w:t xml:space="preserve">sudo </w:t>
+      </w:r>
+      <w:r>
+        <w:rPr>
+          <w:rFonts w:ascii="Courier New" w:hAnsi="Courier New" w:cs="Courier New"/>
+        </w:rPr>
+        <w:t>namo</w:t>
+      </w:r>
+      <w:r>
+        <w:rPr>
+          <w:rFonts w:ascii="Courier New" w:hAnsi="Courier New" w:cs="Courier New"/>
+        </w:rPr>
+        <w:t xml:space="preserve"> /boot/firmware/config.txt</w:t>
+      </w:r>
+      <w:r>
+        <w:t>” to open the configuration file for editing.</w:t>
+      </w:r>
+    </w:p>
+    <w:p>
+      <w:pPr>
+        <w:spacing w:after="0"/>
+      </w:pPr>
+      <w:r>
+        <w:t>Using the cursor keys scroll down to the bottom of the file.</w:t>
+      </w:r>
+    </w:p>
+    <w:p>
+      <w:pPr>
+        <w:spacing w:after="0"/>
+      </w:pPr>
+      <w:r>
+        <w:t xml:space="preserve">At the very end of the file add </w:t>
+      </w:r>
+      <w:r>
+        <w:t>the following</w:t>
+      </w:r>
+      <w:r>
+        <w:t xml:space="preserve"> 2 lines of </w:t>
+      </w:r>
+      <w:r>
+        <w:t>text</w:t>
+      </w:r>
+      <w:r>
+        <w:t>.</w:t>
+      </w:r>
+    </w:p>
+    <w:p>
+      <w:pPr>
+        <w:spacing w:after="0"/>
+      </w:pPr>
+    </w:p>
+    <w:p>
+      <w:pPr>
+        <w:spacing w:after="0"/>
         <w:rPr>
           <w:rFonts w:ascii="Courier New" w:hAnsi="Courier New" w:cs="Courier New"/>
           <w:sz w:val="24"/>
           <w:szCs w:val="24"/>
         </w:rPr>
-        <w:t>sudo</w:t>
-      </w:r>
-      <w:proofErr w:type="spellEnd"/>
+      </w:pPr>
       <w:r>
         <w:rPr>
           <w:rFonts w:ascii="Courier New" w:hAnsi="Courier New" w:cs="Courier New"/>
           <w:sz w:val="24"/>
           <w:szCs w:val="24"/>
         </w:rPr>
-        <w:t xml:space="preserve"> apt </w:t>
-      </w:r>
-      <w:proofErr w:type="spellStart"/>
-      <w:r>
+        <w:t>dtparam=rtc_bbat_vchg=3000000</w:t>
+      </w:r>
+    </w:p>
+    <w:p>
+      <w:pPr>
+        <w:spacing w:after="0"/>
         <w:rPr>
           <w:rFonts w:ascii="Courier New" w:hAnsi="Courier New" w:cs="Courier New"/>
           <w:sz w:val="24"/>
           <w:szCs w:val="24"/>
         </w:rPr>
-        <w:t>ugrade</w:t>
-      </w:r>
-      <w:proofErr w:type="spellEnd"/>
-    </w:p>
-    <w:p>
-      <w:pPr>
-        <w:spacing w:after="0"/>
-      </w:pPr>
-      <w:r>
-        <w:lastRenderedPageBreak/>
-        <w:t>Now we are going to make some changes to enable things like the real time clock (RTC) and the UART interface to the RFID interface.</w:t>
-      </w:r>
-    </w:p>
-    <w:p>
-      <w:pPr>
-        <w:spacing w:after="0"/>
-      </w:pPr>
-      <w:r>
-        <w:t xml:space="preserve">By </w:t>
-      </w:r>
-      <w:proofErr w:type="gramStart"/>
-      <w:r>
-        <w:t>default</w:t>
-      </w:r>
-      <w:proofErr w:type="gramEnd"/>
-      <w:r>
-        <w:t xml:space="preserve"> this will use a text editor called “VI”. This editor can be a little confusing to use if not used to it, but for our purposes it is just fine. Just make sure to follow the instructions below very carefully.</w:t>
-      </w:r>
-    </w:p>
-    <w:p>
-      <w:pPr>
-        <w:spacing w:after="0"/>
-      </w:pPr>
-      <w:r>
-        <w:t>Type “</w:t>
-      </w:r>
-      <w:proofErr w:type="spellStart"/>
-      <w:r>
-        <w:rPr>
-          <w:rFonts w:ascii="Courier New" w:hAnsi="Courier New" w:cs="Courier New"/>
-        </w:rPr>
-        <w:t>sudo</w:t>
-      </w:r>
-      <w:proofErr w:type="spellEnd"/>
-      <w:r>
-        <w:rPr>
-          <w:rFonts w:ascii="Courier New" w:hAnsi="Courier New" w:cs="Courier New"/>
-        </w:rPr>
-        <w:t xml:space="preserve"> edit /boot/firmware/config.txt</w:t>
-      </w:r>
-      <w:r>
-        <w:t>” to open the configuration file for editing.</w:t>
-      </w:r>
-    </w:p>
-    <w:p>
-      <w:pPr>
-        <w:spacing w:after="0"/>
-      </w:pPr>
-      <w:r>
-        <w:t>Using the cursor keys scroll down to the bottom of the file.</w:t>
-      </w:r>
-    </w:p>
-    <w:p>
-      <w:pPr>
-        <w:spacing w:after="0"/>
-      </w:pPr>
-      <w:r>
-        <w:t xml:space="preserve">Once at the end of the file press ‘shift’ &amp; ‘A’ together (this puts VI into edit mode, placing the cursor </w:t>
-      </w:r>
-      <w:r>
-        <w:rPr>
-          <w:rFonts w:ascii="Courier New" w:hAnsi="Courier New" w:cs="Courier New"/>
-          <w:b/>
-          <w:bCs/>
-          <w:i/>
-          <w:iCs/>
-        </w:rPr>
-        <w:t>A</w:t>
-      </w:r>
-      <w:r>
-        <w:t>fter the end of the line.</w:t>
-      </w:r>
-    </w:p>
-    <w:p>
-      <w:pPr>
-        <w:spacing w:after="0"/>
-      </w:pPr>
-      <w:r>
-        <w:t>Next press ‘</w:t>
-      </w:r>
-      <w:proofErr w:type="gramStart"/>
-      <w:r>
-        <w:t>Enter</w:t>
-      </w:r>
-      <w:proofErr w:type="gramEnd"/>
-      <w:r>
-        <w:t>’ to move to the next line and type the following</w:t>
-      </w:r>
-      <w:r>
-        <w:t xml:space="preserve"> 2 lines of parameters</w:t>
-      </w:r>
-      <w:r>
-        <w:t>.</w:t>
-      </w:r>
-    </w:p>
-    <w:p>
-      <w:pPr>
-        <w:spacing w:after="0"/>
-      </w:pPr>
-    </w:p>
-    <w:p>
-      <w:pPr>
-        <w:spacing w:after="0"/>
+      </w:pPr>
+      <w:r>
         <w:rPr>
           <w:rFonts w:ascii="Courier New" w:hAnsi="Courier New" w:cs="Courier New"/>
           <w:sz w:val="24"/>
           <w:szCs w:val="24"/>
         </w:rPr>
-      </w:pPr>
-      <w:proofErr w:type="spellStart"/>
-      <w:r>
-        <w:rPr>
-          <w:rFonts w:ascii="Courier New" w:hAnsi="Courier New" w:cs="Courier New"/>
-          <w:sz w:val="24"/>
-          <w:szCs w:val="24"/>
-        </w:rPr>
-        <w:t>dtparam</w:t>
-      </w:r>
-      <w:proofErr w:type="spellEnd"/>
-      <w:r>
-        <w:rPr>
-          <w:rFonts w:ascii="Courier New" w:hAnsi="Courier New" w:cs="Courier New"/>
-          <w:sz w:val="24"/>
-          <w:szCs w:val="24"/>
-        </w:rPr>
-        <w:t>=</w:t>
-      </w:r>
-      <w:proofErr w:type="spellStart"/>
-      <w:r>
-        <w:rPr>
-          <w:rFonts w:ascii="Courier New" w:hAnsi="Courier New" w:cs="Courier New"/>
-          <w:sz w:val="24"/>
-          <w:szCs w:val="24"/>
-        </w:rPr>
-        <w:t>rtc_bbat_vchg</w:t>
-      </w:r>
-      <w:proofErr w:type="spellEnd"/>
-      <w:r>
-        <w:rPr>
-          <w:rFonts w:ascii="Courier New" w:hAnsi="Courier New" w:cs="Courier New"/>
-          <w:sz w:val="24"/>
-          <w:szCs w:val="24"/>
-        </w:rPr>
-        <w:t>=3000000</w:t>
-      </w:r>
-    </w:p>
-    <w:p>
-      <w:pPr>
-        <w:spacing w:after="0"/>
-        <w:rPr>
-          <w:rFonts w:ascii="Courier New" w:hAnsi="Courier New" w:cs="Courier New"/>
-          <w:sz w:val="24"/>
-          <w:szCs w:val="24"/>
-        </w:rPr>
-      </w:pPr>
-      <w:proofErr w:type="spellStart"/>
-      <w:r>
-        <w:rPr>
-          <w:rFonts w:ascii="Courier New" w:hAnsi="Courier New" w:cs="Courier New"/>
-          <w:sz w:val="24"/>
-          <w:szCs w:val="24"/>
-        </w:rPr>
-        <w:t>dtparam</w:t>
-      </w:r>
-      <w:proofErr w:type="spellEnd"/>
-      <w:r>
-        <w:rPr>
-          <w:rFonts w:ascii="Courier New" w:hAnsi="Courier New" w:cs="Courier New"/>
-          <w:sz w:val="24"/>
-          <w:szCs w:val="24"/>
-        </w:rPr>
-        <w:t>=uart0</w:t>
+        <w:t>dtparam=uart0</w:t>
       </w:r>
     </w:p>
     <w:p>
@@ -3162,21 +2708,31 @@
         <w:spacing w:after="0"/>
       </w:pPr>
       <w:r>
-        <w:t xml:space="preserve">Next, press ‘Esc’ then </w:t>
-      </w:r>
-      <w:proofErr w:type="gramStart"/>
-      <w:r>
-        <w:t>“:</w:t>
-      </w:r>
-      <w:proofErr w:type="spellStart"/>
-      <w:r>
-        <w:t>wq</w:t>
-      </w:r>
-      <w:proofErr w:type="spellEnd"/>
-      <w:proofErr w:type="gramEnd"/>
-      <w:r>
-        <w:t>” and ‘Enter’. ‘Esc’ escapes from edit mode, the ‘:’ tell VI you are about to ask it to do something, the ‘w’ means ‘write the file and ‘q’ means quit.</w:t>
-      </w:r>
+        <w:t>Next, press ‘</w:t>
+      </w:r>
+      <w:r>
+        <w:t>ctrl</w:t>
+      </w:r>
+      <w:r>
+        <w:t xml:space="preserve">’ </w:t>
+      </w:r>
+      <w:r>
+        <w:t xml:space="preserve">&amp; </w:t>
+      </w:r>
+      <w:r>
+        <w:t xml:space="preserve"> </w:t>
+      </w:r>
+      <w:r>
+        <w:t>‘s” to save the file, then ‘crtl’ &amp; ‘x’ to exit the editor</w:t>
+      </w:r>
+      <w:r>
+        <w:t>.</w:t>
+      </w:r>
+    </w:p>
+    <w:p>
+      <w:pPr>
+        <w:spacing w:after="0"/>
+      </w:pPr>
     </w:p>
     <w:p>
       <w:pPr>
@@ -3318,75 +2874,142 @@
     <w:p>
       <w:pPr>
         <w:spacing w:after="0"/>
-      </w:pPr>
-      <w:r>
-        <w:t>cd</w:t>
-      </w:r>
-    </w:p>
-    <w:p>
-      <w:pPr>
-        <w:spacing w:after="0"/>
-      </w:pPr>
-      <w:r>
-        <w:t>cd    .config</w:t>
-      </w:r>
-    </w:p>
-    <w:p>
-      <w:pPr>
-        <w:spacing w:after="0"/>
-      </w:pPr>
-      <w:proofErr w:type="spellStart"/>
-      <w:r>
-        <w:t>mkdir</w:t>
-      </w:r>
-      <w:proofErr w:type="spellEnd"/>
-      <w:r>
-        <w:t xml:space="preserve"> </w:t>
-      </w:r>
-      <w:proofErr w:type="spellStart"/>
-      <w:r>
-        <w:t>autostart</w:t>
-      </w:r>
-      <w:proofErr w:type="spellEnd"/>
-    </w:p>
-    <w:p>
-      <w:pPr>
-        <w:spacing w:after="0"/>
-      </w:pPr>
-    </w:p>
-    <w:p>
-      <w:pPr>
-        <w:spacing w:after="0"/>
-      </w:pPr>
-      <w:r>
-        <w:t>Next type the following to reboot the Attendance Tracker and implement the changes we have made.</w:t>
-      </w:r>
-    </w:p>
-    <w:p>
-      <w:pPr>
-        <w:spacing w:after="0"/>
-      </w:pPr>
-    </w:p>
-    <w:p>
-      <w:pPr>
-        <w:spacing w:after="0"/>
         <w:rPr>
           <w:rFonts w:ascii="Courier New" w:hAnsi="Courier New" w:cs="Courier New"/>
         </w:rPr>
       </w:pPr>
-      <w:proofErr w:type="spellStart"/>
       <w:r>
         <w:rPr>
           <w:rFonts w:ascii="Courier New" w:hAnsi="Courier New" w:cs="Courier New"/>
         </w:rPr>
-        <w:t>sudo</w:t>
-      </w:r>
-      <w:proofErr w:type="spellEnd"/>
-      <w:r>
+        <w:t>cd</w:t>
+      </w:r>
+    </w:p>
+    <w:p>
+      <w:pPr>
+        <w:spacing w:after="0"/>
         <w:rPr>
           <w:rFonts w:ascii="Courier New" w:hAnsi="Courier New" w:cs="Courier New"/>
         </w:rPr>
-        <w:t xml:space="preserve"> reboot now</w:t>
+      </w:pPr>
+      <w:r>
+        <w:rPr>
+          <w:rFonts w:ascii="Courier New" w:hAnsi="Courier New" w:cs="Courier New"/>
+        </w:rPr>
+        <w:t xml:space="preserve">nano </w:t>
+      </w:r>
+      <w:r>
+        <w:rPr>
+          <w:rFonts w:ascii="Courier New" w:hAnsi="Courier New" w:cs="Courier New"/>
+        </w:rPr>
+        <w:t>$HOME/.config/wayfire.ini</w:t>
+      </w:r>
+    </w:p>
+    <w:p>
+      <w:pPr>
+        <w:spacing w:after="0"/>
+      </w:pPr>
+    </w:p>
+    <w:p>
+      <w:pPr>
+        <w:spacing w:after="0"/>
+      </w:pPr>
+      <w:r>
+        <w:t>Once the editor loads the file move to the bottom of the file. As you scroll through the file check if there is a section the starts with the text “[autostart]”. Initially this will likely not exists, so don’t worry, but the Raspberry Pi Foundation has a habit of changing things constantly, so this information may be out-dated even as I type!!</w:t>
+      </w:r>
+    </w:p>
+    <w:p>
+      <w:pPr>
+        <w:spacing w:after="0"/>
+      </w:pPr>
+    </w:p>
+    <w:p>
+      <w:pPr>
+        <w:spacing w:after="0"/>
+      </w:pPr>
+      <w:r>
+        <w:t>If there is NOT a section with “[autostart]” then move to the end of the file and add “[autostart]” at the bottom.</w:t>
+      </w:r>
+    </w:p>
+    <w:p>
+      <w:pPr>
+        <w:spacing w:after="0"/>
+      </w:pPr>
+    </w:p>
+    <w:p>
+      <w:pPr>
+        <w:spacing w:after="0"/>
+      </w:pPr>
+      <w:r>
+        <w:t>Immediately on the next line after “[autostart]” add the following text.</w:t>
+      </w:r>
+    </w:p>
+    <w:p>
+      <w:pPr>
+        <w:spacing w:after="0"/>
+      </w:pPr>
+    </w:p>
+    <w:p>
+      <w:pPr>
+        <w:spacing w:after="0"/>
+        <w:rPr>
+          <w:rFonts w:ascii="Courier New" w:hAnsi="Courier New" w:cs="Courier New"/>
+        </w:rPr>
+      </w:pPr>
+      <w:r>
+        <w:rPr>
+          <w:rFonts w:ascii="Courier New" w:hAnsi="Courier New" w:cs="Courier New"/>
+        </w:rPr>
+        <w:t>Attendance = $HOME/AttendanceTracker/start.sh</w:t>
+      </w:r>
+    </w:p>
+    <w:p>
+      <w:pPr>
+        <w:spacing w:after="0"/>
+      </w:pPr>
+    </w:p>
+    <w:p>
+      <w:pPr>
+        <w:spacing w:after="0"/>
+      </w:pPr>
+      <w:r>
+        <w:t>Now press ‘crtl’ &amp; ‘s’ to save your changes, then ‘ctrl’ &amp; ‘x’ to exit the editor.</w:t>
+      </w:r>
+    </w:p>
+    <w:p>
+      <w:pPr>
+        <w:spacing w:after="0"/>
+      </w:pPr>
+    </w:p>
+    <w:p>
+      <w:pPr>
+        <w:spacing w:after="0"/>
+      </w:pPr>
+      <w:r>
+        <w:lastRenderedPageBreak/>
+        <w:t>Finally</w:t>
+      </w:r>
+      <w:r>
+        <w:t xml:space="preserve"> type the following to reboot the Attendance Tracker and implement the changes we have made.</w:t>
+      </w:r>
+    </w:p>
+    <w:p>
+      <w:pPr>
+        <w:spacing w:after="0"/>
+      </w:pPr>
+    </w:p>
+    <w:p>
+      <w:pPr>
+        <w:spacing w:after="0"/>
+        <w:rPr>
+          <w:rFonts w:ascii="Courier New" w:hAnsi="Courier New" w:cs="Courier New"/>
+        </w:rPr>
+      </w:pPr>
+      <w:r>
+        <w:rPr>
+          <w:rFonts w:ascii="Courier New" w:hAnsi="Courier New" w:cs="Courier New"/>
+        </w:rPr>
+        <w:t>sudo reboot now</w:t>
       </w:r>
     </w:p>
     <w:p>
@@ -3407,7 +3030,13 @@
         <w:spacing w:after="0"/>
       </w:pPr>
       <w:r>
-        <w:t>Once the Raspberry Pi has rebooted and the desktop is showing again on the LCD launch Putty again and log in as before.</w:t>
+        <w:t xml:space="preserve">Once the Raspberry Pi has rebooted the desktop </w:t>
+      </w:r>
+      <w:r>
+        <w:t>should load and a short time after the Attendance Tracker should launch</w:t>
+      </w:r>
+      <w:r>
+        <w:t>.</w:t>
       </w:r>
     </w:p>
     <w:p>
@@ -3543,31 +3172,13 @@
       <w:pPr>
         <w:pStyle w:val="Heading2"/>
       </w:pPr>
-      <w:proofErr w:type="spellStart"/>
-      <w:proofErr w:type="gramStart"/>
-      <w:r>
-        <w:t>ToDo</w:t>
-      </w:r>
-      <w:proofErr w:type="spellEnd"/>
-      <w:r>
-        <w:t xml:space="preserve"> :</w:t>
-      </w:r>
-      <w:proofErr w:type="gramEnd"/>
-      <w:r>
-        <w:t xml:space="preserve"> </w:t>
-      </w:r>
-    </w:p>
-    <w:p>
-      <w:r>
-        <w:t xml:space="preserve">Encrypt the </w:t>
-      </w:r>
-      <w:proofErr w:type="gramStart"/>
-      <w:r>
-        <w:t>member</w:t>
-      </w:r>
-      <w:proofErr w:type="gramEnd"/>
-      <w:r>
-        <w:t xml:space="preserve"> name field</w:t>
+      <w:r>
+        <w:t xml:space="preserve">ToDo : </w:t>
+      </w:r>
+    </w:p>
+    <w:p>
+      <w:r>
+        <w:t>Encrypt the member name field</w:t>
       </w:r>
       <w:r>
         <w:t xml:space="preserve"> and details</w:t>
@@ -3599,15 +3210,7 @@
         <w:t>, UART</w:t>
       </w:r>
       <w:r>
-        <w:t xml:space="preserve"> </w:t>
-      </w:r>
-      <w:proofErr w:type="spellStart"/>
-      <w:r>
-        <w:t>etc</w:t>
-      </w:r>
-      <w:proofErr w:type="spellEnd"/>
-      <w:r>
-        <w:t>…</w:t>
+        <w:t xml:space="preserve"> etc…</w:t>
       </w:r>
     </w:p>
     <w:p>
@@ -3641,37 +3244,12 @@
       </w:hyperlink>
     </w:p>
     <w:p>
-      <w:r>
-        <w:t>Auto-start threads</w:t>
-      </w:r>
-    </w:p>
-    <w:p>
       <w:hyperlink r:id="rId47" w:history="1">
         <w:r>
           <w:rPr>
             <w:rStyle w:val="Hyperlink"/>
           </w:rPr>
-          <w:t>https://forums.raspberrypi.com/viewtopic.php?t=357858</w:t>
-        </w:r>
-      </w:hyperlink>
-    </w:p>
-    <w:p>
-      <w:hyperlink r:id="rId48" w:history="1">
-        <w:r>
-          <w:rPr>
-            <w:rStyle w:val="Hyperlink"/>
-          </w:rPr>
-          <w:t>https://forums.raspberrypi.com/viewtopic.php?t=294014</w:t>
-        </w:r>
-      </w:hyperlink>
-    </w:p>
-    <w:p>
-      <w:hyperlink r:id="rId49" w:history="1">
-        <w:r>
-          <w:rPr>
-            <w:rStyle w:val="Hyperlink"/>
-          </w:rPr>
-          <w:t>https://www.reddit.com/r/raspberry_pi/comments/1cxmw64/raspberry_pi_5_running_bookworm_autostart_issues/</w:t>
+          <w:t>https://github.com/thagrol/Guides/blob/main/bookworm.pdf</w:t>
         </w:r>
       </w:hyperlink>
     </w:p>

</xml_diff>

<commit_message>
Basic Google Sheets integration seems to work for Members sheet Getting frustrated now !!! Sigh!!!
</commit_message>
<xml_diff>
--- a/Design doc.docx
+++ b/Design doc.docx
@@ -31,15 +31,60 @@
     </w:p>
     <w:p>
       <w:r>
-        <w:t>This tracker does NOT track any precise location data other than a generic tag such as “Workshop”, “RoughRiders 2025”, “Library June 2025” etc..</w:t>
-      </w:r>
-    </w:p>
-    <w:p>
-      <w:r>
-        <w:t>Data collected is stored locally on each ‘device’ that has been given access to the ‘Track Database’. Optionally the data can be stored on a Google Sheet workbook (to allow multiple ‘devices’ to access at the same time) and optionally in a github repository. Both Google Sheets access and github access should be configured accordingly to ensure the data is not exposed outside the organizational requirements. (i.e. DO NOT MAKE THE github repository public!!!)</w:t>
-      </w:r>
-      <w:r>
-        <w:t>. Encryption of the local and github data is currently on the list of things to do. The Google Sheet is purposely NOT encrypted in order to allow data processing within the Google environment but should have sufficient protections implicit in the google workflow.</w:t>
+        <w:t xml:space="preserve">This tracker does NOT track any precise location data other than a generic tag such as “Workshop”, “RoughRiders 2025”, “Library June 2025” </w:t>
+      </w:r>
+      <w:proofErr w:type="gramStart"/>
+      <w:r>
+        <w:t>etc..</w:t>
+      </w:r>
+      <w:proofErr w:type="gramEnd"/>
+    </w:p>
+    <w:p>
+      <w:r>
+        <w:t xml:space="preserve">Data collected is stored locally on each ‘device’ that has been given access to the ‘Track Database’. Optionally the data can be stored on a Google Sheet workbook (to allow multiple ‘devices’ to access at the same time) and optionally in a </w:t>
+      </w:r>
+      <w:proofErr w:type="spellStart"/>
+      <w:r>
+        <w:t>github</w:t>
+      </w:r>
+      <w:proofErr w:type="spellEnd"/>
+      <w:r>
+        <w:t xml:space="preserve"> repository. Both Google Sheets access and </w:t>
+      </w:r>
+      <w:proofErr w:type="spellStart"/>
+      <w:r>
+        <w:t>github</w:t>
+      </w:r>
+      <w:proofErr w:type="spellEnd"/>
+      <w:r>
+        <w:t xml:space="preserve"> access should be configured accordingly to ensure the data is not exposed outside the organizational requirements. (</w:t>
+      </w:r>
+      <w:proofErr w:type="gramStart"/>
+      <w:r>
+        <w:t>i.e.</w:t>
+      </w:r>
+      <w:proofErr w:type="gramEnd"/>
+      <w:r>
+        <w:t xml:space="preserve"> DO NOT MAKE THE </w:t>
+      </w:r>
+      <w:proofErr w:type="spellStart"/>
+      <w:r>
+        <w:t>github</w:t>
+      </w:r>
+      <w:proofErr w:type="spellEnd"/>
+      <w:r>
+        <w:t xml:space="preserve"> repository public!!!)</w:t>
+      </w:r>
+      <w:r>
+        <w:t xml:space="preserve">. Encryption of the local and </w:t>
+      </w:r>
+      <w:proofErr w:type="spellStart"/>
+      <w:r>
+        <w:t>github</w:t>
+      </w:r>
+      <w:proofErr w:type="spellEnd"/>
+      <w:r>
+        <w:t xml:space="preserve"> data is currently on the list of things to do. The Google Sheet is purposely NOT encrypted in order to allow data processing within the Google environment but should have sufficient protections implicit in the google workflow.</w:t>
       </w:r>
     </w:p>
     <w:p>
@@ -137,7 +182,15 @@
         </w:numPr>
       </w:pPr>
       <w:r>
-        <w:t>Support easy data processing for reports etc…</w:t>
+        <w:t xml:space="preserve">Support easy data processing for reports </w:t>
+      </w:r>
+      <w:proofErr w:type="spellStart"/>
+      <w:r>
+        <w:t>etc</w:t>
+      </w:r>
+      <w:proofErr w:type="spellEnd"/>
+      <w:r>
+        <w:t>…</w:t>
       </w:r>
     </w:p>
     <w:p>
@@ -161,7 +214,15 @@
         </w:numPr>
       </w:pPr>
       <w:r>
-        <w:t>Able to operate without additional accounts/servers/fees etc… (depending on features needed)</w:t>
+        <w:t xml:space="preserve">Able to operate without additional accounts/servers/fees </w:t>
+      </w:r>
+      <w:proofErr w:type="spellStart"/>
+      <w:r>
+        <w:t>etc</w:t>
+      </w:r>
+      <w:proofErr w:type="spellEnd"/>
+      <w:r>
+        <w:t>… (depending on features needed)</w:t>
       </w:r>
     </w:p>
     <w:p>
@@ -239,7 +300,15 @@
         <w:t>The attendance tracker is not meant to be a fully featured, all singing, all dancing access tracker. Other options available seem to cost many $100s</w:t>
       </w:r>
       <w:r>
-        <w:t xml:space="preserve"> (even $1000s!!) and/or require provider accounts, server costs etc… It is not massively complex, does not inherently provide any data analysis</w:t>
+        <w:t xml:space="preserve"> (even $1000s!!) and/or require provider accounts, server costs </w:t>
+      </w:r>
+      <w:proofErr w:type="spellStart"/>
+      <w:r>
+        <w:t>etc</w:t>
+      </w:r>
+      <w:proofErr w:type="spellEnd"/>
+      <w:r>
+        <w:t>… It is not massively complex, does not inherently provide any data analysis</w:t>
       </w:r>
     </w:p>
     <w:p>
@@ -256,7 +325,17 @@
     </w:p>
     <w:p>
       <w:r>
-        <w:t>If you are planning on using a stand alone Raspberry Pi with touch screen LCD first follow the “Build an Attendance Tracker” section before continuing with the following software installation and configuration.</w:t>
+        <w:t xml:space="preserve">If you are planning on using a </w:t>
+      </w:r>
+      <w:proofErr w:type="spellStart"/>
+      <w:proofErr w:type="gramStart"/>
+      <w:r>
+        <w:t>stand alone</w:t>
+      </w:r>
+      <w:proofErr w:type="spellEnd"/>
+      <w:proofErr w:type="gramEnd"/>
+      <w:r>
+        <w:t xml:space="preserve"> Raspberry Pi with touch screen LCD first follow the “Build an Attendance Tracker” section before continuing with the following software installation and configuration.</w:t>
       </w:r>
     </w:p>
     <w:p>
@@ -279,6 +358,9 @@
       <w:r>
         <w:t>on a Raspberry Pi Zero W with an LCD touch screen and RFID card reader attached. This means that Attendance Tracker can actually be used on a Windows computer, but may not feel quite as integrated as when running on a Raspberry Pi system.</w:t>
       </w:r>
+      <w:r>
+        <w:t xml:space="preserve"> Work is also in progress to make Attendance tracker run on both Android tablets and iPads.</w:t>
+      </w:r>
     </w:p>
     <w:p>
       <w:pPr>
@@ -307,7 +389,15 @@
         <w:t xml:space="preserve">Windows </w:t>
       </w:r>
       <w:r>
-        <w:t>search type “cmd”. You should see the following appear…</w:t>
+        <w:t>search type “</w:t>
+      </w:r>
+      <w:proofErr w:type="spellStart"/>
+      <w:r>
+        <w:t>cmd</w:t>
+      </w:r>
+      <w:proofErr w:type="spellEnd"/>
+      <w:r>
+        <w:t>”. You should see the following appear…</w:t>
       </w:r>
     </w:p>
     <w:p>
@@ -504,13 +594,29 @@
     </w:p>
     <w:p>
       <w:r>
-        <w:t>Once Python has been installed it is necessary to add some additional software ‘packages’ that Python needs to be able to run Attendance Tracker. These packages are needed for things like graphics, serial port access, Google access etc…</w:t>
+        <w:t xml:space="preserve">Once Python has been installed it is necessary to add some additional software ‘packages’ that Python needs to be able to run Attendance Tracker. These packages are needed for things like graphics, serial port access, Google access </w:t>
+      </w:r>
+      <w:proofErr w:type="spellStart"/>
+      <w:r>
+        <w:t>etc</w:t>
+      </w:r>
+      <w:proofErr w:type="spellEnd"/>
+      <w:r>
+        <w:t>…</w:t>
       </w:r>
     </w:p>
     <w:p/>
     <w:p>
       <w:r>
-        <w:t>On Raspberry Pi systems open a terminal window (ToDo)</w:t>
+        <w:t>On Raspberry Pi systems open a terminal window (</w:t>
+      </w:r>
+      <w:proofErr w:type="spellStart"/>
+      <w:r>
+        <w:t>ToDo</w:t>
+      </w:r>
+      <w:proofErr w:type="spellEnd"/>
+      <w:r>
+        <w:t>)</w:t>
       </w:r>
     </w:p>
     <w:p>
@@ -528,15 +634,35 @@
     </w:p>
     <w:p>
       <w:r>
-        <w:t>“pip install pygame”</w:t>
+        <w:t>“</w:t>
+      </w:r>
+      <w:proofErr w:type="gramStart"/>
+      <w:r>
+        <w:t>pip</w:t>
+      </w:r>
+      <w:proofErr w:type="gramEnd"/>
+      <w:r>
+        <w:t xml:space="preserve"> install </w:t>
+      </w:r>
+      <w:proofErr w:type="spellStart"/>
+      <w:r>
+        <w:t>pygame</w:t>
+      </w:r>
+      <w:proofErr w:type="spellEnd"/>
+      <w:r>
+        <w:t>”</w:t>
       </w:r>
       <w:r>
         <w:br/>
-        <w:t>“pip install pyserial”</w:t>
-      </w:r>
-      <w:r>
-        <w:br/>
-        <w:t>“pip install ”</w:t>
+        <w:t xml:space="preserve">“pip install </w:t>
+      </w:r>
+      <w:proofErr w:type="spellStart"/>
+      <w:r>
+        <w:t>pyserial</w:t>
+      </w:r>
+      <w:proofErr w:type="spellEnd"/>
+      <w:r>
+        <w:t>”</w:t>
       </w:r>
     </w:p>
     <w:p>
@@ -572,26 +698,69 @@
     </w:p>
     <w:p>
       <w:r>
-        <w:t xml:space="preserve">To create a project go to </w:t>
+        <w:t xml:space="preserve">To create a </w:t>
+      </w:r>
+      <w:proofErr w:type="gramStart"/>
+      <w:r>
+        <w:t>project</w:t>
+      </w:r>
+      <w:proofErr w:type="gramEnd"/>
+      <w:r>
+        <w:t xml:space="preserve"> go to </w:t>
       </w:r>
       <w:hyperlink r:id="rId9" w:history="1">
         <w:r>
           <w:rPr>
             <w:rStyle w:val="Hyperlink"/>
           </w:rPr>
-          <w:t>https://console.cloud.google.com/projectselector2/</w:t>
+          <w:t>https://console.cloud.google.co</w:t>
+        </w:r>
+        <w:r>
+          <w:rPr>
+            <w:rStyle w:val="Hyperlink"/>
+          </w:rPr>
+          <w:t>m</w:t>
+        </w:r>
+        <w:r>
+          <w:rPr>
+            <w:rStyle w:val="Hyperlink"/>
+          </w:rPr>
+          <w:t>/pr</w:t>
+        </w:r>
+        <w:r>
+          <w:rPr>
+            <w:rStyle w:val="Hyperlink"/>
+          </w:rPr>
+          <w:t>o</w:t>
+        </w:r>
+        <w:r>
+          <w:rPr>
+            <w:rStyle w:val="Hyperlink"/>
+          </w:rPr>
+          <w:t>jectselector2/</w:t>
         </w:r>
       </w:hyperlink>
       <w:r>
-        <w:t>. I have not worked out how to get here by navigation from the mail account !!!</w:t>
-      </w:r>
+        <w:t xml:space="preserve">. I have not worked out how to get here by navigation from the mail </w:t>
+      </w:r>
+      <w:proofErr w:type="gramStart"/>
+      <w:r>
+        <w:t>account !!!</w:t>
+      </w:r>
+      <w:proofErr w:type="gramEnd"/>
     </w:p>
     <w:p>
       <w:r>
         <w:t>Click “Create Project”</w:t>
       </w:r>
       <w:r>
-        <w:t xml:space="preserve"> (Useful video for those interested… </w:t>
+        <w:t xml:space="preserve"> (Useful video for those interested…</w:t>
+      </w:r>
+      <w:r>
+        <w:t>)</w:t>
+      </w:r>
+      <w:r>
+        <w:t xml:space="preserve"> </w:t>
       </w:r>
       <w:hyperlink r:id="rId10" w:history="1">
         <w:r>
@@ -620,25 +789,602 @@
     </w:p>
     <w:p>
       <w:r>
-        <w:t xml:space="preserve">Next go to </w:t>
-      </w:r>
-      <w:hyperlink r:id="rId11" w:history="1">
+        <w:t>Next you should see a “welcome’ screen and indicate “You’re working in Attendance Tracker”.</w:t>
+      </w:r>
+    </w:p>
+    <w:p>
+      <w:r>
+        <w:lastRenderedPageBreak/>
+        <w:drawing>
+          <wp:inline distT="0" distB="0" distL="0" distR="0" wp14:anchorId="4EBEFF3F" wp14:editId="0516E16E">
+            <wp:extent cx="4281854" cy="2024731"/>
+            <wp:effectExtent l="0" t="0" r="4445" b="0"/>
+            <wp:docPr id="19" name="Picture 19"/>
+            <wp:cNvGraphicFramePr>
+              <a:graphicFrameLocks xmlns:a="http://schemas.openxmlformats.org/drawingml/2006/main" noChangeAspect="1"/>
+            </wp:cNvGraphicFramePr>
+            <a:graphic xmlns:a="http://schemas.openxmlformats.org/drawingml/2006/main">
+              <a:graphicData uri="http://schemas.openxmlformats.org/drawingml/2006/picture">
+                <pic:pic xmlns:pic="http://schemas.openxmlformats.org/drawingml/2006/picture">
+                  <pic:nvPicPr>
+                    <pic:cNvPr id="1" name=""/>
+                    <pic:cNvPicPr/>
+                  </pic:nvPicPr>
+                  <pic:blipFill>
+                    <a:blip r:embed="rId11"/>
+                    <a:stretch>
+                      <a:fillRect/>
+                    </a:stretch>
+                  </pic:blipFill>
+                  <pic:spPr>
+                    <a:xfrm>
+                      <a:off x="0" y="0"/>
+                      <a:ext cx="4295351" cy="2031113"/>
+                    </a:xfrm>
+                    <a:prstGeom prst="rect">
+                      <a:avLst/>
+                    </a:prstGeom>
+                  </pic:spPr>
+                </pic:pic>
+              </a:graphicData>
+            </a:graphic>
+          </wp:inline>
+        </w:drawing>
+      </w:r>
+    </w:p>
+    <w:p>
+      <w:r>
+        <w:t xml:space="preserve">If not, try clicking on whatever is highlighted in blue after “You’re working in </w:t>
+      </w:r>
+      <w:proofErr w:type="gramStart"/>
+      <w:r>
+        <w:t>“ and</w:t>
+      </w:r>
+      <w:proofErr w:type="gramEnd"/>
+      <w:r>
+        <w:t xml:space="preserve"> a list of projects should appear. Click on “Attendance Tracker” to make it the active project.</w:t>
+      </w:r>
+    </w:p>
+    <w:p/>
+    <w:p>
+      <w:r>
+        <w:t xml:space="preserve">If all that fails then </w:t>
+      </w:r>
+      <w:r>
+        <w:t xml:space="preserve">go to </w:t>
+      </w:r>
+      <w:hyperlink r:id="rId12" w:history="1">
         <w:r>
           <w:rPr>
             <w:rStyle w:val="Hyperlink"/>
           </w:rPr>
-          <w:t>https://console.cloud.google.com/apis/library/sheets.googleapis.com</w:t>
+          <w:t>https://console.cloud.google.com/apis/lib</w:t>
+        </w:r>
+        <w:r>
+          <w:rPr>
+            <w:rStyle w:val="Hyperlink"/>
+          </w:rPr>
+          <w:t>r</w:t>
+        </w:r>
+        <w:r>
+          <w:rPr>
+            <w:rStyle w:val="Hyperlink"/>
+          </w:rPr>
+          <w:t>a</w:t>
+        </w:r>
+        <w:r>
+          <w:rPr>
+            <w:rStyle w:val="Hyperlink"/>
+          </w:rPr>
+          <w:t>ry/sheets.googleapis.com</w:t>
         </w:r>
       </w:hyperlink>
       <w:r>
-        <w:t xml:space="preserve"> then click “Enable”. Again, I have no clue how to get here through navigation !!! The next time you go to this link “Enable </w:t>
-      </w:r>
-      <w:r>
+        <w:t>, click on the active project selector in the top left and select “Attendance Tracker”.</w:t>
+      </w:r>
+    </w:p>
+    <w:p>
+      <w:pPr>
+        <w:jc w:val="center"/>
+      </w:pPr>
+      <w:r>
+        <w:rPr>
+          <w:noProof/>
+        </w:rPr>
+        <w:drawing>
+          <wp:inline distT="0" distB="0" distL="0" distR="0" wp14:anchorId="1319CEC7" wp14:editId="65EA093C">
+            <wp:extent cx="3596054" cy="1678364"/>
+            <wp:effectExtent l="0" t="0" r="4445" b="0"/>
+            <wp:docPr id="24" name="Picture 24"/>
+            <wp:cNvGraphicFramePr>
+              <a:graphicFrameLocks xmlns:a="http://schemas.openxmlformats.org/drawingml/2006/main" noChangeAspect="1"/>
+            </wp:cNvGraphicFramePr>
+            <a:graphic xmlns:a="http://schemas.openxmlformats.org/drawingml/2006/main">
+              <a:graphicData uri="http://schemas.openxmlformats.org/drawingml/2006/picture">
+                <pic:pic xmlns:pic="http://schemas.openxmlformats.org/drawingml/2006/picture">
+                  <pic:nvPicPr>
+                    <pic:cNvPr id="0" name="Picture 2"/>
+                    <pic:cNvPicPr>
+                      <a:picLocks noChangeAspect="1" noChangeArrowheads="1"/>
+                    </pic:cNvPicPr>
+                  </pic:nvPicPr>
+                  <pic:blipFill>
+                    <a:blip r:embed="rId13" cstate="print">
+                      <a:extLst>
+                        <a:ext uri="{28A0092B-C50C-407E-A947-70E740481C1C}">
+                          <a14:useLocalDpi xmlns:a14="http://schemas.microsoft.com/office/drawing/2010/main" val="0"/>
+                        </a:ext>
+                      </a:extLst>
+                    </a:blip>
+                    <a:srcRect/>
+                    <a:stretch>
+                      <a:fillRect/>
+                    </a:stretch>
+                  </pic:blipFill>
+                  <pic:spPr bwMode="auto">
+                    <a:xfrm>
+                      <a:off x="0" y="0"/>
+                      <a:ext cx="3601694" cy="1680996"/>
+                    </a:xfrm>
+                    <a:prstGeom prst="rect">
+                      <a:avLst/>
+                    </a:prstGeom>
+                    <a:noFill/>
+                    <a:ln>
+                      <a:noFill/>
+                    </a:ln>
+                  </pic:spPr>
+                </pic:pic>
+              </a:graphicData>
+            </a:graphic>
+          </wp:inline>
+        </w:drawing>
+      </w:r>
+    </w:p>
+    <w:p>
+      <w:r>
+        <w:t>T</w:t>
+      </w:r>
+      <w:r>
+        <w:t xml:space="preserve">hen click “Enable”. Again, I have no clue how to get here through </w:t>
+      </w:r>
+      <w:proofErr w:type="gramStart"/>
+      <w:r>
+        <w:t>navigation !!!</w:t>
+      </w:r>
+      <w:proofErr w:type="gramEnd"/>
+      <w:r>
+        <w:t xml:space="preserve"> The next time you go to this link “Enable should have changed to “Manage”, indicating that the Sheets API access has been activated. Remember this link. It is VERY useful</w:t>
+      </w:r>
+      <w:r>
+        <w:t xml:space="preserve"> since navigation is so fundamentally broken in my mind!!</w:t>
+      </w:r>
+    </w:p>
+    <w:p>
+      <w:pPr>
+        <w:jc w:val="center"/>
+      </w:pPr>
+      <w:r>
+        <w:drawing>
+          <wp:inline distT="0" distB="0" distL="0" distR="0" wp14:anchorId="48AAD7FF" wp14:editId="26DE681F">
+            <wp:extent cx="3006969" cy="1711981"/>
+            <wp:effectExtent l="0" t="0" r="3175" b="2540"/>
+            <wp:docPr id="23" name="Picture 23"/>
+            <wp:cNvGraphicFramePr>
+              <a:graphicFrameLocks xmlns:a="http://schemas.openxmlformats.org/drawingml/2006/main" noChangeAspect="1"/>
+            </wp:cNvGraphicFramePr>
+            <a:graphic xmlns:a="http://schemas.openxmlformats.org/drawingml/2006/main">
+              <a:graphicData uri="http://schemas.openxmlformats.org/drawingml/2006/picture">
+                <pic:pic xmlns:pic="http://schemas.openxmlformats.org/drawingml/2006/picture">
+                  <pic:nvPicPr>
+                    <pic:cNvPr id="1" name=""/>
+                    <pic:cNvPicPr/>
+                  </pic:nvPicPr>
+                  <pic:blipFill>
+                    <a:blip r:embed="rId14"/>
+                    <a:stretch>
+                      <a:fillRect/>
+                    </a:stretch>
+                  </pic:blipFill>
+                  <pic:spPr>
+                    <a:xfrm>
+                      <a:off x="0" y="0"/>
+                      <a:ext cx="3031436" cy="1725911"/>
+                    </a:xfrm>
+                    <a:prstGeom prst="rect">
+                      <a:avLst/>
+                    </a:prstGeom>
+                  </pic:spPr>
+                </pic:pic>
+              </a:graphicData>
+            </a:graphic>
+          </wp:inline>
+        </w:drawing>
+      </w:r>
+    </w:p>
+    <w:p>
+      <w:r>
+        <w:t>Next click the navigator icon and select “APIs &amp; Services -&gt; Enabled APIs &amp; services”.</w:t>
+      </w:r>
+    </w:p>
+    <w:p>
+      <w:pPr>
+        <w:jc w:val="center"/>
+      </w:pPr>
+      <w:r>
+        <w:rPr>
+          <w:noProof/>
+        </w:rPr>
         <w:lastRenderedPageBreak/>
-        <w:t>should have changed to “Manage”, indicating that the Sheets API access has been activated. Remember this link. It is VERY useful</w:t>
-      </w:r>
-      <w:r>
-        <w:t xml:space="preserve"> since navigation is so fundamentally broken in my mind!!</w:t>
+        <w:drawing>
+          <wp:inline distT="0" distB="0" distL="0" distR="0" wp14:anchorId="211153F6" wp14:editId="123FF41F">
+            <wp:extent cx="3508642" cy="1178169"/>
+            <wp:effectExtent l="0" t="0" r="0" b="3175"/>
+            <wp:docPr id="26" name="Picture 26"/>
+            <wp:cNvGraphicFramePr>
+              <a:graphicFrameLocks xmlns:a="http://schemas.openxmlformats.org/drawingml/2006/main" noChangeAspect="1"/>
+            </wp:cNvGraphicFramePr>
+            <a:graphic xmlns:a="http://schemas.openxmlformats.org/drawingml/2006/main">
+              <a:graphicData uri="http://schemas.openxmlformats.org/drawingml/2006/picture">
+                <pic:pic xmlns:pic="http://schemas.openxmlformats.org/drawingml/2006/picture">
+                  <pic:nvPicPr>
+                    <pic:cNvPr id="0" name="Picture 3"/>
+                    <pic:cNvPicPr>
+                      <a:picLocks noChangeAspect="1" noChangeArrowheads="1"/>
+                    </pic:cNvPicPr>
+                  </pic:nvPicPr>
+                  <pic:blipFill>
+                    <a:blip r:embed="rId15">
+                      <a:extLst>
+                        <a:ext uri="{28A0092B-C50C-407E-A947-70E740481C1C}">
+                          <a14:useLocalDpi xmlns:a14="http://schemas.microsoft.com/office/drawing/2010/main" val="0"/>
+                        </a:ext>
+                      </a:extLst>
+                    </a:blip>
+                    <a:srcRect/>
+                    <a:stretch>
+                      <a:fillRect/>
+                    </a:stretch>
+                  </pic:blipFill>
+                  <pic:spPr bwMode="auto">
+                    <a:xfrm>
+                      <a:off x="0" y="0"/>
+                      <a:ext cx="3519502" cy="1181816"/>
+                    </a:xfrm>
+                    <a:prstGeom prst="rect">
+                      <a:avLst/>
+                    </a:prstGeom>
+                    <a:noFill/>
+                    <a:ln>
+                      <a:noFill/>
+                    </a:ln>
+                  </pic:spPr>
+                </pic:pic>
+              </a:graphicData>
+            </a:graphic>
+          </wp:inline>
+        </w:drawing>
+      </w:r>
+    </w:p>
+    <w:p>
+      <w:pPr>
+        <w:jc w:val="center"/>
+      </w:pPr>
+      <w:r>
+        <w:t>Then</w:t>
+      </w:r>
+    </w:p>
+    <w:p>
+      <w:pPr>
+        <w:jc w:val="center"/>
+      </w:pPr>
+      <w:r>
+        <w:rPr>
+          <w:noProof/>
+        </w:rPr>
+        <w:drawing>
+          <wp:inline distT="0" distB="0" distL="0" distR="0" wp14:anchorId="63B1A9CF" wp14:editId="132665DC">
+            <wp:extent cx="4250493" cy="6462346"/>
+            <wp:effectExtent l="0" t="0" r="0" b="0"/>
+            <wp:docPr id="27" name="Picture 27"/>
+            <wp:cNvGraphicFramePr>
+              <a:graphicFrameLocks xmlns:a="http://schemas.openxmlformats.org/drawingml/2006/main" noChangeAspect="1"/>
+            </wp:cNvGraphicFramePr>
+            <a:graphic xmlns:a="http://schemas.openxmlformats.org/drawingml/2006/main">
+              <a:graphicData uri="http://schemas.openxmlformats.org/drawingml/2006/picture">
+                <pic:pic xmlns:pic="http://schemas.openxmlformats.org/drawingml/2006/picture">
+                  <pic:nvPicPr>
+                    <pic:cNvPr id="0" name="Picture 4"/>
+                    <pic:cNvPicPr>
+                      <a:picLocks noChangeAspect="1" noChangeArrowheads="1"/>
+                    </pic:cNvPicPr>
+                  </pic:nvPicPr>
+                  <pic:blipFill>
+                    <a:blip r:embed="rId16">
+                      <a:extLst>
+                        <a:ext uri="{28A0092B-C50C-407E-A947-70E740481C1C}">
+                          <a14:useLocalDpi xmlns:a14="http://schemas.microsoft.com/office/drawing/2010/main" val="0"/>
+                        </a:ext>
+                      </a:extLst>
+                    </a:blip>
+                    <a:srcRect/>
+                    <a:stretch>
+                      <a:fillRect/>
+                    </a:stretch>
+                  </pic:blipFill>
+                  <pic:spPr bwMode="auto">
+                    <a:xfrm>
+                      <a:off x="0" y="0"/>
+                      <a:ext cx="4257091" cy="6472377"/>
+                    </a:xfrm>
+                    <a:prstGeom prst="rect">
+                      <a:avLst/>
+                    </a:prstGeom>
+                    <a:noFill/>
+                    <a:ln>
+                      <a:noFill/>
+                    </a:ln>
+                  </pic:spPr>
+                </pic:pic>
+              </a:graphicData>
+            </a:graphic>
+          </wp:inline>
+        </w:drawing>
+      </w:r>
+    </w:p>
+    <w:p>
+      <w:r>
+        <w:lastRenderedPageBreak/>
+        <w:t>Next, click “Enabled APIs and services”.</w:t>
+      </w:r>
+    </w:p>
+    <w:p>
+      <w:pPr>
+        <w:jc w:val="center"/>
+      </w:pPr>
+      <w:r>
+        <w:rPr>
+          <w:noProof/>
+        </w:rPr>
+        <w:drawing>
+          <wp:inline distT="0" distB="0" distL="0" distR="0" wp14:anchorId="32A01607" wp14:editId="1069BEA0">
+            <wp:extent cx="3701562" cy="1371154"/>
+            <wp:effectExtent l="0" t="0" r="0" b="635"/>
+            <wp:docPr id="28" name="Picture 28"/>
+            <wp:cNvGraphicFramePr>
+              <a:graphicFrameLocks xmlns:a="http://schemas.openxmlformats.org/drawingml/2006/main" noChangeAspect="1"/>
+            </wp:cNvGraphicFramePr>
+            <a:graphic xmlns:a="http://schemas.openxmlformats.org/drawingml/2006/main">
+              <a:graphicData uri="http://schemas.openxmlformats.org/drawingml/2006/picture">
+                <pic:pic xmlns:pic="http://schemas.openxmlformats.org/drawingml/2006/picture">
+                  <pic:nvPicPr>
+                    <pic:cNvPr id="0" name="Picture 5"/>
+                    <pic:cNvPicPr>
+                      <a:picLocks noChangeAspect="1" noChangeArrowheads="1"/>
+                    </pic:cNvPicPr>
+                  </pic:nvPicPr>
+                  <pic:blipFill>
+                    <a:blip r:embed="rId17" cstate="print">
+                      <a:extLst>
+                        <a:ext uri="{28A0092B-C50C-407E-A947-70E740481C1C}">
+                          <a14:useLocalDpi xmlns:a14="http://schemas.microsoft.com/office/drawing/2010/main" val="0"/>
+                        </a:ext>
+                      </a:extLst>
+                    </a:blip>
+                    <a:srcRect/>
+                    <a:stretch>
+                      <a:fillRect/>
+                    </a:stretch>
+                  </pic:blipFill>
+                  <pic:spPr bwMode="auto">
+                    <a:xfrm>
+                      <a:off x="0" y="0"/>
+                      <a:ext cx="3711738" cy="1374924"/>
+                    </a:xfrm>
+                    <a:prstGeom prst="rect">
+                      <a:avLst/>
+                    </a:prstGeom>
+                    <a:noFill/>
+                    <a:ln>
+                      <a:noFill/>
+                    </a:ln>
+                  </pic:spPr>
+                </pic:pic>
+              </a:graphicData>
+            </a:graphic>
+          </wp:inline>
+        </w:drawing>
+      </w:r>
+    </w:p>
+    <w:p>
+      <w:r>
+        <w:t>Type “Google sheets” in the search box and hit ‘Enter’, then click on the result.</w:t>
+      </w:r>
+    </w:p>
+    <w:p>
+      <w:pPr>
+        <w:jc w:val="center"/>
+      </w:pPr>
+      <w:r>
+        <w:rPr>
+          <w:noProof/>
+        </w:rPr>
+        <w:drawing>
+          <wp:inline distT="0" distB="0" distL="0" distR="0" wp14:anchorId="36515DDE" wp14:editId="06D605C2">
+            <wp:extent cx="4097215" cy="1456778"/>
+            <wp:effectExtent l="0" t="0" r="0" b="0"/>
+            <wp:docPr id="29" name="Picture 29"/>
+            <wp:cNvGraphicFramePr>
+              <a:graphicFrameLocks xmlns:a="http://schemas.openxmlformats.org/drawingml/2006/main" noChangeAspect="1"/>
+            </wp:cNvGraphicFramePr>
+            <a:graphic xmlns:a="http://schemas.openxmlformats.org/drawingml/2006/main">
+              <a:graphicData uri="http://schemas.openxmlformats.org/drawingml/2006/picture">
+                <pic:pic xmlns:pic="http://schemas.openxmlformats.org/drawingml/2006/picture">
+                  <pic:nvPicPr>
+                    <pic:cNvPr id="0" name="Picture 6"/>
+                    <pic:cNvPicPr>
+                      <a:picLocks noChangeAspect="1" noChangeArrowheads="1"/>
+                    </pic:cNvPicPr>
+                  </pic:nvPicPr>
+                  <pic:blipFill>
+                    <a:blip r:embed="rId18" cstate="print">
+                      <a:extLst>
+                        <a:ext uri="{28A0092B-C50C-407E-A947-70E740481C1C}">
+                          <a14:useLocalDpi xmlns:a14="http://schemas.microsoft.com/office/drawing/2010/main" val="0"/>
+                        </a:ext>
+                      </a:extLst>
+                    </a:blip>
+                    <a:srcRect/>
+                    <a:stretch>
+                      <a:fillRect/>
+                    </a:stretch>
+                  </pic:blipFill>
+                  <pic:spPr bwMode="auto">
+                    <a:xfrm>
+                      <a:off x="0" y="0"/>
+                      <a:ext cx="4107397" cy="1460398"/>
+                    </a:xfrm>
+                    <a:prstGeom prst="rect">
+                      <a:avLst/>
+                    </a:prstGeom>
+                    <a:noFill/>
+                    <a:ln>
+                      <a:noFill/>
+                    </a:ln>
+                  </pic:spPr>
+                </pic:pic>
+              </a:graphicData>
+            </a:graphic>
+          </wp:inline>
+        </w:drawing>
+      </w:r>
+    </w:p>
+    <w:p>
+      <w:r>
+        <w:t>Then click ‘Enable’.</w:t>
+      </w:r>
+    </w:p>
+    <w:p>
+      <w:pPr>
+        <w:jc w:val="center"/>
+      </w:pPr>
+      <w:r>
+        <w:rPr>
+          <w:noProof/>
+        </w:rPr>
+        <w:drawing>
+          <wp:inline distT="0" distB="0" distL="0" distR="0" wp14:anchorId="30C6257A" wp14:editId="7EA326AB">
+            <wp:extent cx="2263023" cy="1186961"/>
+            <wp:effectExtent l="0" t="0" r="4445" b="0"/>
+            <wp:docPr id="30" name="Picture 30"/>
+            <wp:cNvGraphicFramePr>
+              <a:graphicFrameLocks xmlns:a="http://schemas.openxmlformats.org/drawingml/2006/main" noChangeAspect="1"/>
+            </wp:cNvGraphicFramePr>
+            <a:graphic xmlns:a="http://schemas.openxmlformats.org/drawingml/2006/main">
+              <a:graphicData uri="http://schemas.openxmlformats.org/drawingml/2006/picture">
+                <pic:pic xmlns:pic="http://schemas.openxmlformats.org/drawingml/2006/picture">
+                  <pic:nvPicPr>
+                    <pic:cNvPr id="0" name="Picture 7"/>
+                    <pic:cNvPicPr>
+                      <a:picLocks noChangeAspect="1" noChangeArrowheads="1"/>
+                    </pic:cNvPicPr>
+                  </pic:nvPicPr>
+                  <pic:blipFill>
+                    <a:blip r:embed="rId19" cstate="print">
+                      <a:extLst>
+                        <a:ext uri="{28A0092B-C50C-407E-A947-70E740481C1C}">
+                          <a14:useLocalDpi xmlns:a14="http://schemas.microsoft.com/office/drawing/2010/main" val="0"/>
+                        </a:ext>
+                      </a:extLst>
+                    </a:blip>
+                    <a:srcRect/>
+                    <a:stretch>
+                      <a:fillRect/>
+                    </a:stretch>
+                  </pic:blipFill>
+                  <pic:spPr bwMode="auto">
+                    <a:xfrm>
+                      <a:off x="0" y="0"/>
+                      <a:ext cx="2276500" cy="1194030"/>
+                    </a:xfrm>
+                    <a:prstGeom prst="rect">
+                      <a:avLst/>
+                    </a:prstGeom>
+                    <a:noFill/>
+                    <a:ln>
+                      <a:noFill/>
+                    </a:ln>
+                  </pic:spPr>
+                </pic:pic>
+              </a:graphicData>
+            </a:graphic>
+          </wp:inline>
+        </w:drawing>
+      </w:r>
+    </w:p>
+    <w:p>
+      <w:r>
+        <w:t>You should then see a page similar to below.</w:t>
+      </w:r>
+    </w:p>
+    <w:p>
+      <w:r>
+        <w:rPr>
+          <w:noProof/>
+        </w:rPr>
+        <w:drawing>
+          <wp:inline distT="0" distB="0" distL="0" distR="0" wp14:anchorId="56247610" wp14:editId="33127AB5">
+            <wp:extent cx="5943600" cy="1679575"/>
+            <wp:effectExtent l="0" t="0" r="0" b="0"/>
+            <wp:docPr id="33" name="Picture 33"/>
+            <wp:cNvGraphicFramePr>
+              <a:graphicFrameLocks xmlns:a="http://schemas.openxmlformats.org/drawingml/2006/main" noChangeAspect="1"/>
+            </wp:cNvGraphicFramePr>
+            <a:graphic xmlns:a="http://schemas.openxmlformats.org/drawingml/2006/main">
+              <a:graphicData uri="http://schemas.openxmlformats.org/drawingml/2006/picture">
+                <pic:pic xmlns:pic="http://schemas.openxmlformats.org/drawingml/2006/picture">
+                  <pic:nvPicPr>
+                    <pic:cNvPr id="0" name="Picture 8"/>
+                    <pic:cNvPicPr>
+                      <a:picLocks noChangeAspect="1" noChangeArrowheads="1"/>
+                    </pic:cNvPicPr>
+                  </pic:nvPicPr>
+                  <pic:blipFill>
+                    <a:blip r:embed="rId20" cstate="print">
+                      <a:extLst>
+                        <a:ext uri="{28A0092B-C50C-407E-A947-70E740481C1C}">
+                          <a14:useLocalDpi xmlns:a14="http://schemas.microsoft.com/office/drawing/2010/main" val="0"/>
+                        </a:ext>
+                      </a:extLst>
+                    </a:blip>
+                    <a:srcRect/>
+                    <a:stretch>
+                      <a:fillRect/>
+                    </a:stretch>
+                  </pic:blipFill>
+                  <pic:spPr bwMode="auto">
+                    <a:xfrm>
+                      <a:off x="0" y="0"/>
+                      <a:ext cx="5943600" cy="1679575"/>
+                    </a:xfrm>
+                    <a:prstGeom prst="rect">
+                      <a:avLst/>
+                    </a:prstGeom>
+                    <a:noFill/>
+                    <a:ln>
+                      <a:noFill/>
+                    </a:ln>
+                  </pic:spPr>
+                </pic:pic>
+              </a:graphicData>
+            </a:graphic>
+          </wp:inline>
+        </w:drawing>
+      </w:r>
+    </w:p>
+    <w:p>
+      <w:r>
+        <w:t>If you need to get back to this page at any time you should be able to navigate through the ‘Enable APIs &amp; services’ flow above or use some of the links I provided above, remembering that “Enable” will have changed to “Manage”.</w:t>
       </w:r>
     </w:p>
     <w:p>
@@ -648,7 +1394,17 @@
     </w:p>
     <w:p>
       <w:r>
-        <w:t>Go to the link above, then click on “Create credentials” near the top right of the window.</w:t>
+        <w:lastRenderedPageBreak/>
+        <w:t xml:space="preserve">On </w:t>
+      </w:r>
+      <w:r>
+        <w:t xml:space="preserve">the </w:t>
+      </w:r>
+      <w:r>
+        <w:t xml:space="preserve">page shown </w:t>
+      </w:r>
+      <w:r>
+        <w:t>above, then click on “Create credentials” near the top right of the window.</w:t>
       </w:r>
     </w:p>
     <w:p>
@@ -677,7 +1433,7 @@
                     <pic:cNvPicPr/>
                   </pic:nvPicPr>
                   <pic:blipFill>
-                    <a:blip r:embed="rId12"/>
+                    <a:blip r:embed="rId21"/>
                     <a:stretch>
                       <a:fillRect/>
                     </a:stretch>
@@ -726,7 +1482,7 @@
                     </pic:cNvPicPr>
                   </pic:nvPicPr>
                   <pic:blipFill>
-                    <a:blip r:embed="rId13" cstate="print">
+                    <a:blip r:embed="rId22" cstate="print">
                       <a:extLst>
                         <a:ext uri="{28A0092B-C50C-407E-A947-70E740481C1C}">
                           <a14:useLocalDpi xmlns:a14="http://schemas.microsoft.com/office/drawing/2010/main" val="0"/>
@@ -760,7 +1516,15 @@
     </w:p>
     <w:p>
       <w:r>
-        <w:t>On the next screen in the “Select role” dropdown type “editor” then select the Editor entry from the drop down list” then click “continue” then finally “Done”.</w:t>
+        <w:t xml:space="preserve">On the next screen in the “Select role” dropdown type “editor” then select the Editor entry from the </w:t>
+      </w:r>
+      <w:proofErr w:type="gramStart"/>
+      <w:r>
+        <w:t>drop down</w:t>
+      </w:r>
+      <w:proofErr w:type="gramEnd"/>
+      <w:r>
+        <w:t xml:space="preserve"> list” then click “continue” then finally “Done”.</w:t>
       </w:r>
     </w:p>
     <w:p>
@@ -792,7 +1556,7 @@
                     </pic:cNvPicPr>
                   </pic:nvPicPr>
                   <pic:blipFill>
-                    <a:blip r:embed="rId14" cstate="print">
+                    <a:blip r:embed="rId23" cstate="print">
                       <a:extLst>
                         <a:ext uri="{28A0092B-C50C-407E-A947-70E740481C1C}">
                           <a14:useLocalDpi xmlns:a14="http://schemas.microsoft.com/office/drawing/2010/main" val="0"/>
@@ -852,7 +1616,7 @@
                     </pic:cNvPicPr>
                   </pic:nvPicPr>
                   <pic:blipFill>
-                    <a:blip r:embed="rId15" cstate="print">
+                    <a:blip r:embed="rId24" cstate="print">
                       <a:extLst>
                         <a:ext uri="{28A0092B-C50C-407E-A947-70E740481C1C}">
                           <a14:useLocalDpi xmlns:a14="http://schemas.microsoft.com/office/drawing/2010/main" val="0"/>
@@ -910,7 +1674,7 @@
                     </pic:cNvPicPr>
                   </pic:nvPicPr>
                   <pic:blipFill>
-                    <a:blip r:embed="rId16" cstate="print">
+                    <a:blip r:embed="rId25" cstate="print">
                       <a:extLst>
                         <a:ext uri="{28A0092B-C50C-407E-A947-70E740481C1C}">
                           <a14:useLocalDpi xmlns:a14="http://schemas.microsoft.com/office/drawing/2010/main" val="0"/>
@@ -969,7 +1733,7 @@
                     <pic:cNvPicPr/>
                   </pic:nvPicPr>
                   <pic:blipFill>
-                    <a:blip r:embed="rId17"/>
+                    <a:blip r:embed="rId26"/>
                     <a:stretch>
                       <a:fillRect/>
                     </a:stretch>
@@ -1003,12 +1767,25 @@
         <w:t>Attendance</w:t>
       </w:r>
       <w:r>
-        <w:t xml:space="preserve"> Tracker Python program location. Finally rename the file as “Credentials.json”.</w:t>
-      </w:r>
-    </w:p>
-    <w:p>
-      <w:r>
-        <w:t>NOTE : KEEP THIS FILE SAFE. DO NOT DISTRIBUTE IT TO ANYONE. THIS FILE CONTAINS THE KEYS TO ACCESS THE GOOGLE PROJECT WE JUST CREATED.</w:t>
+        <w:t xml:space="preserve"> Tracker Python program location. Finally rename the file as “</w:t>
+      </w:r>
+      <w:proofErr w:type="spellStart"/>
+      <w:r>
+        <w:t>Credentials.json</w:t>
+      </w:r>
+      <w:proofErr w:type="spellEnd"/>
+      <w:r>
+        <w:t>”.</w:t>
+      </w:r>
+    </w:p>
+    <w:p>
+      <w:proofErr w:type="gramStart"/>
+      <w:r>
+        <w:t>NOTE :</w:t>
+      </w:r>
+      <w:proofErr w:type="gramEnd"/>
+      <w:r>
+        <w:t xml:space="preserve"> KEEP THIS FILE SAFE. DO NOT DISTRIBUTE IT TO ANYONE. THIS FILE CONTAINS THE KEYS TO ACCESS THE GOOGLE PROJECT WE JUST CREATED.</w:t>
       </w:r>
     </w:p>
     <w:p>
@@ -1017,9 +1794,9 @@
           <w:noProof/>
         </w:rPr>
         <w:drawing>
-          <wp:inline distT="0" distB="0" distL="0" distR="0" wp14:anchorId="3DC32205" wp14:editId="5A3E9EC9">
-            <wp:extent cx="4007005" cy="957843"/>
-            <wp:effectExtent l="0" t="0" r="0" b="0"/>
+          <wp:inline distT="0" distB="0" distL="0" distR="0" wp14:anchorId="3DC32205" wp14:editId="6C7AF0CA">
+            <wp:extent cx="5486400" cy="1311481"/>
+            <wp:effectExtent l="0" t="0" r="0" b="3175"/>
             <wp:docPr id="11" name="Picture 11"/>
             <wp:cNvGraphicFramePr>
               <a:graphicFrameLocks xmlns:a="http://schemas.openxmlformats.org/drawingml/2006/main" noChangeAspect="1"/>
@@ -1034,7 +1811,7 @@
                     </pic:cNvPicPr>
                   </pic:nvPicPr>
                   <pic:blipFill>
-                    <a:blip r:embed="rId18" cstate="print">
+                    <a:blip r:embed="rId27" cstate="print">
                       <a:extLst>
                         <a:ext uri="{28A0092B-C50C-407E-A947-70E740481C1C}">
                           <a14:useLocalDpi xmlns:a14="http://schemas.microsoft.com/office/drawing/2010/main" val="0"/>
@@ -1049,7 +1826,7 @@
                   <pic:spPr bwMode="auto">
                     <a:xfrm>
                       <a:off x="0" y="0"/>
-                      <a:ext cx="4039615" cy="965638"/>
+                      <a:ext cx="5553863" cy="1327608"/>
                     </a:xfrm>
                     <a:prstGeom prst="rect">
                       <a:avLst/>
@@ -1067,6 +1844,11 @@
       </w:r>
     </w:p>
     <w:p>
+      <w:r>
+        <w:t>Now we need to link the Google Sheet Workbook with the Google Attendance Tracker service account.</w:t>
+      </w:r>
+    </w:p>
+    <w:p>
       <w:pPr>
         <w:pStyle w:val="Heading4"/>
       </w:pPr>
@@ -1076,166 +1858,565 @@
     </w:p>
     <w:p>
       <w:r>
-        <w:t>Once you have a Google account activated that you want to use for your tracking database create a Google Sheet called “</w:t>
-      </w:r>
+        <w:t xml:space="preserve">So, now we need to create a workbook </w:t>
+      </w:r>
+      <w:r>
+        <w:t>called “</w:t>
+      </w:r>
+      <w:proofErr w:type="spellStart"/>
       <w:r>
         <w:t>Attendance</w:t>
       </w:r>
       <w:r>
         <w:t>Tracker</w:t>
       </w:r>
-      <w:r>
-        <w:t>”. In this workbook name the first sheet “Members” and add a second sheet and name it “MasterActivity”</w:t>
-      </w:r>
-    </w:p>
-    <w:p>
-      <w:r>
-        <w:t>On the “Members” sheet add the following column headers, starting at cell A1…</w:t>
-      </w:r>
-    </w:p>
-    <w:p>
-      <w:r>
-        <w:t>“ID”, “Name”, “Type”, “Status”</w:t>
-      </w:r>
-    </w:p>
-    <w:p>
-      <w:r>
-        <w:t xml:space="preserve">On the </w:t>
-      </w:r>
-      <w:r>
-        <w:t>“MasterActivity” sheet add the following headers, starting at cell A1…</w:t>
-      </w:r>
-    </w:p>
-    <w:p>
-      <w:r>
-        <w:t>“Date”, “ID”, “Action”</w:t>
-      </w:r>
-    </w:p>
-    <w:p>
-      <w:r>
-        <w:t>Eventually there will be a template workbook available to use as a starting point.</w:t>
-      </w:r>
-    </w:p>
-    <w:p>
-      <w:pPr>
-        <w:pStyle w:val="Heading4"/>
-      </w:pPr>
-      <w:r>
-        <w:t>Google API access</w:t>
-      </w:r>
-    </w:p>
-    <w:p>
-      <w:r>
-        <w:t xml:space="preserve">In order for the </w:t>
-      </w:r>
-      <w:r>
-        <w:t xml:space="preserve">Attendance </w:t>
-      </w:r>
-      <w:r>
-        <w:t>Tracker to be able to talk to your Google Sheet workbook it is necessary to give it ‘permissions’ and a ‘key’. Unfortunately this process cannot be automated due to security concerns, but it is fairly straight forward.</w:t>
-      </w:r>
-    </w:p>
-    <w:p>
-      <w:r>
-        <w:t>For those interested in some of the details you can refer to this article, but don’t worry if not. (optional reading)</w:t>
-      </w:r>
-    </w:p>
-    <w:p>
-      <w:hyperlink r:id="rId19" w:history="1">
+      <w:proofErr w:type="spellEnd"/>
+      <w:r>
+        <w:t xml:space="preserve">”. </w:t>
+      </w:r>
+    </w:p>
+    <w:p>
+      <w:r>
+        <w:t xml:space="preserve">In a new web browser window/tab go to </w:t>
+      </w:r>
+      <w:hyperlink r:id="rId28" w:history="1">
         <w:r>
           <w:rPr>
             <w:rStyle w:val="Hyperlink"/>
           </w:rPr>
-          <w:t>https://developers.google.com/workspace/sheets/api/quickstart/python</w:t>
+          <w:t>https://workspace.google.com/products/sheets/</w:t>
         </w:r>
       </w:hyperlink>
-    </w:p>
+      <w:r>
+        <w:t xml:space="preserve"> and sign in to the Google account you want to store the Attendance Tracker sheet in.</w:t>
+      </w:r>
+    </w:p>
+    <w:p>
+      <w:r>
+        <w:t>Start a new blank spreadsheet.</w:t>
+      </w:r>
+    </w:p>
+    <w:p>
+      <w:pPr>
+        <w:jc w:val="center"/>
+      </w:pPr>
+      <w:r>
+        <w:rPr>
+          <w:noProof/>
+        </w:rPr>
+        <w:drawing>
+          <wp:inline distT="0" distB="0" distL="0" distR="0" wp14:anchorId="3088FE7C" wp14:editId="12A8C122">
+            <wp:extent cx="2169945" cy="1178169"/>
+            <wp:effectExtent l="0" t="0" r="1905" b="3175"/>
+            <wp:docPr id="34" name="Picture 34"/>
+            <wp:cNvGraphicFramePr>
+              <a:graphicFrameLocks xmlns:a="http://schemas.openxmlformats.org/drawingml/2006/main" noChangeAspect="1"/>
+            </wp:cNvGraphicFramePr>
+            <a:graphic xmlns:a="http://schemas.openxmlformats.org/drawingml/2006/main">
+              <a:graphicData uri="http://schemas.openxmlformats.org/drawingml/2006/picture">
+                <pic:pic xmlns:pic="http://schemas.openxmlformats.org/drawingml/2006/picture">
+                  <pic:nvPicPr>
+                    <pic:cNvPr id="0" name="Picture 9"/>
+                    <pic:cNvPicPr>
+                      <a:picLocks noChangeAspect="1" noChangeArrowheads="1"/>
+                    </pic:cNvPicPr>
+                  </pic:nvPicPr>
+                  <pic:blipFill>
+                    <a:blip r:embed="rId29" cstate="print">
+                      <a:extLst>
+                        <a:ext uri="{28A0092B-C50C-407E-A947-70E740481C1C}">
+                          <a14:useLocalDpi xmlns:a14="http://schemas.microsoft.com/office/drawing/2010/main" val="0"/>
+                        </a:ext>
+                      </a:extLst>
+                    </a:blip>
+                    <a:srcRect/>
+                    <a:stretch>
+                      <a:fillRect/>
+                    </a:stretch>
+                  </pic:blipFill>
+                  <pic:spPr bwMode="auto">
+                    <a:xfrm>
+                      <a:off x="0" y="0"/>
+                      <a:ext cx="2179224" cy="1183207"/>
+                    </a:xfrm>
+                    <a:prstGeom prst="rect">
+                      <a:avLst/>
+                    </a:prstGeom>
+                    <a:noFill/>
+                    <a:ln>
+                      <a:noFill/>
+                    </a:ln>
+                  </pic:spPr>
+                </pic:pic>
+              </a:graphicData>
+            </a:graphic>
+          </wp:inline>
+        </w:drawing>
+      </w:r>
+    </w:p>
+    <w:p/>
+    <w:p/>
     <w:p>
       <w:r>
         <w:lastRenderedPageBreak/>
-        <w:t xml:space="preserve">For access to a Google Sheet it needs to be part of a “Google Project” (More information here for those interested </w:t>
-      </w:r>
-      <w:hyperlink r:id="rId20" w:history="1">
-        <w:r>
-          <w:rPr>
-            <w:rStyle w:val="Hyperlink"/>
-          </w:rPr>
-          <w:t>https://developers.google.com/workspace/guides/create-project</w:t>
-        </w:r>
-      </w:hyperlink>
-      <w:r>
-        <w:t xml:space="preserve">) </w:t>
-      </w:r>
-    </w:p>
-    <w:p>
-      <w:pPr>
-        <w:pStyle w:val="Heading5"/>
-      </w:pPr>
-      <w:r>
-        <w:t>Create a Google project</w:t>
-      </w:r>
-    </w:p>
-    <w:p>
-      <w:r>
-        <w:t xml:space="preserve">Given Google changes their web pages constantly the following instructions may not actually be correct. Sorry. Blame Google, not me </w:t>
-      </w:r>
+        <w:t>In this workbook name the first sheet “Members”</w:t>
+      </w:r>
+      <w:r>
+        <w:t>.</w:t>
+      </w:r>
+    </w:p>
+    <w:p>
+      <w:r>
+        <w:t>On the “Members” sheet add the following column headers, starting at cell A1…</w:t>
+      </w:r>
+    </w:p>
+    <w:p>
+      <w:r>
+        <w:t>“ID”, “Name”, “Type”, “Status”</w:t>
+      </w:r>
+    </w:p>
+    <w:p>
+      <w:r>
+        <w:t>Double click on “</w:t>
+      </w:r>
+      <w:r>
+        <w:t>Untitled spreadsheet</w:t>
+      </w:r>
+      <w:r>
+        <w:t>” in the top left and rename the spreadsheet as Attendance Tracker.</w:t>
+      </w:r>
+    </w:p>
+    <w:p>
+      <w:pPr>
+        <w:jc w:val="center"/>
+      </w:pPr>
+      <w:r>
+        <w:drawing>
+          <wp:inline distT="0" distB="0" distL="0" distR="0" wp14:anchorId="403ECA44" wp14:editId="08CA9687">
+            <wp:extent cx="3522989" cy="2444262"/>
+            <wp:effectExtent l="0" t="0" r="1270" b="0"/>
+            <wp:docPr id="35" name="Picture 35"/>
+            <wp:cNvGraphicFramePr>
+              <a:graphicFrameLocks xmlns:a="http://schemas.openxmlformats.org/drawingml/2006/main" noChangeAspect="1"/>
+            </wp:cNvGraphicFramePr>
+            <a:graphic xmlns:a="http://schemas.openxmlformats.org/drawingml/2006/main">
+              <a:graphicData uri="http://schemas.openxmlformats.org/drawingml/2006/picture">
+                <pic:pic xmlns:pic="http://schemas.openxmlformats.org/drawingml/2006/picture">
+                  <pic:nvPicPr>
+                    <pic:cNvPr id="1" name=""/>
+                    <pic:cNvPicPr/>
+                  </pic:nvPicPr>
+                  <pic:blipFill>
+                    <a:blip r:embed="rId30"/>
+                    <a:stretch>
+                      <a:fillRect/>
+                    </a:stretch>
+                  </pic:blipFill>
+                  <pic:spPr>
+                    <a:xfrm>
+                      <a:off x="0" y="0"/>
+                      <a:ext cx="3532988" cy="2451199"/>
+                    </a:xfrm>
+                    <a:prstGeom prst="rect">
+                      <a:avLst/>
+                    </a:prstGeom>
+                  </pic:spPr>
+                </pic:pic>
+              </a:graphicData>
+            </a:graphic>
+          </wp:inline>
+        </w:drawing>
+      </w:r>
+    </w:p>
+    <w:p>
+      <w:r>
+        <w:t>Eventually there will be a template workbook available to use as a starting point.</w:t>
+      </w:r>
+    </w:p>
+    <w:p>
+      <w:r>
+        <w:t>Now we need to ‘share’ this workbook with the service account so it can access it.</w:t>
+      </w:r>
+    </w:p>
+    <w:p>
+      <w:r>
+        <w:t xml:space="preserve">Back in the </w:t>
+      </w:r>
+      <w:proofErr w:type="spellStart"/>
+      <w:proofErr w:type="gramStart"/>
+      <w:r>
+        <w:t>console.cloud</w:t>
+      </w:r>
+      <w:proofErr w:type="spellEnd"/>
+      <w:proofErr w:type="gramEnd"/>
+      <w:r>
+        <w:t xml:space="preserve"> window/tab click the top left navigation bars, then select APIs &amp; services -&gt; Credentials.</w:t>
+      </w:r>
+    </w:p>
+    <w:p>
+      <w:pPr>
+        <w:jc w:val="center"/>
+      </w:pPr>
       <w:r>
         <w:rPr>
-          <mc:AlternateContent>
-            <mc:Choice Requires="w16se"/>
-            <mc:Fallback>
-              <w:rFonts w:ascii="Segoe UI Emoji" w:eastAsia="Segoe UI Emoji" w:hAnsi="Segoe UI Emoji" w:cs="Segoe UI Emoji"/>
-            </mc:Fallback>
-          </mc:AlternateContent>
+          <w:noProof/>
         </w:rPr>
-        <mc:AlternateContent>
-          <mc:Choice Requires="w16se">
-            <w16se:symEx w16se:font="Segoe UI Emoji" w16se:char="1F60A"/>
-          </mc:Choice>
-          <mc:Fallback>
-            <w:t>😊</w:t>
-          </mc:Fallback>
-        </mc:AlternateContent>
+        <w:drawing>
+          <wp:inline distT="0" distB="0" distL="0" distR="0" wp14:anchorId="5992AD56" wp14:editId="1B1D7BC9">
+            <wp:extent cx="1283677" cy="880690"/>
+            <wp:effectExtent l="0" t="0" r="0" b="0"/>
+            <wp:docPr id="38" name="Picture 38"/>
+            <wp:cNvGraphicFramePr>
+              <a:graphicFrameLocks xmlns:a="http://schemas.openxmlformats.org/drawingml/2006/main" noChangeAspect="1"/>
+            </wp:cNvGraphicFramePr>
+            <a:graphic xmlns:a="http://schemas.openxmlformats.org/drawingml/2006/main">
+              <a:graphicData uri="http://schemas.openxmlformats.org/drawingml/2006/picture">
+                <pic:pic xmlns:pic="http://schemas.openxmlformats.org/drawingml/2006/picture">
+                  <pic:nvPicPr>
+                    <pic:cNvPr id="0" name="Picture 11"/>
+                    <pic:cNvPicPr>
+                      <a:picLocks noChangeAspect="1" noChangeArrowheads="1"/>
+                    </pic:cNvPicPr>
+                  </pic:nvPicPr>
+                  <pic:blipFill>
+                    <a:blip r:embed="rId31">
+                      <a:extLst>
+                        <a:ext uri="{28A0092B-C50C-407E-A947-70E740481C1C}">
+                          <a14:useLocalDpi xmlns:a14="http://schemas.microsoft.com/office/drawing/2010/main" val="0"/>
+                        </a:ext>
+                      </a:extLst>
+                    </a:blip>
+                    <a:srcRect/>
+                    <a:stretch>
+                      <a:fillRect/>
+                    </a:stretch>
+                  </pic:blipFill>
+                  <pic:spPr bwMode="auto">
+                    <a:xfrm>
+                      <a:off x="0" y="0"/>
+                      <a:ext cx="1295312" cy="888672"/>
+                    </a:xfrm>
+                    <a:prstGeom prst="rect">
+                      <a:avLst/>
+                    </a:prstGeom>
+                    <a:noFill/>
+                    <a:ln>
+                      <a:noFill/>
+                    </a:ln>
+                  </pic:spPr>
+                </pic:pic>
+              </a:graphicData>
+            </a:graphic>
+          </wp:inline>
+        </w:drawing>
+      </w:r>
+    </w:p>
+    <w:p>
+      <w:pPr>
+        <w:jc w:val="center"/>
+      </w:pPr>
+      <w:r>
+        <w:rPr>
+          <w:noProof/>
+        </w:rPr>
+        <w:lastRenderedPageBreak/>
+        <w:drawing>
+          <wp:inline distT="0" distB="0" distL="0" distR="0" wp14:anchorId="300043EF" wp14:editId="386640DE">
+            <wp:extent cx="1934308" cy="2825724"/>
+            <wp:effectExtent l="0" t="0" r="8890" b="0"/>
+            <wp:docPr id="37" name="Picture 37"/>
+            <wp:cNvGraphicFramePr>
+              <a:graphicFrameLocks xmlns:a="http://schemas.openxmlformats.org/drawingml/2006/main" noChangeAspect="1"/>
+            </wp:cNvGraphicFramePr>
+            <a:graphic xmlns:a="http://schemas.openxmlformats.org/drawingml/2006/main">
+              <a:graphicData uri="http://schemas.openxmlformats.org/drawingml/2006/picture">
+                <pic:pic xmlns:pic="http://schemas.openxmlformats.org/drawingml/2006/picture">
+                  <pic:nvPicPr>
+                    <pic:cNvPr id="0" name="Picture 10"/>
+                    <pic:cNvPicPr>
+                      <a:picLocks noChangeAspect="1" noChangeArrowheads="1"/>
+                    </pic:cNvPicPr>
+                  </pic:nvPicPr>
+                  <pic:blipFill>
+                    <a:blip r:embed="rId32" cstate="print">
+                      <a:extLst>
+                        <a:ext uri="{28A0092B-C50C-407E-A947-70E740481C1C}">
+                          <a14:useLocalDpi xmlns:a14="http://schemas.microsoft.com/office/drawing/2010/main" val="0"/>
+                        </a:ext>
+                      </a:extLst>
+                    </a:blip>
+                    <a:srcRect/>
+                    <a:stretch>
+                      <a:fillRect/>
+                    </a:stretch>
+                  </pic:blipFill>
+                  <pic:spPr bwMode="auto">
+                    <a:xfrm>
+                      <a:off x="0" y="0"/>
+                      <a:ext cx="1945984" cy="2842781"/>
+                    </a:xfrm>
+                    <a:prstGeom prst="rect">
+                      <a:avLst/>
+                    </a:prstGeom>
+                    <a:noFill/>
+                    <a:ln>
+                      <a:noFill/>
+                    </a:ln>
+                  </pic:spPr>
+                </pic:pic>
+              </a:graphicData>
+            </a:graphic>
+          </wp:inline>
+        </w:drawing>
+      </w:r>
+    </w:p>
+    <w:p>
+      <w:r>
+        <w:t xml:space="preserve">Under ‘Service Accounts” there will be at least one entry for ‘email’. If there are more than one then you are a power user and way ahead of me. </w:t>
+      </w:r>
+      <w:proofErr w:type="gramStart"/>
+      <w:r>
+        <w:t>Otherwise</w:t>
+      </w:r>
+      <w:proofErr w:type="gramEnd"/>
+      <w:r>
+        <w:t xml:space="preserve"> there should only be one email listed.</w:t>
+      </w:r>
+    </w:p>
+    <w:p>
+      <w:r>
+        <w:t>Select the email and copy it.</w:t>
+      </w:r>
+    </w:p>
+    <w:p>
+      <w:r>
+        <w:t>Go back to the Google Sheet window/tab with the sheet we just created and click ‘Share’ in the top right, then paste the email into the share text box. Make sure “Editor” is selected in the drop down to the right.</w:t>
+      </w:r>
+    </w:p>
+    <w:p>
+      <w:pPr>
+        <w:jc w:val="center"/>
+      </w:pPr>
+      <w:r>
+        <w:rPr>
+          <w:noProof/>
+        </w:rPr>
+        <w:drawing>
+          <wp:inline distT="0" distB="0" distL="0" distR="0" wp14:anchorId="622B53C8" wp14:editId="4A2899BC">
+            <wp:extent cx="2680854" cy="2268415"/>
+            <wp:effectExtent l="0" t="0" r="5715" b="0"/>
+            <wp:docPr id="39" name="Picture 39"/>
+            <wp:cNvGraphicFramePr>
+              <a:graphicFrameLocks xmlns:a="http://schemas.openxmlformats.org/drawingml/2006/main" noChangeAspect="1"/>
+            </wp:cNvGraphicFramePr>
+            <a:graphic xmlns:a="http://schemas.openxmlformats.org/drawingml/2006/main">
+              <a:graphicData uri="http://schemas.openxmlformats.org/drawingml/2006/picture">
+                <pic:pic xmlns:pic="http://schemas.openxmlformats.org/drawingml/2006/picture">
+                  <pic:nvPicPr>
+                    <pic:cNvPr id="0" name="Picture 12"/>
+                    <pic:cNvPicPr>
+                      <a:picLocks noChangeAspect="1" noChangeArrowheads="1"/>
+                    </pic:cNvPicPr>
+                  </pic:nvPicPr>
+                  <pic:blipFill>
+                    <a:blip r:embed="rId33" cstate="print">
+                      <a:extLst>
+                        <a:ext uri="{28A0092B-C50C-407E-A947-70E740481C1C}">
+                          <a14:useLocalDpi xmlns:a14="http://schemas.microsoft.com/office/drawing/2010/main" val="0"/>
+                        </a:ext>
+                      </a:extLst>
+                    </a:blip>
+                    <a:srcRect/>
+                    <a:stretch>
+                      <a:fillRect/>
+                    </a:stretch>
+                  </pic:blipFill>
+                  <pic:spPr bwMode="auto">
+                    <a:xfrm>
+                      <a:off x="0" y="0"/>
+                      <a:ext cx="2685357" cy="2272225"/>
+                    </a:xfrm>
+                    <a:prstGeom prst="rect">
+                      <a:avLst/>
+                    </a:prstGeom>
+                    <a:noFill/>
+                    <a:ln>
+                      <a:noFill/>
+                    </a:ln>
+                  </pic:spPr>
+                </pic:pic>
+              </a:graphicData>
+            </a:graphic>
+          </wp:inline>
+        </w:drawing>
+      </w:r>
+    </w:p>
+    <w:p/>
+    <w:p>
+      <w:r>
+        <w:t>Congratulations. Attendance Tracker should now be able to talk to your Google Sheet.</w:t>
+      </w:r>
+    </w:p>
+    <w:p>
+      <w:r>
+        <w:t>Ahh, but…</w:t>
+      </w:r>
+    </w:p>
+    <w:p>
+      <w:r>
+        <w:t xml:space="preserve">There is one last piece of information we need from the Google sheet web page. </w:t>
+      </w:r>
+    </w:p>
+    <w:p/>
+    <w:p>
+      <w:r>
+        <w:lastRenderedPageBreak/>
+        <w:t>On the workbook window/tab you will see the web address for the sheet. We need to capture everything between “</w:t>
+      </w:r>
+      <w:r>
+        <w:t>https://docs.google.com/spreadsheets/d/</w:t>
+      </w:r>
+      <w:r>
+        <w:t>” and “</w:t>
+      </w:r>
+      <w:r>
+        <w:t>/</w:t>
+      </w:r>
+      <w:proofErr w:type="spellStart"/>
+      <w:r>
+        <w:t>edit?gid</w:t>
+      </w:r>
+      <w:proofErr w:type="spellEnd"/>
+      <w:r>
+        <w:t>=0#gid=0</w:t>
+      </w:r>
+      <w:r>
+        <w:t xml:space="preserve">” </w:t>
+      </w:r>
+    </w:p>
+    <w:p>
+      <w:r>
+        <w:rPr>
+          <w:noProof/>
+        </w:rPr>
+        <w:drawing>
+          <wp:inline distT="0" distB="0" distL="0" distR="0" wp14:anchorId="5D75CCD9" wp14:editId="228B3B8F">
+            <wp:extent cx="5943600" cy="1969770"/>
+            <wp:effectExtent l="0" t="0" r="0" b="0"/>
+            <wp:docPr id="41" name="Picture 41"/>
+            <wp:cNvGraphicFramePr>
+              <a:graphicFrameLocks xmlns:a="http://schemas.openxmlformats.org/drawingml/2006/main" noChangeAspect="1"/>
+            </wp:cNvGraphicFramePr>
+            <a:graphic xmlns:a="http://schemas.openxmlformats.org/drawingml/2006/main">
+              <a:graphicData uri="http://schemas.openxmlformats.org/drawingml/2006/picture">
+                <pic:pic xmlns:pic="http://schemas.openxmlformats.org/drawingml/2006/picture">
+                  <pic:nvPicPr>
+                    <pic:cNvPr id="0" name="Picture 14"/>
+                    <pic:cNvPicPr>
+                      <a:picLocks noChangeAspect="1" noChangeArrowheads="1"/>
+                    </pic:cNvPicPr>
+                  </pic:nvPicPr>
+                  <pic:blipFill>
+                    <a:blip r:embed="rId34">
+                      <a:extLst>
+                        <a:ext uri="{28A0092B-C50C-407E-A947-70E740481C1C}">
+                          <a14:useLocalDpi xmlns:a14="http://schemas.microsoft.com/office/drawing/2010/main" val="0"/>
+                        </a:ext>
+                      </a:extLst>
+                    </a:blip>
+                    <a:srcRect/>
+                    <a:stretch>
+                      <a:fillRect/>
+                    </a:stretch>
+                  </pic:blipFill>
+                  <pic:spPr bwMode="auto">
+                    <a:xfrm>
+                      <a:off x="0" y="0"/>
+                      <a:ext cx="5943600" cy="1969770"/>
+                    </a:xfrm>
+                    <a:prstGeom prst="rect">
+                      <a:avLst/>
+                    </a:prstGeom>
+                    <a:noFill/>
+                    <a:ln>
+                      <a:noFill/>
+                    </a:ln>
+                  </pic:spPr>
+                </pic:pic>
+              </a:graphicData>
+            </a:graphic>
+          </wp:inline>
+        </w:drawing>
+      </w:r>
+    </w:p>
+    <w:p>
+      <w:proofErr w:type="gramStart"/>
+      <w:r>
+        <w:t>So</w:t>
+      </w:r>
+      <w:proofErr w:type="gramEnd"/>
+      <w:r>
+        <w:t xml:space="preserve"> in this example that would be “11O…………………</w:t>
+      </w:r>
+      <w:proofErr w:type="spellStart"/>
+      <w:r>
+        <w:t>Ows</w:t>
+      </w:r>
+      <w:proofErr w:type="spellEnd"/>
+      <w:r>
+        <w:t>”.</w:t>
+      </w:r>
+    </w:p>
+    <w:p>
+      <w:r>
+        <w:t>Select this text, copy it and paste it into a text file called “config.txt” in the following format.</w:t>
+      </w:r>
+    </w:p>
+    <w:p>
+      <w:r>
+        <w:t>[</w:t>
+      </w:r>
+      <w:proofErr w:type="spellStart"/>
+      <w:r>
+        <w:t>SheetLocation</w:t>
+      </w:r>
+      <w:proofErr w:type="spellEnd"/>
+      <w:r>
+        <w:t xml:space="preserve">] = </w:t>
+      </w:r>
+      <w:r>
+        <w:t>“11O…………………</w:t>
+      </w:r>
+      <w:proofErr w:type="spellStart"/>
+      <w:r>
+        <w:t>Ows</w:t>
+      </w:r>
+      <w:proofErr w:type="spellEnd"/>
+      <w:r>
+        <w:t>”</w:t>
       </w:r>
       <w:r>
         <w:t xml:space="preserve"> </w:t>
       </w:r>
-    </w:p>
-    <w:p>
-      <w:pPr>
-        <w:pStyle w:val="Heading5"/>
-      </w:pPr>
-      <w:r>
-        <w:t>Enable the API</w:t>
-      </w:r>
-    </w:p>
-    <w:p/>
-    <w:p>
-      <w:pPr>
-        <w:rPr>
-          <w:rFonts w:asciiTheme="majorHAnsi" w:eastAsiaTheme="majorEastAsia" w:hAnsiTheme="majorHAnsi" w:cstheme="majorBidi"/>
-          <w:color w:val="2F5496" w:themeColor="accent1" w:themeShade="BF"/>
-          <w:sz w:val="26"/>
-          <w:szCs w:val="26"/>
-        </w:rPr>
-      </w:pPr>
       <w:r>
         <w:br w:type="page"/>
       </w:r>
+      <w:r>
+        <w:lastRenderedPageBreak/>
+        <w:t>Hardware</w:t>
+      </w:r>
+    </w:p>
+    <w:p>
+      <w:r>
+        <w:t>Different hardware options are planned for the attendance tracker, including an iPad app and an Android tablet app. Initially the hardware is based on a Raspberry Pi with a 7” touch screen.</w:t>
+      </w:r>
     </w:p>
     <w:p>
       <w:pPr>
         <w:pStyle w:val="Heading2"/>
       </w:pPr>
       <w:r>
-        <w:lastRenderedPageBreak/>
-        <w:t xml:space="preserve">Build </w:t>
-      </w:r>
-      <w:r>
-        <w:t>a</w:t>
-      </w:r>
-      <w:r>
-        <w:t>n Attendance Tracker</w:t>
+        <w:t>Build an Attendance Tracker</w:t>
       </w:r>
     </w:p>
     <w:p>
@@ -1248,7 +2429,13 @@
     </w:p>
     <w:p>
       <w:r>
-        <w:t>If you wand a fairly cheap, stand alone, dedicated Attendance Tracker station then you can build one using a Raspberry Pi (Pi5 recommended although at a pinch even a Pi Zero2 W could be used, it just takes ages to boot</w:t>
+        <w:t>If you wan</w:t>
+      </w:r>
+      <w:r>
+        <w:t>t</w:t>
+      </w:r>
+      <w:r>
+        <w:t xml:space="preserve"> a fairly cheap, stand alone, dedicated Attendance Tracker station then you can build one using a Raspberry Pi (Pi5 recommended although at a pinch even a Pi Zero2 W could be used, it just takes ages to boot</w:t>
       </w:r>
       <w:r>
         <w:t xml:space="preserve"> and animations </w:t>
@@ -1307,7 +2494,7 @@
         <w:spacing w:after="0"/>
         <w:ind w:left="720"/>
       </w:pPr>
-      <w:hyperlink r:id="rId21" w:history="1">
+      <w:hyperlink r:id="rId35" w:history="1">
         <w:r>
           <w:rPr>
             <w:rStyle w:val="Hyperlink"/>
@@ -1356,7 +2543,7 @@
       <w:r>
         <w:tab/>
       </w:r>
-      <w:hyperlink r:id="rId22" w:history="1">
+      <w:hyperlink r:id="rId36" w:history="1">
         <w:r>
           <w:rPr>
             <w:rStyle w:val="Hyperlink"/>
@@ -1399,7 +2586,7 @@
       <w:r>
         <w:tab/>
       </w:r>
-      <w:hyperlink r:id="rId23" w:history="1">
+      <w:hyperlink r:id="rId37" w:history="1">
         <w:r>
           <w:rPr>
             <w:rStyle w:val="Hyperlink"/>
@@ -1413,7 +2600,15 @@
         <w:spacing w:after="0"/>
       </w:pPr>
       <w:r>
-        <w:t>12” HDMI to micro HDMI cable (2 pack)</w:t>
+        <w:t xml:space="preserve">12” HDMI to </w:t>
+      </w:r>
+      <w:proofErr w:type="gramStart"/>
+      <w:r>
+        <w:t>micro HDMI</w:t>
+      </w:r>
+      <w:proofErr w:type="gramEnd"/>
+      <w:r>
+        <w:t xml:space="preserve"> cable (2 pack)</w:t>
       </w:r>
       <w:r>
         <w:tab/>
@@ -1439,7 +2634,7 @@
       <w:r>
         <w:tab/>
       </w:r>
-      <w:hyperlink r:id="rId24" w:history="1">
+      <w:hyperlink r:id="rId38" w:history="1">
         <w:r>
           <w:rPr>
             <w:rStyle w:val="Hyperlink"/>
@@ -1477,7 +2672,7 @@
         <w:spacing w:after="0"/>
         <w:ind w:firstLine="720"/>
       </w:pPr>
-      <w:hyperlink r:id="rId25" w:history="1">
+      <w:hyperlink r:id="rId39" w:history="1">
         <w:r>
           <w:rPr>
             <w:rStyle w:val="Hyperlink"/>
@@ -1514,7 +2709,7 @@
       <w:r>
         <w:tab/>
       </w:r>
-      <w:hyperlink r:id="rId26" w:history="1">
+      <w:hyperlink r:id="rId40" w:history="1">
         <w:r>
           <w:rPr>
             <w:rStyle w:val="Hyperlink"/>
@@ -1551,7 +2746,7 @@
       <w:r>
         <w:tab/>
       </w:r>
-      <w:hyperlink r:id="rId27" w:history="1">
+      <w:hyperlink r:id="rId41" w:history="1">
         <w:r>
           <w:rPr>
             <w:rStyle w:val="Hyperlink"/>
@@ -1597,7 +2792,7 @@
       <w:r>
         <w:tab/>
       </w:r>
-      <w:hyperlink r:id="rId28" w:history="1">
+      <w:hyperlink r:id="rId42" w:history="1">
         <w:r>
           <w:rPr>
             <w:rStyle w:val="Hyperlink"/>
@@ -1640,7 +2835,7 @@
       <w:r>
         <w:tab/>
       </w:r>
-      <w:hyperlink r:id="rId29" w:history="1">
+      <w:hyperlink r:id="rId43" w:history="1">
         <w:r>
           <w:rPr>
             <w:rStyle w:val="Hyperlink"/>
@@ -1683,7 +2878,7 @@
       <w:r>
         <w:tab/>
       </w:r>
-      <w:hyperlink r:id="rId30" w:history="1">
+      <w:hyperlink r:id="rId44" w:history="1">
         <w:r>
           <w:rPr>
             <w:rStyle w:val="Hyperlink"/>
@@ -1764,7 +2959,7 @@
       <w:r>
         <w:tab/>
       </w:r>
-      <w:hyperlink r:id="rId31" w:history="1">
+      <w:hyperlink r:id="rId45" w:history="1">
         <w:r>
           <w:rPr>
             <w:rStyle w:val="Hyperlink"/>
@@ -1798,8 +2993,13 @@
       <w:pPr>
         <w:spacing w:after="0"/>
       </w:pPr>
-      <w:r>
-        <w:t xml:space="preserve">First we need to create an operating system </w:t>
+      <w:proofErr w:type="gramStart"/>
+      <w:r>
+        <w:t>First</w:t>
+      </w:r>
+      <w:proofErr w:type="gramEnd"/>
+      <w:r>
+        <w:t xml:space="preserve"> we need to create an operating system </w:t>
       </w:r>
       <w:r>
         <w:t>SD</w:t>
@@ -1813,17 +3013,30 @@
         <w:spacing w:after="0"/>
       </w:pPr>
       <w:r>
-        <w:t xml:space="preserve">Side note: If you are planning on setting up multiple stations then the easiest way to achieve this is to start off configuring a station using the SMALEST SD card (e.g. 2G). Due to an awkward quirk of the Raspberry Pi ecosystem the SD card image we are about to create will automatically expand to fill the entire SD card when it is first used. Due to slight variations in SD card sizes (they are not all exactly, say, 4GB!!) it means you may not easily be able to copy one 4G card to another 4G card. You can, however always copy from a smaller card to a larger card, so make your ‘golden’ card as small as possible so you </w:t>
+        <w:t>Side note: If you are planning on setting up multiple stations then the easiest way to achieve this is to start off configuring a station using the SMALEST SD card (</w:t>
+      </w:r>
+      <w:proofErr w:type="gramStart"/>
+      <w:r>
+        <w:t>e.g.</w:t>
+      </w:r>
+      <w:proofErr w:type="gramEnd"/>
+      <w:r>
+        <w:t xml:space="preserve"> 2G). Due to an awkward quirk of the </w:t>
       </w:r>
       <w:r>
         <w:lastRenderedPageBreak/>
-        <w:t>can easily copy to other SD cards later without any issues.</w:t>
+        <w:t>Raspberry Pi ecosystem the SD card image we are about to create will automatically expand to fill the entire SD card when it is first used. Due to slight variations in SD card sizes (they are not all exactly, say, 4GB!!) it means you may not easily be able to copy one 4G card to another 4G card. You can, however always copy from a smaller card to a larger card, so make your ‘golden’ card as small as possible so you can easily copy to other SD cards later without any issues.</w:t>
       </w:r>
       <w:r>
         <w:t xml:space="preserve"> </w:t>
       </w:r>
-      <w:r>
-        <w:t>Alternatively you can just go through this entire process for each station, but I am lazy!!</w:t>
+      <w:proofErr w:type="gramStart"/>
+      <w:r>
+        <w:t>Alternatively</w:t>
+      </w:r>
+      <w:proofErr w:type="gramEnd"/>
+      <w:r>
+        <w:t xml:space="preserve"> you can just go through this entire process for each station, but I am lazy!!</w:t>
       </w:r>
     </w:p>
     <w:p>
@@ -1833,7 +3046,7 @@
       <w:r>
         <w:t xml:space="preserve">Go to </w:t>
       </w:r>
-      <w:hyperlink r:id="rId32" w:history="1">
+      <w:hyperlink r:id="rId46" w:history="1">
         <w:r>
           <w:rPr>
             <w:rStyle w:val="Hyperlink"/>
@@ -1858,7 +3071,15 @@
         <w:spacing w:after="0"/>
       </w:pPr>
       <w:r>
-        <w:t xml:space="preserve">Set the following settings, then click “Choose Storage” to select your micro SD card. </w:t>
+        <w:t xml:space="preserve">Set the following settings, then click “Choose Storage” to select your </w:t>
+      </w:r>
+      <w:proofErr w:type="gramStart"/>
+      <w:r>
+        <w:t>micro SD</w:t>
+      </w:r>
+      <w:proofErr w:type="gramEnd"/>
+      <w:r>
+        <w:t xml:space="preserve"> card. </w:t>
       </w:r>
     </w:p>
     <w:p>
@@ -1875,6 +3096,9 @@
         <w:jc w:val="center"/>
       </w:pPr>
       <w:r>
+        <w:rPr>
+          <w:noProof/>
+        </w:rPr>
         <w:drawing>
           <wp:inline distT="0" distB="0" distL="0" distR="0" wp14:anchorId="1DE10B9F" wp14:editId="48B0547E">
             <wp:extent cx="3858322" cy="2030153"/>
@@ -1891,7 +3115,7 @@
                     <pic:cNvPicPr/>
                   </pic:nvPicPr>
                   <pic:blipFill>
-                    <a:blip r:embed="rId33"/>
+                    <a:blip r:embed="rId47"/>
                     <a:stretch>
                       <a:fillRect/>
                     </a:stretch>
@@ -1947,7 +3171,7 @@
                     </pic:cNvPicPr>
                   </pic:nvPicPr>
                   <pic:blipFill>
-                    <a:blip r:embed="rId34" cstate="print">
+                    <a:blip r:embed="rId48" cstate="print">
                       <a:extLst>
                         <a:ext uri="{28A0092B-C50C-407E-A947-70E740481C1C}">
                           <a14:useLocalDpi xmlns:a14="http://schemas.microsoft.com/office/drawing/2010/main" val="0"/>
@@ -1984,7 +3208,15 @@
         <w:spacing w:after="0"/>
       </w:pPr>
       <w:r>
-        <w:t>In the OS customization oage select the “General” tab and enter all the settings shown below.</w:t>
+        <w:t xml:space="preserve">In the OS customization </w:t>
+      </w:r>
+      <w:proofErr w:type="spellStart"/>
+      <w:r>
+        <w:t>oage</w:t>
+      </w:r>
+      <w:proofErr w:type="spellEnd"/>
+      <w:r>
+        <w:t xml:space="preserve"> select the “General” tab and enter all the settings shown below.</w:t>
       </w:r>
     </w:p>
     <w:p>
@@ -2003,27 +3235,62 @@
         <w:spacing w:after="0"/>
       </w:pPr>
       <w:r>
-        <w:t>The username and password will be the credentials needed to log in to the Attendance Tracker station and will be needed to make changes and/or updates to the station. It is recommended that these credentials be the same for all Attendance Tracker stations, but as with all usernames and passwords they should be guarded with the utmost care and never divulged to anyone you don’t want to have access to not only the Attendance Tracker station, but your connected network.</w:t>
-      </w:r>
-    </w:p>
-    <w:p>
-      <w:pPr>
-        <w:spacing w:after="0"/>
-      </w:pPr>
-      <w:r>
-        <w:t>To simplify the setup process it is also recommended to configure the wireless LAN, so enter the WiFi credentials for the network that this station will generally connect to. More can be added later if necessary (different locations, hotspots for remote access etc…).</w:t>
-      </w:r>
-    </w:p>
-    <w:p>
-      <w:pPr>
-        <w:spacing w:after="0"/>
-      </w:pPr>
+        <w:t xml:space="preserve">The username and password will be the credentials needed to log in to the Attendance Tracker station and will be needed to make changes and/or updates to the station. It is recommended that these credentials be the same for all Attendance Tracker stations, but as with all usernames and passwords </w:t>
+      </w:r>
       <w:r>
         <w:lastRenderedPageBreak/>
+        <w:t>they should be guarded with the utmost care and never divulged to anyone you don’t want to have access to not only the Attendance Tracker station, but your connected network.</w:t>
+      </w:r>
+    </w:p>
+    <w:p>
+      <w:pPr>
+        <w:spacing w:after="0"/>
+      </w:pPr>
+      <w:r>
+        <w:t xml:space="preserve">To simplify the setup </w:t>
+      </w:r>
+      <w:proofErr w:type="gramStart"/>
+      <w:r>
+        <w:t>process</w:t>
+      </w:r>
+      <w:proofErr w:type="gramEnd"/>
+      <w:r>
+        <w:t xml:space="preserve"> it is also recommended to configure the wireless LAN, so enter the </w:t>
+      </w:r>
+      <w:proofErr w:type="spellStart"/>
+      <w:r>
+        <w:t>WiFi</w:t>
+      </w:r>
+      <w:proofErr w:type="spellEnd"/>
+      <w:r>
+        <w:t xml:space="preserve"> credentials for the network that this station will generally connect to. More can be added later if necessary (different locations, hotspots for remote access </w:t>
+      </w:r>
+      <w:proofErr w:type="spellStart"/>
+      <w:r>
+        <w:t>etc</w:t>
+      </w:r>
+      <w:proofErr w:type="spellEnd"/>
+      <w:r>
+        <w:t>…).</w:t>
+      </w:r>
+    </w:p>
+    <w:p>
+      <w:pPr>
+        <w:spacing w:after="0"/>
+      </w:pPr>
+      <w:r>
         <w:t>S</w:t>
       </w:r>
       <w:r>
-        <w:t>et the locale settings to match your country, timezone and keyboard.</w:t>
+        <w:t xml:space="preserve">et the locale settings to match your country, </w:t>
+      </w:r>
+      <w:proofErr w:type="spellStart"/>
+      <w:r>
+        <w:t>timezone</w:t>
+      </w:r>
+      <w:proofErr w:type="spellEnd"/>
+      <w:r>
+        <w:t xml:space="preserve"> and keyboard.</w:t>
       </w:r>
     </w:p>
     <w:p>
@@ -2053,7 +3320,7 @@
                     </pic:cNvPicPr>
                   </pic:nvPicPr>
                   <pic:blipFill>
-                    <a:blip r:embed="rId35" cstate="print">
+                    <a:blip r:embed="rId49" cstate="print">
                       <a:extLst>
                         <a:ext uri="{28A0092B-C50C-407E-A947-70E740481C1C}">
                           <a14:useLocalDpi xmlns:a14="http://schemas.microsoft.com/office/drawing/2010/main" val="0"/>
@@ -2105,6 +3372,9 @@
         <w:jc w:val="center"/>
       </w:pPr>
       <w:r>
+        <w:rPr>
+          <w:noProof/>
+        </w:rPr>
         <w:drawing>
           <wp:inline distT="0" distB="0" distL="0" distR="0" wp14:anchorId="17F37C24" wp14:editId="001E0086">
             <wp:extent cx="2520176" cy="2044143"/>
@@ -2121,7 +3391,7 @@
                     <pic:cNvPicPr/>
                   </pic:nvPicPr>
                   <pic:blipFill>
-                    <a:blip r:embed="rId36"/>
+                    <a:blip r:embed="rId50"/>
                     <a:stretch>
                       <a:fillRect/>
                     </a:stretch>
@@ -2159,6 +3429,7 @@
         <w:rPr>
           <w:noProof/>
         </w:rPr>
+        <w:lastRenderedPageBreak/>
         <w:drawing>
           <wp:inline distT="0" distB="0" distL="0" distR="0" wp14:anchorId="2FCF1298" wp14:editId="126A7E43">
             <wp:extent cx="3501483" cy="1191867"/>
@@ -2177,7 +3448,7 @@
                     </pic:cNvPicPr>
                   </pic:nvPicPr>
                   <pic:blipFill>
-                    <a:blip r:embed="rId37" cstate="print">
+                    <a:blip r:embed="rId51" cstate="print">
                       <a:extLst>
                         <a:ext uri="{28A0092B-C50C-407E-A947-70E740481C1C}">
                           <a14:useLocalDpi xmlns:a14="http://schemas.microsoft.com/office/drawing/2010/main" val="0"/>
@@ -2222,7 +3493,6 @@
         <w:spacing w:after="0"/>
       </w:pPr>
       <w:r>
-        <w:lastRenderedPageBreak/>
         <w:t>Once the SD card write has been verified and is all good remove the SD card from your computer</w:t>
       </w:r>
       <w:r>
@@ -2245,23 +3515,81 @@
         <w:spacing w:after="0"/>
       </w:pPr>
       <w:r>
-        <w:t>Once the Raspberry Pi is up and running you should then see a somewhat normal looking desktop on the LCD. Hopefully the WiFi connection worked too. If connected then you should momentarily see a message in the top right corner of the desktop indicating the “IP Address” that the Raspberry Pi was given. Make a not of this number. It is usually in the form ‘192.168.0.xxx’ where xxx can change occasionally.</w:t>
-      </w:r>
-    </w:p>
-    <w:p>
-      <w:pPr>
-        <w:spacing w:after="0"/>
-      </w:pPr>
-      <w:r>
-        <w:t>If the WiFi is not connected then you can connect a mouse and keyboard to the Raspberry Pi, click on the WiFi icon in the top right of the desktop and connect to your desired WiFi.</w:t>
-      </w:r>
-    </w:p>
-    <w:p>
-      <w:pPr>
-        <w:spacing w:after="0"/>
-      </w:pPr>
-      <w:r>
-        <w:t>Once you are connected to your WiFi we can use your ‘regular’ computer on the same WiFi network to complete the remaining setup.</w:t>
+        <w:t xml:space="preserve">Once the Raspberry Pi is up and running you should then see a somewhat normal looking desktop on the LCD. Hopefully the </w:t>
+      </w:r>
+      <w:proofErr w:type="spellStart"/>
+      <w:r>
+        <w:t>WiFi</w:t>
+      </w:r>
+      <w:proofErr w:type="spellEnd"/>
+      <w:r>
+        <w:t xml:space="preserve"> connection worked too. If connected then you should momentarily see a message in the top right corner of the desktop indicating the “IP Address” that the Raspberry Pi was given. Make a </w:t>
+      </w:r>
+      <w:proofErr w:type="spellStart"/>
+      <w:r>
+        <w:t>not</w:t>
+      </w:r>
+      <w:proofErr w:type="spellEnd"/>
+      <w:r>
+        <w:t xml:space="preserve"> of this number. It is usually in the form ‘192.168.0.xxx’ where xxx can change occasionally.</w:t>
+      </w:r>
+    </w:p>
+    <w:p>
+      <w:pPr>
+        <w:spacing w:after="0"/>
+      </w:pPr>
+      <w:r>
+        <w:t xml:space="preserve">If the </w:t>
+      </w:r>
+      <w:proofErr w:type="spellStart"/>
+      <w:r>
+        <w:t>WiFi</w:t>
+      </w:r>
+      <w:proofErr w:type="spellEnd"/>
+      <w:r>
+        <w:t xml:space="preserve"> is not connected then you can connect a mouse and keyboard to the Raspberry Pi, click on the </w:t>
+      </w:r>
+      <w:proofErr w:type="spellStart"/>
+      <w:r>
+        <w:t>WiFi</w:t>
+      </w:r>
+      <w:proofErr w:type="spellEnd"/>
+      <w:r>
+        <w:t xml:space="preserve"> icon in the top right of the desktop and connect to your desired </w:t>
+      </w:r>
+      <w:proofErr w:type="spellStart"/>
+      <w:r>
+        <w:t>WiFi</w:t>
+      </w:r>
+      <w:proofErr w:type="spellEnd"/>
+      <w:r>
+        <w:t>.</w:t>
+      </w:r>
+    </w:p>
+    <w:p>
+      <w:pPr>
+        <w:spacing w:after="0"/>
+      </w:pPr>
+      <w:r>
+        <w:t xml:space="preserve">Once you are connected to your </w:t>
+      </w:r>
+      <w:proofErr w:type="spellStart"/>
+      <w:proofErr w:type="gramStart"/>
+      <w:r>
+        <w:t>WiFi</w:t>
+      </w:r>
+      <w:proofErr w:type="spellEnd"/>
+      <w:proofErr w:type="gramEnd"/>
+      <w:r>
+        <w:t xml:space="preserve"> we can use your ‘regular’ computer on the same </w:t>
+      </w:r>
+      <w:proofErr w:type="spellStart"/>
+      <w:r>
+        <w:t>WiFi</w:t>
+      </w:r>
+      <w:proofErr w:type="spellEnd"/>
+      <w:r>
+        <w:t xml:space="preserve"> network to complete the remaining setup.</w:t>
       </w:r>
     </w:p>
     <w:p>
@@ -2274,7 +3602,7 @@
       <w:r>
         <w:t xml:space="preserve">can be downloaded from here </w:t>
       </w:r>
-      <w:hyperlink r:id="rId38" w:history="1">
+      <w:hyperlink r:id="rId52" w:history="1">
         <w:r>
           <w:rPr>
             <w:rStyle w:val="Hyperlink"/>
@@ -2308,6 +3636,9 @@
         <w:jc w:val="center"/>
       </w:pPr>
       <w:r>
+        <w:rPr>
+          <w:noProof/>
+        </w:rPr>
         <w:drawing>
           <wp:inline distT="0" distB="0" distL="0" distR="0" wp14:anchorId="5BFC643A" wp14:editId="56D7A649">
             <wp:extent cx="2668859" cy="2668859"/>
@@ -2324,7 +3655,7 @@
                     <pic:cNvPicPr/>
                   </pic:nvPicPr>
                   <pic:blipFill>
-                    <a:blip r:embed="rId39"/>
+                    <a:blip r:embed="rId53"/>
                     <a:stretch>
                       <a:fillRect/>
                     </a:stretch>
@@ -2367,6 +3698,9 @@
         <w:jc w:val="center"/>
       </w:pPr>
       <w:r>
+        <w:rPr>
+          <w:noProof/>
+        </w:rPr>
         <w:lastRenderedPageBreak/>
         <w:drawing>
           <wp:inline distT="0" distB="0" distL="0" distR="0" wp14:anchorId="0CFF0F52" wp14:editId="31C009FE">
@@ -2384,7 +3718,7 @@
                     <pic:cNvPicPr/>
                   </pic:nvPicPr>
                   <pic:blipFill>
-                    <a:blip r:embed="rId40"/>
+                    <a:blip r:embed="rId54"/>
                     <a:stretch>
                       <a:fillRect/>
                     </a:stretch>
@@ -2427,6 +3761,9 @@
         <w:jc w:val="center"/>
       </w:pPr>
       <w:r>
+        <w:rPr>
+          <w:noProof/>
+        </w:rPr>
         <w:drawing>
           <wp:inline distT="0" distB="0" distL="0" distR="0" wp14:anchorId="372776AB" wp14:editId="2EDA03A3">
             <wp:extent cx="3203176" cy="1880839"/>
@@ -2443,7 +3780,7 @@
                     <pic:cNvPicPr/>
                   </pic:nvPicPr>
                   <pic:blipFill>
-                    <a:blip r:embed="rId41"/>
+                    <a:blip r:embed="rId55"/>
                     <a:stretch>
                       <a:fillRect/>
                     </a:stretch>
@@ -2499,7 +3836,7 @@
                     </pic:cNvPicPr>
                   </pic:nvPicPr>
                   <pic:blipFill>
-                    <a:blip r:embed="rId42" cstate="print">
+                    <a:blip r:embed="rId56" cstate="print">
                       <a:extLst>
                         <a:ext uri="{28A0092B-C50C-407E-A947-70E740481C1C}">
                           <a14:useLocalDpi xmlns:a14="http://schemas.microsoft.com/office/drawing/2010/main" val="0"/>
@@ -2535,8 +3872,13 @@
       <w:pPr>
         <w:spacing w:after="0"/>
       </w:pPr>
-      <w:r>
-        <w:t>First we are now going to make sure that the Raspberry Pi operating system is updated to the latest.</w:t>
+      <w:proofErr w:type="gramStart"/>
+      <w:r>
+        <w:t>First</w:t>
+      </w:r>
+      <w:proofErr w:type="gramEnd"/>
+      <w:r>
+        <w:t xml:space="preserve"> we are now going to make sure that the Raspberry Pi operating system is updated to the latest.</w:t>
       </w:r>
     </w:p>
     <w:p>
@@ -2561,133 +3903,211 @@
           <w:szCs w:val="24"/>
         </w:rPr>
       </w:pPr>
+      <w:proofErr w:type="spellStart"/>
       <w:r>
         <w:rPr>
           <w:rFonts w:ascii="Courier New" w:hAnsi="Courier New" w:cs="Courier New"/>
           <w:sz w:val="24"/>
           <w:szCs w:val="24"/>
         </w:rPr>
-        <w:t>sudo apt update</w:t>
-      </w:r>
-    </w:p>
-    <w:p>
-      <w:pPr>
-        <w:spacing w:after="0"/>
-      </w:pPr>
+        <w:t>sudo</w:t>
+      </w:r>
+      <w:proofErr w:type="spellEnd"/>
       <w:r>
         <w:rPr>
           <w:rFonts w:ascii="Courier New" w:hAnsi="Courier New" w:cs="Courier New"/>
           <w:sz w:val="24"/>
           <w:szCs w:val="24"/>
         </w:rPr>
-        <w:t>sudo apt ugrade</w:t>
-      </w:r>
-    </w:p>
-    <w:p>
-      <w:pPr>
-        <w:spacing w:after="0"/>
-      </w:pPr>
-      <w:r>
-        <w:lastRenderedPageBreak/>
-        <w:t>Now we are going to make some changes to enable things like the real time clock (RTC) and the UART interface to the RFID interface.</w:t>
-      </w:r>
-    </w:p>
-    <w:p>
-      <w:pPr>
-        <w:spacing w:after="0"/>
-      </w:pPr>
-      <w:r>
-        <w:t>Type “</w:t>
-      </w:r>
-      <w:r>
-        <w:rPr>
-          <w:rFonts w:ascii="Courier New" w:hAnsi="Courier New" w:cs="Courier New"/>
-        </w:rPr>
-        <w:t xml:space="preserve">sudo </w:t>
-      </w:r>
-      <w:r>
-        <w:rPr>
-          <w:rFonts w:ascii="Courier New" w:hAnsi="Courier New" w:cs="Courier New"/>
-        </w:rPr>
-        <w:t>namo</w:t>
-      </w:r>
-      <w:r>
-        <w:rPr>
-          <w:rFonts w:ascii="Courier New" w:hAnsi="Courier New" w:cs="Courier New"/>
-        </w:rPr>
-        <w:t xml:space="preserve"> /boot/firmware/config.txt</w:t>
-      </w:r>
-      <w:r>
-        <w:t>” to open the configuration file for editing.</w:t>
-      </w:r>
-    </w:p>
-    <w:p>
-      <w:pPr>
-        <w:spacing w:after="0"/>
-      </w:pPr>
-      <w:r>
-        <w:t>Using the cursor keys scroll down to the bottom of the file.</w:t>
-      </w:r>
-    </w:p>
-    <w:p>
-      <w:pPr>
-        <w:spacing w:after="0"/>
-      </w:pPr>
-      <w:r>
-        <w:t xml:space="preserve">At the very end of the file add </w:t>
-      </w:r>
-      <w:r>
-        <w:t>the following</w:t>
-      </w:r>
-      <w:r>
-        <w:t xml:space="preserve"> 2 lines of </w:t>
-      </w:r>
-      <w:r>
-        <w:t>text</w:t>
-      </w:r>
-      <w:r>
-        <w:t>.</w:t>
-      </w:r>
-    </w:p>
-    <w:p>
-      <w:pPr>
-        <w:spacing w:after="0"/>
-      </w:pPr>
-    </w:p>
-    <w:p>
-      <w:pPr>
-        <w:spacing w:after="0"/>
+        <w:t xml:space="preserve"> apt update</w:t>
+      </w:r>
+    </w:p>
+    <w:p>
+      <w:pPr>
+        <w:spacing w:after="0"/>
+      </w:pPr>
+      <w:proofErr w:type="spellStart"/>
+      <w:r>
         <w:rPr>
           <w:rFonts w:ascii="Courier New" w:hAnsi="Courier New" w:cs="Courier New"/>
           <w:sz w:val="24"/>
           <w:szCs w:val="24"/>
         </w:rPr>
-      </w:pPr>
+        <w:t>sudo</w:t>
+      </w:r>
+      <w:proofErr w:type="spellEnd"/>
       <w:r>
         <w:rPr>
           <w:rFonts w:ascii="Courier New" w:hAnsi="Courier New" w:cs="Courier New"/>
           <w:sz w:val="24"/>
           <w:szCs w:val="24"/>
         </w:rPr>
-        <w:t>dtparam=rtc_bbat_vchg=3000000</w:t>
-      </w:r>
-    </w:p>
-    <w:p>
-      <w:pPr>
-        <w:spacing w:after="0"/>
+        <w:t xml:space="preserve"> apt </w:t>
+      </w:r>
+      <w:proofErr w:type="spellStart"/>
+      <w:r>
         <w:rPr>
           <w:rFonts w:ascii="Courier New" w:hAnsi="Courier New" w:cs="Courier New"/>
           <w:sz w:val="24"/>
           <w:szCs w:val="24"/>
         </w:rPr>
-      </w:pPr>
-      <w:r>
+        <w:t>ugrade</w:t>
+      </w:r>
+      <w:proofErr w:type="spellEnd"/>
+    </w:p>
+    <w:p>
+      <w:pPr>
+        <w:spacing w:after="0"/>
+      </w:pPr>
+      <w:r>
+        <w:lastRenderedPageBreak/>
+        <w:t>Now we are going to make some changes to enable things like the real time clock (RTC) and the UART interface to the RFID interface.</w:t>
+      </w:r>
+    </w:p>
+    <w:p>
+      <w:pPr>
+        <w:spacing w:after="0"/>
+      </w:pPr>
+      <w:r>
+        <w:t>Type “</w:t>
+      </w:r>
+      <w:proofErr w:type="spellStart"/>
+      <w:r>
+        <w:rPr>
+          <w:rFonts w:ascii="Courier New" w:hAnsi="Courier New" w:cs="Courier New"/>
+        </w:rPr>
+        <w:t>sudo</w:t>
+      </w:r>
+      <w:proofErr w:type="spellEnd"/>
+      <w:r>
+        <w:rPr>
+          <w:rFonts w:ascii="Courier New" w:hAnsi="Courier New" w:cs="Courier New"/>
+        </w:rPr>
+        <w:t xml:space="preserve"> </w:t>
+      </w:r>
+      <w:proofErr w:type="spellStart"/>
+      <w:r>
+        <w:rPr>
+          <w:rFonts w:ascii="Courier New" w:hAnsi="Courier New" w:cs="Courier New"/>
+        </w:rPr>
+        <w:t>namo</w:t>
+      </w:r>
+      <w:proofErr w:type="spellEnd"/>
+      <w:r>
+        <w:rPr>
+          <w:rFonts w:ascii="Courier New" w:hAnsi="Courier New" w:cs="Courier New"/>
+        </w:rPr>
+        <w:t xml:space="preserve"> /boot/firmware/config.txt</w:t>
+      </w:r>
+      <w:r>
+        <w:t>” to open the configuration file for editing.</w:t>
+      </w:r>
+    </w:p>
+    <w:p>
+      <w:pPr>
+        <w:spacing w:after="0"/>
+      </w:pPr>
+      <w:r>
+        <w:t>Using the cursor keys scroll down to the bottom of the file.</w:t>
+      </w:r>
+    </w:p>
+    <w:p>
+      <w:pPr>
+        <w:spacing w:after="0"/>
+      </w:pPr>
+      <w:r>
+        <w:t xml:space="preserve">At the very end of the file add </w:t>
+      </w:r>
+      <w:r>
+        <w:t>the following</w:t>
+      </w:r>
+      <w:r>
+        <w:t xml:space="preserve"> 2 lines of </w:t>
+      </w:r>
+      <w:r>
+        <w:t>text</w:t>
+      </w:r>
+      <w:r>
+        <w:t>.</w:t>
+      </w:r>
+    </w:p>
+    <w:p>
+      <w:pPr>
+        <w:spacing w:after="0"/>
+      </w:pPr>
+    </w:p>
+    <w:p>
+      <w:pPr>
+        <w:spacing w:after="0"/>
         <w:rPr>
           <w:rFonts w:ascii="Courier New" w:hAnsi="Courier New" w:cs="Courier New"/>
           <w:sz w:val="24"/>
           <w:szCs w:val="24"/>
         </w:rPr>
-        <w:t>dtparam=uart0</w:t>
+      </w:pPr>
+      <w:proofErr w:type="spellStart"/>
+      <w:r>
+        <w:rPr>
+          <w:rFonts w:ascii="Courier New" w:hAnsi="Courier New" w:cs="Courier New"/>
+          <w:sz w:val="24"/>
+          <w:szCs w:val="24"/>
+        </w:rPr>
+        <w:t>dtparam</w:t>
+      </w:r>
+      <w:proofErr w:type="spellEnd"/>
+      <w:r>
+        <w:rPr>
+          <w:rFonts w:ascii="Courier New" w:hAnsi="Courier New" w:cs="Courier New"/>
+          <w:sz w:val="24"/>
+          <w:szCs w:val="24"/>
+        </w:rPr>
+        <w:t>=</w:t>
+      </w:r>
+      <w:proofErr w:type="spellStart"/>
+      <w:r>
+        <w:rPr>
+          <w:rFonts w:ascii="Courier New" w:hAnsi="Courier New" w:cs="Courier New"/>
+          <w:sz w:val="24"/>
+          <w:szCs w:val="24"/>
+        </w:rPr>
+        <w:t>rtc_bbat_vchg</w:t>
+      </w:r>
+      <w:proofErr w:type="spellEnd"/>
+      <w:r>
+        <w:rPr>
+          <w:rFonts w:ascii="Courier New" w:hAnsi="Courier New" w:cs="Courier New"/>
+          <w:sz w:val="24"/>
+          <w:szCs w:val="24"/>
+        </w:rPr>
+        <w:t>=3000000</w:t>
+      </w:r>
+    </w:p>
+    <w:p>
+      <w:pPr>
+        <w:spacing w:after="0"/>
+        <w:rPr>
+          <w:rFonts w:ascii="Courier New" w:hAnsi="Courier New" w:cs="Courier New"/>
+          <w:sz w:val="24"/>
+          <w:szCs w:val="24"/>
+        </w:rPr>
+      </w:pPr>
+      <w:proofErr w:type="spellStart"/>
+      <w:r>
+        <w:rPr>
+          <w:rFonts w:ascii="Courier New" w:hAnsi="Courier New" w:cs="Courier New"/>
+          <w:sz w:val="24"/>
+          <w:szCs w:val="24"/>
+        </w:rPr>
+        <w:t>dtparam</w:t>
+      </w:r>
+      <w:proofErr w:type="spellEnd"/>
+      <w:r>
+        <w:rPr>
+          <w:rFonts w:ascii="Courier New" w:hAnsi="Courier New" w:cs="Courier New"/>
+          <w:sz w:val="24"/>
+          <w:szCs w:val="24"/>
+        </w:rPr>
+        <w:t>=uart0</w:t>
       </w:r>
     </w:p>
     <w:p>
@@ -2716,6 +4136,7 @@
       <w:r>
         <w:t xml:space="preserve">’ </w:t>
       </w:r>
+      <w:proofErr w:type="gramStart"/>
       <w:r>
         <w:t xml:space="preserve">&amp; </w:t>
       </w:r>
@@ -2723,7 +4144,19 @@
         <w:t xml:space="preserve"> </w:t>
       </w:r>
       <w:r>
-        <w:t>‘s” to save the file, then ‘crtl’ &amp; ‘x’ to exit the editor</w:t>
+        <w:t>‘</w:t>
+      </w:r>
+      <w:proofErr w:type="gramEnd"/>
+      <w:r>
+        <w:t>s” to save the file, then ‘</w:t>
+      </w:r>
+      <w:proofErr w:type="spellStart"/>
+      <w:r>
+        <w:t>crtl</w:t>
+      </w:r>
+      <w:proofErr w:type="spellEnd"/>
+      <w:r>
+        <w:t>’ &amp; ‘x’ to exit the editor</w:t>
       </w:r>
       <w:r>
         <w:t>.</w:t>
@@ -2813,7 +4246,7 @@
                     </pic:cNvPicPr>
                   </pic:nvPicPr>
                   <pic:blipFill>
-                    <a:blip r:embed="rId43" cstate="print">
+                    <a:blip r:embed="rId57" cstate="print">
                       <a:extLst>
                         <a:ext uri="{28A0092B-C50C-407E-A947-70E740481C1C}">
                           <a14:useLocalDpi xmlns:a14="http://schemas.microsoft.com/office/drawing/2010/main" val="0"/>
@@ -2896,52 +4329,94 @@
         <w:rPr>
           <w:rFonts w:ascii="Courier New" w:hAnsi="Courier New" w:cs="Courier New"/>
         </w:rPr>
-        <w:t xml:space="preserve">nano </w:t>
-      </w:r>
-      <w:r>
-        <w:rPr>
-          <w:rFonts w:ascii="Courier New" w:hAnsi="Courier New" w:cs="Courier New"/>
-        </w:rPr>
-        <w:t>$HOME/.config/wayfire.ini</w:t>
-      </w:r>
-    </w:p>
-    <w:p>
-      <w:pPr>
-        <w:spacing w:after="0"/>
-      </w:pPr>
-    </w:p>
-    <w:p>
-      <w:pPr>
-        <w:spacing w:after="0"/>
-      </w:pPr>
-      <w:r>
-        <w:t>Once the editor loads the file move to the bottom of the file. As you scroll through the file check if there is a section the starts with the text “[autostart]”. Initially this will likely not exists, so don’t worry, but the Raspberry Pi Foundation has a habit of changing things constantly, so this information may be out-dated even as I type!!</w:t>
-      </w:r>
-    </w:p>
-    <w:p>
-      <w:pPr>
-        <w:spacing w:after="0"/>
-      </w:pPr>
-    </w:p>
-    <w:p>
-      <w:pPr>
-        <w:spacing w:after="0"/>
-      </w:pPr>
-      <w:r>
-        <w:t>If there is NOT a section with “[autostart]” then move to the end of the file and add “[autostart]” at the bottom.</w:t>
-      </w:r>
-    </w:p>
-    <w:p>
-      <w:pPr>
-        <w:spacing w:after="0"/>
-      </w:pPr>
-    </w:p>
-    <w:p>
-      <w:pPr>
-        <w:spacing w:after="0"/>
-      </w:pPr>
-      <w:r>
-        <w:t>Immediately on the next line after “[autostart]” add the following text.</w:t>
+        <w:t>nano $HOME/.config/wayfire.ini</w:t>
+      </w:r>
+    </w:p>
+    <w:p>
+      <w:pPr>
+        <w:spacing w:after="0"/>
+      </w:pPr>
+    </w:p>
+    <w:p>
+      <w:pPr>
+        <w:spacing w:after="0"/>
+      </w:pPr>
+      <w:r>
+        <w:t>Once the editor loads the file move to the bottom of the file. As you scroll through the file check if there is a section the starts with the text “[</w:t>
+      </w:r>
+      <w:proofErr w:type="spellStart"/>
+      <w:r>
+        <w:t>autostart</w:t>
+      </w:r>
+      <w:proofErr w:type="spellEnd"/>
+      <w:r>
+        <w:t xml:space="preserve">]”. Initially this will likely not </w:t>
+      </w:r>
+      <w:proofErr w:type="gramStart"/>
+      <w:r>
+        <w:t>exists</w:t>
+      </w:r>
+      <w:proofErr w:type="gramEnd"/>
+      <w:r>
+        <w:t xml:space="preserve">, so don’t worry, but the Raspberry Pi Foundation has a habit of changing things constantly, so this information may be </w:t>
+      </w:r>
+      <w:proofErr w:type="spellStart"/>
+      <w:r>
+        <w:t>out-dated</w:t>
+      </w:r>
+      <w:proofErr w:type="spellEnd"/>
+      <w:r>
+        <w:t xml:space="preserve"> even as I type!!</w:t>
+      </w:r>
+    </w:p>
+    <w:p>
+      <w:pPr>
+        <w:spacing w:after="0"/>
+      </w:pPr>
+    </w:p>
+    <w:p>
+      <w:pPr>
+        <w:spacing w:after="0"/>
+      </w:pPr>
+      <w:r>
+        <w:t>If there is NOT a section with “[</w:t>
+      </w:r>
+      <w:proofErr w:type="spellStart"/>
+      <w:r>
+        <w:t>autostart</w:t>
+      </w:r>
+      <w:proofErr w:type="spellEnd"/>
+      <w:r>
+        <w:t>]” then move to the end of the file and add “[</w:t>
+      </w:r>
+      <w:proofErr w:type="spellStart"/>
+      <w:r>
+        <w:t>autostart</w:t>
+      </w:r>
+      <w:proofErr w:type="spellEnd"/>
+      <w:r>
+        <w:t>]” at the bottom.</w:t>
+      </w:r>
+    </w:p>
+    <w:p>
+      <w:pPr>
+        <w:spacing w:after="0"/>
+      </w:pPr>
+    </w:p>
+    <w:p>
+      <w:pPr>
+        <w:spacing w:after="0"/>
+      </w:pPr>
+      <w:r>
+        <w:t>Immediately on the next line after “[</w:t>
+      </w:r>
+      <w:proofErr w:type="spellStart"/>
+      <w:r>
+        <w:t>autostart</w:t>
+      </w:r>
+      <w:proofErr w:type="spellEnd"/>
+      <w:r>
+        <w:t>]” add the following text.</w:t>
       </w:r>
     </w:p>
     <w:p>
@@ -2973,7 +4448,15 @@
         <w:spacing w:after="0"/>
       </w:pPr>
       <w:r>
-        <w:t>Now press ‘crtl’ &amp; ‘s’ to save your changes, then ‘ctrl’ &amp; ‘x’ to exit the editor.</w:t>
+        <w:t>Now press ‘</w:t>
+      </w:r>
+      <w:proofErr w:type="spellStart"/>
+      <w:r>
+        <w:t>crtl</w:t>
+      </w:r>
+      <w:proofErr w:type="spellEnd"/>
+      <w:r>
+        <w:t>’ &amp; ‘s’ to save your changes, then ‘ctrl’ &amp; ‘x’ to exit the editor.</w:t>
       </w:r>
     </w:p>
     <w:p>
@@ -3005,11 +4488,19 @@
           <w:rFonts w:ascii="Courier New" w:hAnsi="Courier New" w:cs="Courier New"/>
         </w:rPr>
       </w:pPr>
+      <w:proofErr w:type="spellStart"/>
       <w:r>
         <w:rPr>
           <w:rFonts w:ascii="Courier New" w:hAnsi="Courier New" w:cs="Courier New"/>
         </w:rPr>
-        <w:t>sudo reboot now</w:t>
+        <w:t>sudo</w:t>
+      </w:r>
+      <w:proofErr w:type="spellEnd"/>
+      <w:r>
+        <w:rPr>
+          <w:rFonts w:ascii="Courier New" w:hAnsi="Courier New" w:cs="Courier New"/>
+        </w:rPr>
+        <w:t xml:space="preserve"> reboot now</w:t>
       </w:r>
     </w:p>
     <w:p>
@@ -3136,10 +4627,7 @@
       </w:r>
       <w:r>
         <w:tab/>
-        <w:t>60 per minute per user per project * (This is effectively the limit for attendance tracker unless each station is configured as a different user</w:t>
-      </w:r>
-      <w:r>
-        <w:t>)</w:t>
+        <w:t>60 per minute per user per project * (This is effectively the limit for attendance tracker unless each station is configured as a different user)</w:t>
       </w:r>
       <w:r>
         <w:br/>
@@ -3156,13 +4644,7 @@
       </w:r>
       <w:r>
         <w:tab/>
-        <w:t>60 per minute per user per project * (This is effectively the limit for attendance tracker</w:t>
-      </w:r>
-      <w:r>
-        <w:t xml:space="preserve"> unless each station is configured as a different user</w:t>
-      </w:r>
-      <w:r>
-        <w:t>)</w:t>
+        <w:t>60 per minute per user per project * (This is effectively the limit for attendance tracker unless each station is configured as a different user)</w:t>
       </w:r>
       <w:r>
         <w:br/>
@@ -3172,13 +4654,31 @@
       <w:pPr>
         <w:pStyle w:val="Heading2"/>
       </w:pPr>
-      <w:r>
-        <w:t xml:space="preserve">ToDo : </w:t>
-      </w:r>
-    </w:p>
-    <w:p>
-      <w:r>
-        <w:t>Encrypt the member name field</w:t>
+      <w:proofErr w:type="spellStart"/>
+      <w:proofErr w:type="gramStart"/>
+      <w:r>
+        <w:t>ToDo</w:t>
+      </w:r>
+      <w:proofErr w:type="spellEnd"/>
+      <w:r>
+        <w:t xml:space="preserve"> :</w:t>
+      </w:r>
+      <w:proofErr w:type="gramEnd"/>
+      <w:r>
+        <w:t xml:space="preserve"> </w:t>
+      </w:r>
+    </w:p>
+    <w:p>
+      <w:r>
+        <w:t xml:space="preserve">Encrypt the </w:t>
+      </w:r>
+      <w:proofErr w:type="gramStart"/>
+      <w:r>
+        <w:t>member</w:t>
+      </w:r>
+      <w:proofErr w:type="gramEnd"/>
+      <w:r>
+        <w:t xml:space="preserve"> name field</w:t>
       </w:r>
       <w:r>
         <w:t xml:space="preserve"> and details</w:t>
@@ -3210,11 +4710,19 @@
         <w:t>, UART</w:t>
       </w:r>
       <w:r>
-        <w:t xml:space="preserve"> etc…</w:t>
-      </w:r>
-    </w:p>
-    <w:p>
-      <w:hyperlink r:id="rId44" w:history="1">
+        <w:t xml:space="preserve"> </w:t>
+      </w:r>
+      <w:proofErr w:type="spellStart"/>
+      <w:r>
+        <w:t>etc</w:t>
+      </w:r>
+      <w:proofErr w:type="spellEnd"/>
+      <w:r>
+        <w:t>…</w:t>
+      </w:r>
+    </w:p>
+    <w:p>
+      <w:hyperlink r:id="rId58" w:history="1">
         <w:r>
           <w:rPr>
             <w:rStyle w:val="Hyperlink"/>
@@ -3224,17 +4732,29 @@
       </w:hyperlink>
     </w:p>
     <w:p>
-      <w:hyperlink r:id="rId45" w:history="1">
+      <w:hyperlink r:id="rId59" w:history="1">
         <w:r>
           <w:rPr>
             <w:rStyle w:val="Hyperlink"/>
           </w:rPr>
-          <w:t>https://www.youtube.com/watch?v=27p4XHE3iyw&amp;t=451s</w:t>
+          <w:t>https://www.youtube.com/watch?v=27p4XHE</w:t>
+        </w:r>
+        <w:r>
+          <w:rPr>
+            <w:rStyle w:val="Hyperlink"/>
+          </w:rPr>
+          <w:t>3</w:t>
+        </w:r>
+        <w:r>
+          <w:rPr>
+            <w:rStyle w:val="Hyperlink"/>
+          </w:rPr>
+          <w:t>iyw&amp;t=451s</w:t>
         </w:r>
       </w:hyperlink>
     </w:p>
     <w:p>
-      <w:hyperlink r:id="rId46" w:history="1">
+      <w:hyperlink r:id="rId60" w:anchor="real-time-clock-rtc" w:history="1">
         <w:r>
           <w:rPr>
             <w:rStyle w:val="Hyperlink"/>
@@ -3244,12 +4764,27 @@
       </w:hyperlink>
     </w:p>
     <w:p>
-      <w:hyperlink r:id="rId47" w:history="1">
+      <w:hyperlink r:id="rId61" w:history="1">
         <w:r>
           <w:rPr>
             <w:rStyle w:val="Hyperlink"/>
           </w:rPr>
           <w:t>https://github.com/thagrol/Guides/blob/main/bookworm.pdf</w:t>
+        </w:r>
+      </w:hyperlink>
+    </w:p>
+    <w:p>
+      <w:r>
+        <w:t>Python Google Sheet API demo</w:t>
+      </w:r>
+    </w:p>
+    <w:p>
+      <w:hyperlink r:id="rId62" w:history="1">
+        <w:r>
+          <w:rPr>
+            <w:rStyle w:val="Hyperlink"/>
+          </w:rPr>
+          <w:t>https://www.youtube.com/watch?v=zCEJurLGFRk</w:t>
         </w:r>
       </w:hyperlink>
     </w:p>

</xml_diff>

<commit_message>
Well, THAT was painfull!!!
</commit_message>
<xml_diff>
--- a/Design doc.docx
+++ b/Design doc.docx
@@ -634,15 +634,7 @@
     </w:p>
     <w:p>
       <w:r>
-        <w:t>“</w:t>
-      </w:r>
-      <w:proofErr w:type="gramStart"/>
-      <w:r>
-        <w:t>pip</w:t>
-      </w:r>
-      <w:proofErr w:type="gramEnd"/>
-      <w:r>
-        <w:t xml:space="preserve"> install </w:t>
+        <w:t xml:space="preserve">“pip install </w:t>
       </w:r>
       <w:proofErr w:type="spellStart"/>
       <w:r>
@@ -698,56 +690,19 @@
     </w:p>
     <w:p>
       <w:r>
-        <w:t xml:space="preserve">To create a </w:t>
-      </w:r>
-      <w:proofErr w:type="gramStart"/>
-      <w:r>
-        <w:t>project</w:t>
-      </w:r>
-      <w:proofErr w:type="gramEnd"/>
-      <w:r>
-        <w:t xml:space="preserve"> go to </w:t>
+        <w:t xml:space="preserve">To create a project go to </w:t>
       </w:r>
       <w:hyperlink r:id="rId9" w:history="1">
         <w:r>
           <w:rPr>
             <w:rStyle w:val="Hyperlink"/>
           </w:rPr>
-          <w:t>https://console.cloud.google.co</w:t>
-        </w:r>
-        <w:r>
-          <w:rPr>
-            <w:rStyle w:val="Hyperlink"/>
-          </w:rPr>
-          <w:t>m</w:t>
-        </w:r>
-        <w:r>
-          <w:rPr>
-            <w:rStyle w:val="Hyperlink"/>
-          </w:rPr>
-          <w:t>/pr</w:t>
-        </w:r>
-        <w:r>
-          <w:rPr>
-            <w:rStyle w:val="Hyperlink"/>
-          </w:rPr>
-          <w:t>o</w:t>
-        </w:r>
-        <w:r>
-          <w:rPr>
-            <w:rStyle w:val="Hyperlink"/>
-          </w:rPr>
-          <w:t>jectselector2/</w:t>
+          <w:t>https://console.cloud.google.com/projectselector2/</w:t>
         </w:r>
       </w:hyperlink>
       <w:r>
-        <w:t xml:space="preserve">. I have not worked out how to get here by navigation from the mail </w:t>
-      </w:r>
-      <w:proofErr w:type="gramStart"/>
-      <w:r>
-        <w:t>account !!!</w:t>
-      </w:r>
-      <w:proofErr w:type="gramEnd"/>
+        <w:t>. I have not worked out how to get here by navigation from the mail account !!!</w:t>
+      </w:r>
     </w:p>
     <w:p>
       <w:r>
@@ -794,6 +749,9 @@
     </w:p>
     <w:p>
       <w:r>
+        <w:rPr>
+          <w:noProof/>
+        </w:rPr>
         <w:lastRenderedPageBreak/>
         <w:drawing>
           <wp:inline distT="0" distB="0" distL="0" distR="0" wp14:anchorId="4EBEFF3F" wp14:editId="0516E16E">
@@ -858,25 +816,7 @@
           <w:rPr>
             <w:rStyle w:val="Hyperlink"/>
           </w:rPr>
-          <w:t>https://console.cloud.google.com/apis/lib</w:t>
-        </w:r>
-        <w:r>
-          <w:rPr>
-            <w:rStyle w:val="Hyperlink"/>
-          </w:rPr>
-          <w:t>r</w:t>
-        </w:r>
-        <w:r>
-          <w:rPr>
-            <w:rStyle w:val="Hyperlink"/>
-          </w:rPr>
-          <w:t>a</w:t>
-        </w:r>
-        <w:r>
-          <w:rPr>
-            <w:rStyle w:val="Hyperlink"/>
-          </w:rPr>
-          <w:t>ry/sheets.googleapis.com</w:t>
+          <w:t>https://console.cloud.google.com/apis/library/sheets.googleapis.com</w:t>
         </w:r>
       </w:hyperlink>
       <w:r>
@@ -965,6 +905,9 @@
         <w:jc w:val="center"/>
       </w:pPr>
       <w:r>
+        <w:rPr>
+          <w:noProof/>
+        </w:rPr>
         <w:drawing>
           <wp:inline distT="0" distB="0" distL="0" distR="0" wp14:anchorId="48AAD7FF" wp14:editId="26DE681F">
             <wp:extent cx="3006969" cy="1711981"/>
@@ -1067,9 +1010,6 @@
       </w:r>
     </w:p>
     <w:p>
-      <w:pPr>
-        <w:jc w:val="center"/>
-      </w:pPr>
       <w:r>
         <w:t>Then</w:t>
       </w:r>
@@ -1991,6 +1931,9 @@
         <w:jc w:val="center"/>
       </w:pPr>
       <w:r>
+        <w:rPr>
+          <w:noProof/>
+        </w:rPr>
         <w:drawing>
           <wp:inline distT="0" distB="0" distL="0" distR="0" wp14:anchorId="403ECA44" wp14:editId="08CA9687">
             <wp:extent cx="3522989" cy="2444262"/>
@@ -2378,14 +2321,14 @@
       </w:r>
       <w:proofErr w:type="spellStart"/>
       <w:r>
-        <w:t>SheetLocation</w:t>
+        <w:t>Sheet</w:t>
+      </w:r>
+      <w:r>
+        <w:t>ID</w:t>
       </w:r>
       <w:proofErr w:type="spellEnd"/>
       <w:r>
-        <w:t xml:space="preserve">] = </w:t>
-      </w:r>
-      <w:r>
-        <w:t>“11O…………………</w:t>
+        <w:t>] = “11O…………………</w:t>
       </w:r>
       <w:proofErr w:type="spellStart"/>
       <w:r>
@@ -2393,10 +2336,7 @@
       </w:r>
       <w:proofErr w:type="spellEnd"/>
       <w:r>
-        <w:t>”</w:t>
-      </w:r>
-      <w:r>
-        <w:t xml:space="preserve"> </w:t>
+        <w:t xml:space="preserve">” </w:t>
       </w:r>
       <w:r>
         <w:br w:type="page"/>
@@ -4737,19 +4677,7 @@
           <w:rPr>
             <w:rStyle w:val="Hyperlink"/>
           </w:rPr>
-          <w:t>https://www.youtube.com/watch?v=27p4XHE</w:t>
-        </w:r>
-        <w:r>
-          <w:rPr>
-            <w:rStyle w:val="Hyperlink"/>
-          </w:rPr>
-          <w:t>3</w:t>
-        </w:r>
-        <w:r>
-          <w:rPr>
-            <w:rStyle w:val="Hyperlink"/>
-          </w:rPr>
-          <w:t>iyw&amp;t=451s</w:t>
+          <w:t>https://www.youtube.com/watch?v=27p4XHE3iyw&amp;t=451s</w:t>
         </w:r>
       </w:hyperlink>
     </w:p>
@@ -5773,6 +5701,7 @@
   <w:style w:type="character" w:default="1" w:styleId="DefaultParagraphFont">
     <w:name w:val="Default Paragraph Font"/>
     <w:uiPriority w:val="1"/>
+    <w:semiHidden/>
     <w:unhideWhenUsed/>
   </w:style>
   <w:style w:type="table" w:default="1" w:styleId="TableNormal">

</xml_diff>

<commit_message>
Keyboard, HID card and VCOM card basically working. Card timeout not correct though.
</commit_message>
<xml_diff>
--- a/Design doc.docx
+++ b/Design doc.docx
@@ -634,7 +634,15 @@
     </w:p>
     <w:p>
       <w:r>
-        <w:t xml:space="preserve">“pip install </w:t>
+        <w:t>“</w:t>
+      </w:r>
+      <w:proofErr w:type="gramStart"/>
+      <w:r>
+        <w:t>pip</w:t>
+      </w:r>
+      <w:proofErr w:type="gramEnd"/>
+      <w:r>
+        <w:t xml:space="preserve"> install </w:t>
       </w:r>
       <w:proofErr w:type="spellStart"/>
       <w:r>
@@ -653,6 +661,70 @@
         <w:t>pyserial</w:t>
       </w:r>
       <w:proofErr w:type="spellEnd"/>
+      <w:r>
+        <w:t>”</w:t>
+      </w:r>
+      <w:r>
+        <w:br/>
+        <w:t>“</w:t>
+      </w:r>
+      <w:r>
+        <w:t>pip install google-</w:t>
+      </w:r>
+      <w:proofErr w:type="spellStart"/>
+      <w:r>
+        <w:t>api</w:t>
+      </w:r>
+      <w:proofErr w:type="spellEnd"/>
+      <w:r>
+        <w:t>-python-client --break-system-packages</w:t>
+      </w:r>
+      <w:r>
+        <w:t>”</w:t>
+      </w:r>
+      <w:r>
+        <w:br/>
+        <w:t>“</w:t>
+      </w:r>
+      <w:r>
+        <w:t>pip install google-auth-httplib2 --break-system-packages</w:t>
+      </w:r>
+      <w:r>
+        <w:t>”</w:t>
+      </w:r>
+      <w:r>
+        <w:br/>
+        <w:t>“</w:t>
+      </w:r>
+      <w:r>
+        <w:t>pip install google-auth-</w:t>
+      </w:r>
+      <w:proofErr w:type="spellStart"/>
+      <w:r>
+        <w:t>oauthlib</w:t>
+      </w:r>
+      <w:proofErr w:type="spellEnd"/>
+      <w:r>
+        <w:t xml:space="preserve"> --break-system-packages</w:t>
+      </w:r>
+      <w:r>
+        <w:t>”</w:t>
+      </w:r>
+      <w:r>
+        <w:br/>
+        <w:t>“</w:t>
+      </w:r>
+      <w:r>
+        <w:t xml:space="preserve">pip install </w:t>
+      </w:r>
+      <w:proofErr w:type="spellStart"/>
+      <w:r>
+        <w:t>gspread</w:t>
+      </w:r>
+      <w:proofErr w:type="spellEnd"/>
+      <w:r>
+        <w:t xml:space="preserve"> --break-system-packages</w:t>
+      </w:r>
       <w:r>
         <w:t>”</w:t>
       </w:r>
@@ -744,6 +816,7 @@
     </w:p>
     <w:p>
       <w:r>
+        <w:lastRenderedPageBreak/>
         <w:t>Next you should see a “welcome’ screen and indicate “You’re working in Attendance Tracker”.</w:t>
       </w:r>
     </w:p>
@@ -752,7 +825,6 @@
         <w:rPr>
           <w:noProof/>
         </w:rPr>
-        <w:lastRenderedPageBreak/>
         <w:drawing>
           <wp:inline distT="0" distB="0" distL="0" distR="0" wp14:anchorId="4EBEFF3F" wp14:editId="0516E16E">
             <wp:extent cx="4281854" cy="2024731"/>
@@ -4636,12 +4708,20 @@
     </w:p>
     <w:p>
       <w:r>
+        <w:t>Create script for pip installs</w:t>
+      </w:r>
+    </w:p>
+    <w:p>
+      <w:pPr>
+        <w:pStyle w:val="Heading2"/>
+      </w:pPr>
+      <w:r>
         <w:t>Useful links</w:t>
       </w:r>
     </w:p>
     <w:p>
       <w:pPr>
-        <w:pStyle w:val="Heading2"/>
+        <w:pStyle w:val="Heading3"/>
       </w:pPr>
       <w:r>
         <w:t>Pi5 pinouts</w:t>
@@ -4702,6 +4782,9 @@
       </w:hyperlink>
     </w:p>
     <w:p>
+      <w:pPr>
+        <w:pStyle w:val="Heading3"/>
+      </w:pPr>
       <w:r>
         <w:t>Python Google Sheet API demo</w:t>
       </w:r>

</xml_diff>